<commit_message>
Modified programs to work with a changed template structure with Level replaced by Cycle, and Exam replaced by Degree - while cycle, credits, and course code moved to the top level of the For DIVA information and the degree information part became Degree1 - so as to accommodate the need in some cases for two degrees. Second_coursecode, Second_Educational_program, Second_subjectAreas, and Second_Degree added to the DOCX template as fields. Note that these are not yet supported in the JSON_to_xxx programs (where they are only perhaps relevant to JSON_to_cover.py and JSON_to_MODS).
</commit_message>
<xml_diff>
--- a/Template-thesis-English-2021-with-for-DiVA.docx
+++ b/Template-thesis-English-2021-with-for-DiVA.docx
@@ -41,21 +41,11 @@
       <w:pPr>
         <w:pStyle w:val="Subtitle"/>
       </w:pPr>
-      <w:r>
-        <w:fldChar w:fldCharType="begin"/>
-      </w:r>
-      <w:r>
-        <w:instrText xml:space="preserve"> DOCPROPERTY  Subtitle  \* MERGEFORMAT </w:instrText>
-      </w:r>
-      <w:r>
-        <w:fldChar w:fldCharType="separate"/>
-      </w:r>
-      <w:r>
-        <w:t>An subtitle in the language of the thesis</w:t>
-      </w:r>
-      <w:r>
-        <w:fldChar w:fldCharType="end"/>
-      </w:r>
+      <w:fldSimple w:instr=" DOCPROPERTY  Subtitle  \* MERGEFORMAT ">
+        <w:r>
+          <w:t>An subtitle in the language of the thesis</w:t>
+        </w:r>
+      </w:fldSimple>
     </w:p>
     <w:p>
       <w:pPr>
@@ -274,7 +264,7 @@
           <w:rFonts w:cs="Arial"/>
           <w:noProof/>
         </w:rPr>
-        <w:t>2021-07-15</w:t>
+        <w:t>2021-07-16</w:t>
       </w:r>
       <w:r>
         <w:rPr>
@@ -522,39 +512,19 @@
       <w:r>
         <w:t xml:space="preserve">Examiner: </w:t>
       </w:r>
-      <w:r>
-        <w:fldChar w:fldCharType="begin"/>
-      </w:r>
-      <w:r>
-        <w:instrText xml:space="preserve"> DOCPROPERTY  Examiner1_First_name  \* MERGEFORMAT </w:instrText>
-      </w:r>
-      <w:r>
-        <w:fldChar w:fldCharType="separate"/>
-      </w:r>
-      <w:r>
-        <w:t>Gerald Q.</w:t>
-      </w:r>
-      <w:r>
-        <w:fldChar w:fldCharType="end"/>
-      </w:r>
+      <w:fldSimple w:instr=" DOCPROPERTY  Examiner1_First_name  \* MERGEFORMAT ">
+        <w:r>
+          <w:t>Gerald Q.</w:t>
+        </w:r>
+      </w:fldSimple>
       <w:r>
         <w:t xml:space="preserve"> </w:t>
       </w:r>
-      <w:r>
-        <w:fldChar w:fldCharType="begin"/>
-      </w:r>
-      <w:r>
-        <w:instrText xml:space="preserve"> DOCPROPERTY  Examiner1_Last_name  \* MERGEFORMAT </w:instrText>
-      </w:r>
-      <w:r>
-        <w:fldChar w:fldCharType="separate"/>
-      </w:r>
-      <w:r>
-        <w:t>Maguire Jr.</w:t>
-      </w:r>
-      <w:r>
-        <w:fldChar w:fldCharType="end"/>
-      </w:r>
+      <w:fldSimple w:instr=" DOCPROPERTY  Examiner1_Last_name  \* MERGEFORMAT ">
+        <w:r>
+          <w:t>Maguire Jr.</w:t>
+        </w:r>
+      </w:fldSimple>
     </w:p>
     <w:p>
       <w:pPr>
@@ -927,75 +897,35 @@
       <w:r>
         <w:t xml:space="preserve"> </w:t>
       </w:r>
-      <w:r>
-        <w:fldChar w:fldCharType="begin"/>
-      </w:r>
-      <w:r>
-        <w:instrText xml:space="preserve"> DOCPROPERTY  Author1_First_name  \* MERGEFORMAT </w:instrText>
-      </w:r>
-      <w:r>
-        <w:fldChar w:fldCharType="separate"/>
-      </w:r>
-      <w:r>
-        <w:t>Fake A.</w:t>
-      </w:r>
-      <w:r>
-        <w:fldChar w:fldCharType="end"/>
-      </w:r>
+      <w:fldSimple w:instr=" DOCPROPERTY  Author1_First_name  \* MERGEFORMAT ">
+        <w:r>
+          <w:t>Fake A.</w:t>
+        </w:r>
+      </w:fldSimple>
       <w:r>
         <w:t xml:space="preserve"> </w:t>
       </w:r>
-      <w:r>
-        <w:fldChar w:fldCharType="begin"/>
-      </w:r>
-      <w:r>
-        <w:instrText xml:space="preserve"> DOCPROPERTY  Author1_Last_name  \* MERGEFORMAT </w:instrText>
-      </w:r>
-      <w:r>
-        <w:fldChar w:fldCharType="separate"/>
-      </w:r>
-      <w:r>
-        <w:t>Student</w:t>
-      </w:r>
-      <w:r>
-        <w:fldChar w:fldCharType="end"/>
-      </w:r>
+      <w:fldSimple w:instr=" DOCPROPERTY  Author1_Last_name  \* MERGEFORMAT ">
+        <w:r>
+          <w:t>Student</w:t>
+        </w:r>
+      </w:fldSimple>
       <w:r>
         <w:t xml:space="preserve"> and </w:t>
       </w:r>
-      <w:r>
-        <w:fldChar w:fldCharType="begin"/>
-      </w:r>
-      <w:r>
-        <w:instrText xml:space="preserve"> DOCPROPERTY  Author2_First_name  \* MERGEFORMAT </w:instrText>
-      </w:r>
-      <w:r>
-        <w:fldChar w:fldCharType="separate"/>
-      </w:r>
-      <w:r>
-        <w:t>Fake B.</w:t>
-      </w:r>
-      <w:r>
-        <w:fldChar w:fldCharType="end"/>
-      </w:r>
+      <w:fldSimple w:instr=" DOCPROPERTY  Author2_First_name  \* MERGEFORMAT ">
+        <w:r>
+          <w:t>Fake B.</w:t>
+        </w:r>
+      </w:fldSimple>
       <w:r>
         <w:t xml:space="preserve"> </w:t>
       </w:r>
-      <w:r>
-        <w:fldChar w:fldCharType="begin"/>
-      </w:r>
-      <w:r>
-        <w:instrText xml:space="preserve"> DOCPROPERTY  Author2_Last_name  \* MERGEFORMAT </w:instrText>
-      </w:r>
-      <w:r>
-        <w:fldChar w:fldCharType="separate"/>
-      </w:r>
-      <w:r>
-        <w:t>Student</w:t>
-      </w:r>
-      <w:r>
-        <w:fldChar w:fldCharType="end"/>
-      </w:r>
+      <w:fldSimple w:instr=" DOCPROPERTY  Author2_Last_name  \* MERGEFORMAT ">
+        <w:r>
+          <w:t>Student</w:t>
+        </w:r>
+      </w:fldSimple>
     </w:p>
     <w:p>
       <w:pPr>
@@ -8524,51 +8454,25 @@
       <w:r>
         <w:t xml:space="preserve">Figure </w:t>
       </w:r>
-      <w:r>
-        <w:fldChar w:fldCharType="begin"/>
-      </w:r>
-      <w:r>
-        <w:instrText xml:space="preserve"> STYLEREF 1 \s </w:instrText>
-      </w:r>
-      <w:r>
-        <w:fldChar w:fldCharType="separate"/>
-      </w:r>
-      <w:r>
-        <w:rPr>
-          <w:noProof/>
-        </w:rPr>
-        <w:t>2</w:t>
-      </w:r>
-      <w:r>
-        <w:rPr>
-          <w:noProof/>
-        </w:rPr>
-        <w:fldChar w:fldCharType="end"/>
-      </w:r>
+      <w:fldSimple w:instr=" STYLEREF 1 \s ">
+        <w:r>
+          <w:rPr>
+            <w:noProof/>
+          </w:rPr>
+          <w:t>2</w:t>
+        </w:r>
+      </w:fldSimple>
       <w:r>
         <w:noBreakHyphen/>
       </w:r>
-      <w:r>
-        <w:fldChar w:fldCharType="begin"/>
-      </w:r>
-      <w:r>
-        <w:instrText xml:space="preserve"> SEQ Figure \* ARABIC \s 1 </w:instrText>
-      </w:r>
-      <w:r>
-        <w:fldChar w:fldCharType="separate"/>
-      </w:r>
-      <w:r>
-        <w:rPr>
-          <w:noProof/>
-        </w:rPr>
-        <w:t>1</w:t>
-      </w:r>
-      <w:r>
-        <w:rPr>
-          <w:noProof/>
-        </w:rPr>
-        <w:fldChar w:fldCharType="end"/>
-      </w:r>
+      <w:fldSimple w:instr=" SEQ Figure \* ARABIC \s 1 ">
+        <w:r>
+          <w:rPr>
+            <w:noProof/>
+          </w:rPr>
+          <w:t>1</w:t>
+        </w:r>
+      </w:fldSimple>
       <w:bookmarkEnd w:id="48"/>
       <w:commentRangeEnd w:id="51"/>
       <w:r>
@@ -8800,27 +8704,14 @@
       <w:r>
         <w:t xml:space="preserve">Table </w:t>
       </w:r>
-      <w:r>
-        <w:fldChar w:fldCharType="begin"/>
-      </w:r>
-      <w:r>
-        <w:instrText xml:space="preserve"> STYLEREF 1 \s </w:instrText>
-      </w:r>
-      <w:r>
-        <w:fldChar w:fldCharType="separate"/>
-      </w:r>
-      <w:r>
-        <w:rPr>
-          <w:noProof/>
-        </w:rPr>
-        <w:t>2</w:t>
-      </w:r>
-      <w:r>
-        <w:rPr>
-          <w:noProof/>
-        </w:rPr>
-        <w:fldChar w:fldCharType="end"/>
-      </w:r>
+      <w:fldSimple w:instr=" STYLEREF 1 \s ">
+        <w:r>
+          <w:rPr>
+            <w:noProof/>
+          </w:rPr>
+          <w:t>2</w:t>
+        </w:r>
+      </w:fldSimple>
       <w:r>
         <w:t>.</w:t>
       </w:r>
@@ -9968,27 +9859,14 @@
       <w:r>
         <w:t xml:space="preserve">Figure </w:t>
       </w:r>
-      <w:r>
-        <w:fldChar w:fldCharType="begin"/>
-      </w:r>
-      <w:r>
-        <w:instrText xml:space="preserve"> STYLEREF 1 \s </w:instrText>
-      </w:r>
-      <w:r>
-        <w:fldChar w:fldCharType="separate"/>
-      </w:r>
-      <w:r>
-        <w:rPr>
-          <w:noProof/>
-        </w:rPr>
-        <w:t>3</w:t>
-      </w:r>
-      <w:r>
-        <w:rPr>
-          <w:noProof/>
-        </w:rPr>
-        <w:fldChar w:fldCharType="end"/>
-      </w:r>
+      <w:fldSimple w:instr=" STYLEREF 1 \s ">
+        <w:r>
+          <w:rPr>
+            <w:noProof/>
+          </w:rPr>
+          <w:t>3</w:t>
+        </w:r>
+      </w:fldSimple>
       <w:r>
         <w:t>.</w:t>
       </w:r>
@@ -10861,51 +10739,25 @@
       <w:r>
         <w:t xml:space="preserve">Figure </w:t>
       </w:r>
-      <w:r>
-        <w:fldChar w:fldCharType="begin"/>
-      </w:r>
-      <w:r>
-        <w:instrText xml:space="preserve"> STYLEREF 1 \s </w:instrText>
-      </w:r>
-      <w:r>
-        <w:fldChar w:fldCharType="separate"/>
-      </w:r>
-      <w:r>
-        <w:rPr>
-          <w:noProof/>
-        </w:rPr>
-        <w:t>4</w:t>
-      </w:r>
-      <w:r>
-        <w:rPr>
-          <w:noProof/>
-        </w:rPr>
-        <w:fldChar w:fldCharType="end"/>
-      </w:r>
+      <w:fldSimple w:instr=" STYLEREF 1 \s ">
+        <w:r>
+          <w:rPr>
+            <w:noProof/>
+          </w:rPr>
+          <w:t>4</w:t>
+        </w:r>
+      </w:fldSimple>
       <w:r>
         <w:noBreakHyphen/>
       </w:r>
-      <w:r>
-        <w:fldChar w:fldCharType="begin"/>
-      </w:r>
-      <w:r>
-        <w:instrText xml:space="preserve"> SEQ Figure \* ARABIC \s 1 </w:instrText>
-      </w:r>
-      <w:r>
-        <w:fldChar w:fldCharType="separate"/>
-      </w:r>
-      <w:r>
-        <w:rPr>
-          <w:noProof/>
-        </w:rPr>
-        <w:t>1</w:t>
-      </w:r>
-      <w:r>
-        <w:rPr>
-          <w:noProof/>
-        </w:rPr>
-        <w:fldChar w:fldCharType="end"/>
-      </w:r>
+      <w:fldSimple w:instr=" SEQ Figure \* ARABIC \s 1 ">
+        <w:r>
+          <w:rPr>
+            <w:noProof/>
+          </w:rPr>
+          <w:t>1</w:t>
+        </w:r>
+      </w:fldSimple>
       <w:bookmarkEnd w:id="146"/>
       <w:r>
         <w:t>:</w:t>
@@ -10933,51 +10785,25 @@
       <w:r>
         <w:t xml:space="preserve">Table </w:t>
       </w:r>
-      <w:r>
-        <w:fldChar w:fldCharType="begin"/>
-      </w:r>
-      <w:r>
-        <w:instrText xml:space="preserve"> STYLEREF 1 \s </w:instrText>
-      </w:r>
-      <w:r>
-        <w:fldChar w:fldCharType="separate"/>
-      </w:r>
-      <w:r>
-        <w:rPr>
-          <w:noProof/>
-        </w:rPr>
-        <w:t>4</w:t>
-      </w:r>
-      <w:r>
-        <w:rPr>
-          <w:noProof/>
-        </w:rPr>
-        <w:fldChar w:fldCharType="end"/>
-      </w:r>
+      <w:fldSimple w:instr=" STYLEREF 1 \s ">
+        <w:r>
+          <w:rPr>
+            <w:noProof/>
+          </w:rPr>
+          <w:t>4</w:t>
+        </w:r>
+      </w:fldSimple>
       <w:r>
         <w:noBreakHyphen/>
       </w:r>
-      <w:r>
-        <w:fldChar w:fldCharType="begin"/>
-      </w:r>
-      <w:r>
-        <w:instrText xml:space="preserve"> SEQ Table \* ARABIC \s 1 </w:instrText>
-      </w:r>
-      <w:r>
-        <w:fldChar w:fldCharType="separate"/>
-      </w:r>
-      <w:r>
-        <w:rPr>
-          <w:noProof/>
-        </w:rPr>
-        <w:t>1</w:t>
-      </w:r>
-      <w:r>
-        <w:rPr>
-          <w:noProof/>
-        </w:rPr>
-        <w:fldChar w:fldCharType="end"/>
-      </w:r>
+      <w:fldSimple w:instr=" SEQ Table \* ARABIC \s 1 ">
+        <w:r>
+          <w:rPr>
+            <w:noProof/>
+          </w:rPr>
+          <w:t>1</w:t>
+        </w:r>
+      </w:fldSimple>
       <w:bookmarkEnd w:id="149"/>
       <w:r>
         <w:t>:</w:t>
@@ -11467,51 +11293,25 @@
       <w:r>
         <w:t xml:space="preserve">Table </w:t>
       </w:r>
-      <w:r>
-        <w:fldChar w:fldCharType="begin"/>
-      </w:r>
-      <w:r>
-        <w:instrText xml:space="preserve"> STYLEREF 1 \s </w:instrText>
-      </w:r>
-      <w:r>
-        <w:fldChar w:fldCharType="separate"/>
-      </w:r>
-      <w:r>
-        <w:rPr>
-          <w:noProof/>
-        </w:rPr>
-        <w:t>5</w:t>
-      </w:r>
-      <w:r>
-        <w:rPr>
-          <w:noProof/>
-        </w:rPr>
-        <w:fldChar w:fldCharType="end"/>
-      </w:r>
+      <w:fldSimple w:instr=" STYLEREF 1 \s ">
+        <w:r>
+          <w:rPr>
+            <w:noProof/>
+          </w:rPr>
+          <w:t>5</w:t>
+        </w:r>
+      </w:fldSimple>
       <w:r>
         <w:noBreakHyphen/>
       </w:r>
-      <w:r>
-        <w:fldChar w:fldCharType="begin"/>
-      </w:r>
-      <w:r>
-        <w:instrText xml:space="preserve"> SEQ Table \* ARABIC \s 1 </w:instrText>
-      </w:r>
-      <w:r>
-        <w:fldChar w:fldCharType="separate"/>
-      </w:r>
-      <w:r>
-        <w:rPr>
-          <w:noProof/>
-        </w:rPr>
-        <w:t>1</w:t>
-      </w:r>
-      <w:r>
-        <w:rPr>
-          <w:noProof/>
-        </w:rPr>
-        <w:fldChar w:fldCharType="end"/>
-      </w:r>
+      <w:fldSimple w:instr=" SEQ Table \* ARABIC \s 1 ">
+        <w:r>
+          <w:rPr>
+            <w:noProof/>
+          </w:rPr>
+          <w:t>1</w:t>
+        </w:r>
+      </w:fldSimple>
       <w:bookmarkEnd w:id="156"/>
       <w:bookmarkEnd w:id="158"/>
       <w:r>
@@ -12337,18 +12137,54 @@
       <w:r>
         <w:t>”First name”: ”</w:t>
       </w:r>
+      <w:fldSimple w:instr=" DOCPROPERTY  Author1_First_name  \* MERGEFORMAT ">
+        <w:r>
+          <w:t>Fake A.</w:t>
+        </w:r>
+      </w:fldSimple>
+      <w:r>
+        <w:t>”,</w:t>
+      </w:r>
+      <w:r>
+        <w:br/>
+      </w:r>
+      <w:r>
+        <w:t>”Local User Id”: ”</w:t>
+      </w:r>
+      <w:fldSimple w:instr=" DOCPROPERTY  &quot;Author1_Local User Id&quot;  \* MERGEFORMAT ">
+        <w:r>
+          <w:t>u100001</w:t>
+        </w:r>
+      </w:fldSimple>
+      <w:r>
+        <w:t>”,</w:t>
+      </w:r>
+      <w:r>
+        <w:br/>
+      </w:r>
+      <w:r>
+        <w:t>”</w:t>
+      </w:r>
+      <w:proofErr w:type="spellStart"/>
+      <w:r>
+        <w:t>E-mail”:</w:t>
+      </w:r>
+      <w:r>
+        <w:t>”</w:t>
+      </w:r>
       <w:r>
         <w:fldChar w:fldCharType="begin"/>
       </w:r>
       <w:r>
-        <w:instrText xml:space="preserve"> DOCPROPERTY  Author1_First_name  \* MERGEFORMAT </w:instrText>
+        <w:instrText xml:space="preserve"> DOCPROPERTY  Author1_E-mail  \* MERGEFORMAT </w:instrText>
       </w:r>
       <w:r>
         <w:fldChar w:fldCharType="separate"/>
       </w:r>
       <w:r>
-        <w:t>Fake A.</w:t>
-      </w:r>
+        <w:t>a@kth.se</w:t>
+      </w:r>
+      <w:proofErr w:type="spellEnd"/>
       <w:r>
         <w:fldChar w:fldCharType="end"/>
       </w:r>
@@ -12359,19 +12195,143 @@
         <w:br/>
       </w:r>
       <w:r>
+        <w:t>”</w:t>
+      </w:r>
+      <w:proofErr w:type="spellStart"/>
+      <w:r>
+        <w:t>organisation</w:t>
+      </w:r>
+      <w:proofErr w:type="spellEnd"/>
+      <w:r>
+        <w:t>”: {”L1”: ”</w:t>
+      </w:r>
+      <w:fldSimple w:instr=" DOCPROPERTY  Author1_organization_L1  \* MERGEFORMAT ">
+        <w:r>
+          <w:t>School of Electrical Engineering and Computer Science</w:t>
+        </w:r>
+      </w:fldSimple>
+      <w:r>
+        <w:t>”,}},</w:t>
+      </w:r>
+    </w:p>
+    <w:p>
+      <w:pPr>
+        <w:pStyle w:val="ForDIVAItem"/>
+      </w:pPr>
+      <w:r>
+        <w:t>”Author2”: { ”Last name”</w:t>
+      </w:r>
+      <w:proofErr w:type="gramStart"/>
+      <w:r>
+        <w:t>: ”</w:t>
+      </w:r>
+      <w:proofErr w:type="gramEnd"/>
+      <w:r>
+        <w:fldChar w:fldCharType="begin"/>
+      </w:r>
+      <w:r>
+        <w:instrText xml:space="preserve"> DOCPROPERTY  Author2_Last_name  \* MERGEFORMAT </w:instrText>
+      </w:r>
+      <w:r>
+        <w:fldChar w:fldCharType="separate"/>
+      </w:r>
+      <w:r>
+        <w:t>Student</w:t>
+      </w:r>
+      <w:r>
+        <w:fldChar w:fldCharType="end"/>
+      </w:r>
+      <w:r>
+        <w:t>”,</w:t>
+      </w:r>
+      <w:r>
+        <w:br/>
+      </w:r>
+      <w:r>
+        <w:t>”First name”: ”</w:t>
+      </w:r>
+      <w:fldSimple w:instr=" DOCPROPERTY  Author2_First_name  \* MERGEFORMAT ">
+        <w:r>
+          <w:t>Fake B.</w:t>
+        </w:r>
+      </w:fldSimple>
+      <w:r>
+        <w:t>”,</w:t>
+      </w:r>
+      <w:r>
+        <w:br/>
+      </w:r>
+      <w:r>
         <w:t>”Local User Id”: ”</w:t>
       </w:r>
+      <w:fldSimple w:instr=" DOCPROPERTY  &quot;Author2_Local User Id&quot;  \* MERGEFORMAT ">
+        <w:r>
+          <w:t>u100002</w:t>
+        </w:r>
+      </w:fldSimple>
+      <w:r>
+        <w:t>”,</w:t>
+      </w:r>
+      <w:r>
+        <w:br/>
+      </w:r>
+      <w:r>
+        <w:t>”E-mail”: ”</w:t>
+      </w:r>
+      <w:fldSimple w:instr=" DOCPROPERTY  Author2_E-mail  \* MERGEFORMAT ">
+        <w:r>
+          <w:t>b@kth.se</w:t>
+        </w:r>
+      </w:fldSimple>
+      <w:r>
+        <w:t>”,</w:t>
+      </w:r>
+      <w:r>
+        <w:br/>
+      </w:r>
+      <w:r>
+        <w:t>”</w:t>
+      </w:r>
+      <w:proofErr w:type="spellStart"/>
+      <w:r>
+        <w:t>organisation</w:t>
+      </w:r>
+      <w:proofErr w:type="spellEnd"/>
+      <w:r>
+        <w:t>”: {”L1”: ”</w:t>
+      </w:r>
+      <w:fldSimple w:instr=" DOCPROPERTY  Author2_organization_L1  \* MERGEFORMAT ">
+        <w:r>
+          <w:t>School of Architecture and the Built Environment</w:t>
+        </w:r>
+      </w:fldSimple>
+      <w:r>
+        <w:t>”,}},</w:t>
+      </w:r>
+    </w:p>
+    <w:p>
+      <w:pPr>
+        <w:pStyle w:val="ForDIVAItem"/>
+      </w:pPr>
+      <w:r>
+        <w:t>”Cycle”</w:t>
+      </w:r>
+      <w:proofErr w:type="gramStart"/>
+      <w:r>
+        <w:t>: ”</w:t>
+      </w:r>
+      <w:proofErr w:type="gramEnd"/>
       <w:r>
         <w:fldChar w:fldCharType="begin"/>
       </w:r>
       <w:r>
-        <w:instrText xml:space="preserve"> DOCPROPERTY  "Author1_Local User Id"  \* MERGEFORMAT </w:instrText>
+        <w:instrText xml:space="preserve"> DOCPROPERTY  Cycle  \* MERGEFORMAT </w:instrText>
       </w:r>
       <w:r>
         <w:fldChar w:fldCharType="separate"/>
       </w:r>
       <w:r>
-        <w:t>u100001</w:t>
+        <w:t>1</w:t>
       </w:r>
       <w:r>
         <w:fldChar w:fldCharType="end"/>
@@ -12379,403 +12339,186 @@
       <w:r>
         <w:t>”,</w:t>
       </w:r>
+    </w:p>
+    <w:p>
+      <w:pPr>
+        <w:pStyle w:val="ForDIVAItem"/>
+      </w:pPr>
+      <w:r>
+        <w:t>”Course code”</w:t>
+      </w:r>
+      <w:proofErr w:type="gramStart"/>
+      <w:r>
+        <w:t>: ”</w:t>
+      </w:r>
+      <w:proofErr w:type="gramEnd"/>
+      <w:r>
+        <w:fldChar w:fldCharType="begin"/>
+      </w:r>
+      <w:r>
+        <w:instrText xml:space="preserve"> DOCPROPERTY  Course_code  \* MERGEFORMAT </w:instrText>
+      </w:r>
+      <w:r>
+        <w:fldChar w:fldCharType="separate"/>
+      </w:r>
+      <w:r>
+        <w:t>IA150X</w:t>
+      </w:r>
+      <w:r>
+        <w:fldChar w:fldCharType="end"/>
+      </w:r>
+      <w:r>
+        <w:t>”,</w:t>
+      </w:r>
+    </w:p>
+    <w:p>
+      <w:pPr>
+        <w:pStyle w:val="ForDIVAItem"/>
+      </w:pPr>
+      <w:r>
+        <w:t>”Credits”: ”</w:t>
+      </w:r>
+      <w:r>
+        <w:fldChar w:fldCharType="begin"/>
+      </w:r>
+      <w:r>
+        <w:instrText xml:space="preserve"> DOCPROPERTY  Credits  \* MERGEFORMAT </w:instrText>
+      </w:r>
+      <w:r>
+        <w:fldChar w:fldCharType="separate"/>
+      </w:r>
+      <w:r>
+        <w:t>15.0</w:t>
+      </w:r>
+      <w:r>
+        <w:fldChar w:fldCharType="end"/>
+      </w:r>
+      <w:r>
+        <w:t>”,</w:t>
+      </w:r>
+      <w:bookmarkStart w:id="188" w:name="_GoBack"/>
+      <w:bookmarkEnd w:id="188"/>
+    </w:p>
+    <w:p>
+      <w:pPr>
+        <w:pStyle w:val="ForDIVAItem"/>
+      </w:pPr>
+      <w:r>
+        <w:t>”Degree</w:t>
+      </w:r>
+      <w:r>
+        <w:t>1</w:t>
+      </w:r>
+      <w:r>
+        <w:t>”: {</w:t>
+      </w:r>
+      <w:r>
+        <w:t>”</w:t>
+      </w:r>
+      <w:r>
+        <w:t>Degree</w:t>
+      </w:r>
+      <w:r>
+        <w:t>”</w:t>
+      </w:r>
+      <w:proofErr w:type="gramStart"/>
+      <w:r>
+        <w:t>: ”</w:t>
+      </w:r>
+      <w:proofErr w:type="spellStart"/>
+      <w:proofErr w:type="gramEnd"/>
+      <w:r>
+        <w:fldChar w:fldCharType="begin"/>
+      </w:r>
+      <w:r>
+        <w:instrText xml:space="preserve"> DOCPROPERTY  Degree  \* MERGEFORMAT </w:instrText>
+      </w:r>
+      <w:r>
+        <w:fldChar w:fldCharType="separate"/>
+      </w:r>
+      <w:r>
+        <w:t>Bachelors</w:t>
+      </w:r>
+      <w:proofErr w:type="spellEnd"/>
+      <w:r>
+        <w:t xml:space="preserve"> degree</w:t>
+      </w:r>
+      <w:r>
+        <w:fldChar w:fldCharType="end"/>
+      </w:r>
+      <w:r>
+        <w:t>”,</w:t>
+      </w:r>
       <w:r>
         <w:br/>
       </w:r>
       <w:r>
+        <w:t>”Educational program”: ”</w:t>
+      </w:r>
+      <w:r>
+        <w:fldChar w:fldCharType="begin"/>
+      </w:r>
+      <w:r>
+        <w:instrText xml:space="preserve"> DOCPROPERTY  "Educational program"  \* MERGEFORMAT </w:instrText>
+      </w:r>
+      <w:r>
+        <w:fldChar w:fldCharType="separate"/>
+      </w:r>
+      <w:r>
+        <w:t xml:space="preserve">Bachelor’s </w:t>
+      </w:r>
+      <w:proofErr w:type="spellStart"/>
+      <w:r>
+        <w:t>Programme</w:t>
+      </w:r>
+      <w:proofErr w:type="spellEnd"/>
+      <w:r>
+        <w:t xml:space="preserve"> in Information and Communication Technology</w:t>
+      </w:r>
+      <w:r>
+        <w:fldChar w:fldCharType="end"/>
+      </w:r>
+      <w:r>
+        <w:t>”,</w:t>
+      </w:r>
+      <w:r>
+        <w:br/>
+      </w:r>
+      <w:r>
         <w:t>”</w:t>
       </w:r>
       <w:proofErr w:type="spellStart"/>
       <w:r>
-        <w:t>E-mail”:</w:t>
-      </w:r>
-      <w:r>
-        <w:t>”</w:t>
-      </w:r>
-      <w:r>
-        <w:fldChar w:fldCharType="begin"/>
-      </w:r>
-      <w:r>
-        <w:instrText xml:space="preserve"> DOCPROPERTY  Author1_E-mail  \* MERGEFORMAT </w:instrText>
-      </w:r>
-      <w:r>
-        <w:fldChar w:fldCharType="separate"/>
-      </w:r>
-      <w:r>
-        <w:t>a@kth.se</w:t>
+        <w:t>programcode</w:t>
       </w:r>
       <w:proofErr w:type="spellEnd"/>
       <w:r>
-        <w:fldChar w:fldCharType="end"/>
-      </w:r>
+        <w:t>”: ”</w:t>
+      </w:r>
+      <w:fldSimple w:instr=" DOCPROPERTY  programcode  \* MERGEFORMAT ">
+        <w:r>
+          <w:t>TCOMK</w:t>
+        </w:r>
+      </w:fldSimple>
       <w:r>
         <w:t>”,</w:t>
       </w:r>
       <w:r>
         <w:br/>
       </w:r>
-      <w:r>
-        <w:t>”</w:t>
-      </w:r>
       <w:proofErr w:type="spellStart"/>
       <w:r>
-        <w:t>organisation</w:t>
+        <w:t>subjectArea</w:t>
       </w:r>
       <w:proofErr w:type="spellEnd"/>
       <w:r>
-        <w:t>”: {”L1”: ”</w:t>
-      </w:r>
-      <w:r>
-        <w:fldChar w:fldCharType="begin"/>
-      </w:r>
-      <w:r>
-        <w:instrText xml:space="preserve"> DOCPROPERTY  Au</w:instrText>
-      </w:r>
-      <w:r>
-        <w:instrText xml:space="preserve">thor1_organization_L1  \* MERGEFORMAT </w:instrText>
-      </w:r>
-      <w:r>
-        <w:fldChar w:fldCharType="separate"/>
-      </w:r>
-      <w:r>
-        <w:t>School of Electrical Engineering and Computer Science</w:t>
-      </w:r>
-      <w:r>
-        <w:fldChar w:fldCharType="end"/>
-      </w:r>
-      <w:r>
-        <w:t>”,}},</w:t>
-      </w:r>
-    </w:p>
-    <w:p>
-      <w:pPr>
-        <w:pStyle w:val="ForDIVAItem"/>
-      </w:pPr>
-      <w:r>
-        <w:t>”Author2”: { ”Last name”</w:t>
-      </w:r>
-      <w:proofErr w:type="gramStart"/>
-      <w:r>
-        <w:t>: ”</w:t>
-      </w:r>
-      <w:proofErr w:type="gramEnd"/>
-      <w:r>
-        <w:fldChar w:fldCharType="begin"/>
-      </w:r>
-      <w:r>
-        <w:instrText xml:space="preserve"> DOCPROPERTY  Author2_Last_name  \* MERGEFORMAT </w:instrText>
-      </w:r>
-      <w:r>
-        <w:fldChar w:fldCharType="separate"/>
-      </w:r>
-      <w:r>
-        <w:t>Student</w:t>
-      </w:r>
-      <w:r>
-        <w:fldChar w:fldCharType="end"/>
-      </w:r>
-      <w:r>
-        <w:t>”,</w:t>
-      </w:r>
-      <w:r>
-        <w:br/>
-      </w:r>
-      <w:r>
-        <w:t>”First name”: ”</w:t>
-      </w:r>
-      <w:r>
-        <w:fldChar w:fldCharType="begin"/>
-      </w:r>
-      <w:r>
-        <w:instrText xml:space="preserve"> DOCPROPERTY  Author2_First_name  \* MERGEFORMAT </w:instrText>
-      </w:r>
-      <w:r>
-        <w:fldChar w:fldCharType="separate"/>
-      </w:r>
-      <w:r>
-        <w:t>Fake B.</w:t>
-      </w:r>
-      <w:r>
-        <w:fldChar w:fldCharType="end"/>
-      </w:r>
-      <w:r>
-        <w:t>”,</w:t>
-      </w:r>
-      <w:r>
-        <w:br/>
-      </w:r>
-      <w:r>
-        <w:t>”Local User Id”: ”</w:t>
-      </w:r>
-      <w:r>
-        <w:fldChar w:fldCharType="begin"/>
-      </w:r>
-      <w:r>
-        <w:instrText xml:space="preserve"> DOCPROPERTY  "Author2_Local User Id"  \* MERGEFORMAT </w:instrText>
-      </w:r>
-      <w:r>
-        <w:fldChar w:fldCharType="separate"/>
-      </w:r>
-      <w:r>
-        <w:t>u100002</w:t>
-      </w:r>
-      <w:r>
-        <w:fldChar w:fldCharType="end"/>
-      </w:r>
-      <w:r>
-        <w:t>”,</w:t>
-      </w:r>
-      <w:r>
-        <w:br/>
-      </w:r>
-      <w:r>
-        <w:t>”E-mail”: ”</w:t>
-      </w:r>
-      <w:r>
-        <w:fldChar w:fldCharType="begin"/>
-      </w:r>
-      <w:r>
-        <w:instrText xml:space="preserve"> DOCPROPERTY  Author2_E-mail  \* MERGEFORMAT </w:instrText>
-      </w:r>
-      <w:r>
-        <w:fldChar w:fldCharType="separate"/>
-      </w:r>
-      <w:r>
-        <w:t>b@kth.se</w:t>
-      </w:r>
-      <w:r>
-        <w:fldChar w:fldCharType="end"/>
-      </w:r>
-      <w:r>
-        <w:t>”,</w:t>
-      </w:r>
-      <w:r>
-        <w:br/>
-      </w:r>
-      <w:r>
-        <w:t>”</w:t>
-      </w:r>
-      <w:proofErr w:type="spellStart"/>
-      <w:r>
-        <w:t>organisation</w:t>
-      </w:r>
-      <w:proofErr w:type="spellEnd"/>
-      <w:r>
-        <w:t>”: {”L1”: ”</w:t>
-      </w:r>
-      <w:r>
-        <w:fldChar w:fldCharType="begin"/>
-      </w:r>
-      <w:r>
-        <w:instrText xml:space="preserve"> DOCPROPERTY  Author2_organization_L1  \* MERGEFORMAT </w:instrText>
-      </w:r>
-      <w:r>
-        <w:fldChar w:fldCharType="separate"/>
-      </w:r>
-      <w:r>
-        <w:t>School of Architecture and the Built Environment</w:t>
-      </w:r>
-      <w:r>
-        <w:fldChar w:fldCharType="end"/>
-      </w:r>
-      <w:r>
-        <w:t>”,}},</w:t>
-      </w:r>
-    </w:p>
-    <w:p>
-      <w:pPr>
-        <w:pStyle w:val="ForDIVAItem"/>
-      </w:pPr>
-      <w:r>
-        <w:t>”Degree”: {”Educational program”: ”</w:t>
-      </w:r>
-      <w:r>
-        <w:fldChar w:fldCharType="begin"/>
-      </w:r>
-      <w:r>
-        <w:instrText xml:space="preserve"> DOCPROPERTY  "Educational program"  \* MERGEFORMAT </w:instrText>
-      </w:r>
-      <w:r>
-        <w:fldChar w:fldCharType="separate"/>
-      </w:r>
-      <w:r>
-        <w:t xml:space="preserve">Bachelor’s </w:t>
-      </w:r>
-      <w:proofErr w:type="spellStart"/>
-      <w:r>
-        <w:t>Programme</w:t>
-      </w:r>
-      <w:proofErr w:type="spellEnd"/>
-      <w:r>
-        <w:t xml:space="preserve"> in Information and Communication Technology</w:t>
-      </w:r>
-      <w:r>
-        <w:fldChar w:fldCharType="end"/>
-      </w:r>
-      <w:r>
-        <w:t>”,</w:t>
-      </w:r>
-      <w:r>
-        <w:br/>
-      </w:r>
-      <w:r>
-        <w:t>”</w:t>
-      </w:r>
-      <w:proofErr w:type="spellStart"/>
-      <w:r>
-        <w:t>programcode</w:t>
-      </w:r>
-      <w:proofErr w:type="spellEnd"/>
-      <w:r>
         <w:t>”: ”</w:t>
       </w:r>
-      <w:r>
-        <w:fldChar w:fldCharType="begin"/>
-      </w:r>
-      <w:r>
-        <w:instrText xml:space="preserve"> DOCPROPERTY  programcode  \* MERGEFO</w:instrText>
-      </w:r>
-      <w:r>
-        <w:instrText xml:space="preserve">RMAT </w:instrText>
-      </w:r>
-      <w:r>
-        <w:fldChar w:fldCharType="separate"/>
-      </w:r>
-      <w:r>
-        <w:t>TCOMK</w:t>
-      </w:r>
-      <w:r>
-        <w:fldChar w:fldCharType="end"/>
-      </w:r>
-      <w:r>
-        <w:t>”,</w:t>
-      </w:r>
-      <w:r>
-        <w:br/>
-        <w:t>”Level”: ”</w:t>
-      </w:r>
-      <w:r>
-        <w:fldChar w:fldCharType="begin"/>
-      </w:r>
-      <w:r>
-        <w:instrText xml:space="preserve"> DOCPROPERTY  Level  \* MERGEFORMAT </w:instrText>
-      </w:r>
-      <w:r>
-        <w:fldChar w:fldCharType="separate"/>
-      </w:r>
-      <w:r>
-        <w:t>1</w:t>
-      </w:r>
-      <w:r>
-        <w:fldChar w:fldCharType="end"/>
-      </w:r>
-      <w:r>
-        <w:t>”,</w:t>
-      </w:r>
-      <w:r>
-        <w:br/>
-      </w:r>
-      <w:r>
-        <w:t>”Course code”: ”</w:t>
-      </w:r>
-      <w:r>
-        <w:fldChar w:fldCharType="begin"/>
-      </w:r>
-      <w:r>
-        <w:instrText xml:space="preserve"> DOCPROPERTY  Course_code  \* MERGEFORMAT </w:instrText>
-      </w:r>
-      <w:r>
-        <w:fldChar w:fldCharType="separate"/>
-      </w:r>
-      <w:r>
-        <w:t>Course code</w:t>
-      </w:r>
-      <w:r>
-        <w:fldChar w:fldCharType="end"/>
-      </w:r>
-      <w:r>
-        <w:t>”,</w:t>
-      </w:r>
-      <w:r>
-        <w:br/>
-        <w:t>”Credits”: ”</w:t>
-      </w:r>
-      <w:r>
-        <w:fldChar w:fldCharType="begin"/>
-      </w:r>
-      <w:r>
-        <w:instrText xml:space="preserve"> DOCPROPERTY  Credits  \* MERGEFORMAT </w:instrText>
-      </w:r>
-      <w:r>
-        <w:fldChar w:fldCharType="separate"/>
-      </w:r>
-      <w:r>
-        <w:t>15.0</w:t>
-      </w:r>
-      <w:r>
-        <w:fldChar w:fldCharType="end"/>
-      </w:r>
-      <w:r>
-        <w:t>”,</w:t>
-      </w:r>
-      <w:r>
-        <w:br/>
-      </w:r>
-      <w:r>
-        <w:t>”Exam”: ”</w:t>
-      </w:r>
-      <w:proofErr w:type="spellStart"/>
-      <w:r>
-        <w:fldChar w:fldCharType="begin"/>
-      </w:r>
-      <w:r>
-        <w:instrText xml:space="preserve"> DOCPROPERTY  Exam  \* MERGEFORMAT </w:instrText>
-      </w:r>
-      <w:r>
-        <w:fldChar w:fldCharType="separate"/>
-      </w:r>
-      <w:r>
-        <w:t>Bachelors</w:t>
-      </w:r>
-      <w:proofErr w:type="spellEnd"/>
-      <w:r>
-        <w:t xml:space="preserve"> degree</w:t>
-      </w:r>
-      <w:r>
-        <w:fldChar w:fldCharType="end"/>
-      </w:r>
-      <w:r>
-        <w:t>”,</w:t>
-      </w:r>
-      <w:r>
-        <w:br/>
-      </w:r>
-      <w:r>
-        <w:t>”</w:t>
-      </w:r>
-      <w:proofErr w:type="spellStart"/>
-      <w:r>
-        <w:t>subjectArea</w:t>
-      </w:r>
-      <w:proofErr w:type="spellEnd"/>
-      <w:r>
-        <w:t>”: ”</w:t>
-      </w:r>
-      <w:r>
-        <w:fldChar w:fldCharType="begin"/>
-      </w:r>
-      <w:r>
-        <w:instrText xml:space="preserve"> DOCPROPERTY  subjectArea  \* MERGEFORMAT </w:instrText>
-      </w:r>
-      <w:r>
-        <w:fldChar w:fldCharType="separate"/>
-      </w:r>
-      <w:r>
-        <w:t>Information and Communication Technology</w:t>
-      </w:r>
-      <w:r>
-        <w:fldChar w:fldCharType="end"/>
-      </w:r>
+      <w:fldSimple w:instr=" DOCPROPERTY  subjectArea  \* MERGEFORMAT ">
+        <w:r>
+          <w:t>Information and Communication Technology</w:t>
+        </w:r>
+      </w:fldSimple>
       <w:r>
         <w:t>”},</w:t>
       </w:r>
@@ -12800,7 +12543,6 @@
           <w:dataBinding w:prefixMappings="xmlns:ns0='http://purl.org/dc/elements/1.1/' xmlns:ns1='http://schemas.openxmlformats.org/package/2006/metadata/core-properties' " w:xpath="/ns1:coreProperties[1]/ns0:title[1]" w:storeItemID="{6C3C8BC8-F283-45AE-878A-BAB7291924A1}"/>
           <w:text/>
         </w:sdtPr>
-        <w:sdtEndPr/>
         <w:sdtContent>
           <w:r>
             <w:t>This is the title in the language of the thesis</w:t>
@@ -12817,21 +12559,11 @@
       <w:r>
         <w:t xml:space="preserve"> ”</w:t>
       </w:r>
-      <w:r>
-        <w:fldChar w:fldCharType="begin"/>
-      </w:r>
-      <w:r>
-        <w:instrText xml:space="preserve"> DOCPROPERTY  Subtitle  \* MERGEFORMAT </w:instrText>
-      </w:r>
-      <w:r>
-        <w:fldChar w:fldCharType="separate"/>
-      </w:r>
-      <w:r>
-        <w:t>An subtitle in the language of the thesis</w:t>
-      </w:r>
-      <w:r>
-        <w:fldChar w:fldCharType="end"/>
-      </w:r>
+      <w:fldSimple w:instr=" DOCPROPERTY  Subtitle  \* MERGEFORMAT ">
+        <w:r>
+          <w:t>An subtitle in the language of the thesis</w:t>
+        </w:r>
+      </w:fldSimple>
       <w:r>
         <w:t>”,</w:t>
       </w:r>
@@ -13010,11 +12742,192 @@
       <w:r>
         <w:t>”Supervisor1”: { ”Last name”: ”</w:t>
       </w:r>
+      <w:fldSimple w:instr=" DOCPROPERTY  Supervisor1_Last_name  \* MERGEFORMAT ">
+        <w:r>
+          <w:t>Supervisor</w:t>
+        </w:r>
+      </w:fldSimple>
+      <w:r>
+        <w:t>”,</w:t>
+      </w:r>
+      <w:r>
+        <w:br/>
+      </w:r>
+      <w:r>
+        <w:t>”First name”: ”</w:t>
+      </w:r>
+      <w:fldSimple w:instr=" DOCPROPERTY  Supervisor1_First_name  \* MERGEFORMAT ">
+        <w:r>
+          <w:t>A. Busy</w:t>
+        </w:r>
+      </w:fldSimple>
+      <w:r>
+        <w:t>”,</w:t>
+      </w:r>
+      <w:r>
+        <w:br/>
+      </w:r>
+      <w:r>
+        <w:t>”Local User Id”: ”</w:t>
+      </w:r>
+      <w:fldSimple w:instr=" DOCPROPERTY  &quot;Supervisor1_Local User Id&quot;  \* MERGEFORMAT ">
+        <w:r>
+          <w:t>u100003</w:t>
+        </w:r>
+      </w:fldSimple>
+      <w:r>
+        <w:t>”,</w:t>
+      </w:r>
+      <w:r>
+        <w:br/>
+      </w:r>
+      <w:r>
+        <w:t>”E-mail”: ”</w:t>
+      </w:r>
+      <w:fldSimple w:instr=" DOCPROPERTY  Supervisor1_E-mail  \* MERGEFORMAT ">
+        <w:r>
+          <w:t>sa@kth.se</w:t>
+        </w:r>
+      </w:fldSimple>
+      <w:r>
+        <w:t>”,</w:t>
+      </w:r>
+      <w:r>
+        <w:br/>
+      </w:r>
+      <w:r>
+        <w:t>”</w:t>
+      </w:r>
+      <w:proofErr w:type="spellStart"/>
+      <w:r>
+        <w:t>organisation</w:t>
+      </w:r>
+      <w:proofErr w:type="spellEnd"/>
+      <w:r>
+        <w:t>”: {”L1”: ”</w:t>
+      </w:r>
+      <w:fldSimple w:instr=" DOCPROPERTY  Supervisor1_organization_L1  \* MERGEFORMAT ">
+        <w:r>
+          <w:t>School of Electrical Engineering and Computer Science</w:t>
+        </w:r>
+      </w:fldSimple>
+      <w:r>
+        <w:t>”,”L2”: ”</w:t>
+      </w:r>
+      <w:fldSimple w:instr=" DOCPROPERTY  Supervisor2_organization_L2  \* MERGEFORMAT ">
+        <w:r>
+          <w:t>Architecture</w:t>
+        </w:r>
+      </w:fldSimple>
+      <w:r>
+        <w:t>” }},</w:t>
+      </w:r>
+    </w:p>
+    <w:p>
+      <w:pPr>
+        <w:pStyle w:val="ForDIVAItem"/>
+      </w:pPr>
+      <w:r>
+        <w:t>”Supervisor2”: { ”Last name”: ”</w:t>
+      </w:r>
+      <w:fldSimple w:instr=" DOCPROPERTY  Supervisor2_Last_name  \* MERGEFORMAT ">
+        <w:r>
+          <w:t>Supervisor</w:t>
+        </w:r>
+      </w:fldSimple>
+      <w:r>
+        <w:t>”,</w:t>
+      </w:r>
+      <w:r>
+        <w:br/>
+      </w:r>
+      <w:r>
+        <w:t>”First name”: ”</w:t>
+      </w:r>
+      <w:fldSimple w:instr=" DOCPROPERTY  Supervisor2_First_name  \* MERGEFORMAT ">
+        <w:r>
+          <w:t>Another Busy</w:t>
+        </w:r>
+      </w:fldSimple>
+      <w:r>
+        <w:t>”,</w:t>
+      </w:r>
+      <w:r>
+        <w:br/>
+      </w:r>
+      <w:r>
+        <w:t>”Local User Id”: ”</w:t>
+      </w:r>
+      <w:fldSimple w:instr=" DOCPROPERTY  &quot;Supervisor2_Local User Id&quot;  \* MERGEFORMAT ">
+        <w:r>
+          <w:t>u100003</w:t>
+        </w:r>
+      </w:fldSimple>
+      <w:r>
+        <w:t>”,</w:t>
+      </w:r>
+      <w:r>
+        <w:br/>
+      </w:r>
+      <w:r>
+        <w:t>”E-mail”: ”</w:t>
+      </w:r>
+      <w:fldSimple w:instr=" DOCPROPERTY  Supervisor2_E-mail  \* MERGEFORMAT ">
+        <w:r>
+          <w:t>sb@kth.se</w:t>
+        </w:r>
+      </w:fldSimple>
+      <w:r>
+        <w:t>”,</w:t>
+      </w:r>
+      <w:r>
+        <w:br/>
+      </w:r>
+      <w:r>
+        <w:t>”</w:t>
+      </w:r>
+      <w:proofErr w:type="spellStart"/>
+      <w:r>
+        <w:t>organisation</w:t>
+      </w:r>
+      <w:proofErr w:type="spellEnd"/>
+      <w:r>
+        <w:t>”: {”L1”: ”</w:t>
+      </w:r>
+      <w:fldSimple w:instr=" DOCPROPERTY  Supervisor2_organization_L2  \* MERGEFORMAT ">
+        <w:r>
+          <w:t>Architecture</w:t>
+        </w:r>
+      </w:fldSimple>
+      <w:r>
+        <w:t>”,”L2”: ”</w:t>
+      </w:r>
+      <w:fldSimple w:instr=" DOCPROPERTY  Supervisor2_organization_L2  \* MERGEFORMAT ">
+        <w:r>
+          <w:t>Architecture</w:t>
+        </w:r>
+      </w:fldSimple>
+      <w:r>
+        <w:t>” }},</w:t>
+      </w:r>
+    </w:p>
+    <w:p>
+      <w:pPr>
+        <w:pStyle w:val="ForDIVAItem"/>
+      </w:pPr>
+      <w:r>
+        <w:t>”Supervisor3”: { ”Last name”</w:t>
+      </w:r>
+      <w:proofErr w:type="gramStart"/>
+      <w:r>
+        <w:t>: ”</w:t>
+      </w:r>
+      <w:proofErr w:type="gramEnd"/>
       <w:r>
         <w:fldChar w:fldCharType="begin"/>
       </w:r>
       <w:r>
-        <w:instrText xml:space="preserve"> DOCPROPERTY  Supervisor1_Last_name  \* MERGEFORMAT </w:instrText>
+        <w:instrText xml:space="preserve"> DOCPROPERTY  Supervisor3_Last_name  \* MERGEFORMAT </w:instrText>
       </w:r>
       <w:r>
         <w:fldChar w:fldCharType="separate"/>
@@ -13034,121 +12947,190 @@
       <w:r>
         <w:t>”First name”: ”</w:t>
       </w:r>
+      <w:fldSimple w:instr=" DOCPROPERTY  Supervisor3_First_name  \* MERGEFORMAT ">
+        <w:r>
+          <w:t>Third Busy</w:t>
+        </w:r>
+      </w:fldSimple>
+      <w:r>
+        <w:t>”,</w:t>
+      </w:r>
+      <w:r>
+        <w:br/>
+      </w:r>
+      <w:r>
+        <w:t>”E-mail”: ”</w:t>
+      </w:r>
+      <w:fldSimple w:instr=" DOCPROPERTY  Supervisor3_E-mail  \* MERGEFORMAT ">
+        <w:r>
+          <w:t>sc@tu.va</w:t>
+        </w:r>
+      </w:fldSimple>
+      <w:r>
+        <w:t>”,</w:t>
+      </w:r>
+      <w:r>
+        <w:br/>
+      </w:r>
+      <w:r>
+        <w:t xml:space="preserve">”Other </w:t>
+      </w:r>
+      <w:proofErr w:type="spellStart"/>
+      <w:r>
+        <w:t>organisation</w:t>
+      </w:r>
+      <w:proofErr w:type="spellEnd"/>
+      <w:r>
+        <w:t>”: ”</w:t>
+      </w:r>
+      <w:fldSimple w:instr=" DOCPROPERTY  Supervisor3_Other_organisation  \* MERGEFORMAT ">
+        <w:r>
+          <w:t>Timbuktu University, Department of Pseudoscience</w:t>
+        </w:r>
+      </w:fldSimple>
+      <w:r>
+        <w:t>”},</w:t>
+      </w:r>
+    </w:p>
+    <w:p>
+      <w:pPr>
+        <w:pStyle w:val="ForDIVAItem"/>
+      </w:pPr>
+      <w:r>
+        <w:t>”Examiner1”: { ”Last name”: ”</w:t>
+      </w:r>
+      <w:fldSimple w:instr=" DOCPROPERTY  Examiner1_Last_name  \* MERGEFORMAT ">
+        <w:r>
+          <w:t>Maguire Jr.</w:t>
+        </w:r>
+      </w:fldSimple>
+      <w:r>
+        <w:t>”,</w:t>
+      </w:r>
+      <w:r>
+        <w:br/>
+      </w:r>
+      <w:r>
+        <w:t>”First name”: ”</w:t>
+      </w:r>
+      <w:fldSimple w:instr=" DOCPROPERTY  Examiner1_First_name  \* MERGEFORMAT ">
+        <w:r>
+          <w:t>Gerald Q.</w:t>
+        </w:r>
+      </w:fldSimple>
+      <w:r>
+        <w:t>”,</w:t>
+      </w:r>
+      <w:r>
+        <w:br/>
+      </w:r>
+      <w:r>
+        <w:t>”Local User Id”: ”</w:t>
+      </w:r>
+      <w:fldSimple w:instr=" DOCPROPERTY  &quot;Examiner1_Local User Id&quot;  \* MERGEFORMAT ">
+        <w:r>
+          <w:t>u1d13i2c</w:t>
+        </w:r>
+      </w:fldSimple>
+      <w:r>
+        <w:t>”,</w:t>
+      </w:r>
+      <w:r>
+        <w:br/>
+      </w:r>
+      <w:r>
+        <w:t>”E-mail”: ”</w:t>
+      </w:r>
+      <w:fldSimple w:instr=" DOCPROPERTY  Examiner1_E-mail  \* MERGEFORMAT ">
+        <w:r>
+          <w:t>maguire@kth.se</w:t>
+        </w:r>
+      </w:fldSimple>
+      <w:r>
+        <w:t>”,</w:t>
+      </w:r>
+      <w:r>
+        <w:br/>
+      </w:r>
+      <w:r>
+        <w:t>”</w:t>
+      </w:r>
+      <w:proofErr w:type="spellStart"/>
+      <w:r>
+        <w:t>organisation</w:t>
+      </w:r>
+      <w:proofErr w:type="spellEnd"/>
+      <w:r>
+        <w:t>”: {”L1”: ”</w:t>
+      </w:r>
+      <w:fldSimple w:instr=" DOCPROPERTY  Examiner1_organization_L1  \* MERGEFORMAT ">
+        <w:r>
+          <w:t>School of Electrical Engineering and Computer Science</w:t>
+        </w:r>
+      </w:fldSimple>
+      <w:r>
+        <w:t>”,</w:t>
+      </w:r>
+      <w:r>
+        <w:br/>
+      </w:r>
+      <w:r>
+        <w:t>”L2”: ”</w:t>
+      </w:r>
+      <w:fldSimple w:instr=" DOCPROPERTY  Examiner1_organization_L2  \* MERGEFORMAT ">
+        <w:r>
+          <w:t>Computer Science</w:t>
+        </w:r>
+      </w:fldSimple>
+      <w:r>
+        <w:t>” }},</w:t>
+      </w:r>
+    </w:p>
+    <w:p>
+      <w:pPr>
+        <w:pStyle w:val="ForDIVAItem"/>
+      </w:pPr>
+      <w:r>
+        <w:t>”Cooperation”: { ”</w:t>
+      </w:r>
+      <w:proofErr w:type="spellStart"/>
+      <w:r>
+        <w:t>Partner_name</w:t>
+      </w:r>
+      <w:proofErr w:type="spellEnd"/>
+      <w:r>
+        <w:t>”</w:t>
+      </w:r>
+      <w:proofErr w:type="gramStart"/>
+      <w:r>
+        <w:t>: ”</w:t>
+      </w:r>
+      <w:proofErr w:type="gramEnd"/>
+      <w:r>
+        <w:t xml:space="preserve"> </w:t>
+      </w:r>
       <w:r>
         <w:fldChar w:fldCharType="begin"/>
       </w:r>
       <w:r>
-        <w:instrText xml:space="preserve"> DOCPROPERTY  Supervisor1_First_name  \* MERGEFORMAT </w:instrText>
+        <w:instrText xml:space="preserve"> DOCPROPERTY  Cooperation_Partner_name  \* MERGEFORMAT </w:instrText>
       </w:r>
       <w:r>
         <w:fldChar w:fldCharType="separate"/>
       </w:r>
-      <w:r>
-        <w:t>A. Busy</w:t>
+      <w:proofErr w:type="spellStart"/>
+      <w:r>
+        <w:t>Företaget</w:t>
+      </w:r>
+      <w:proofErr w:type="spellEnd"/>
+      <w:r>
+        <w:t xml:space="preserve"> AB</w:t>
       </w:r>
       <w:r>
         <w:fldChar w:fldCharType="end"/>
       </w:r>
       <w:r>
-        <w:t>”,</w:t>
-      </w:r>
-      <w:r>
-        <w:br/>
-      </w:r>
-      <w:r>
-        <w:t>”Local User Id”: ”</w:t>
-      </w:r>
-      <w:r>
-        <w:fldChar w:fldCharType="begin"/>
-      </w:r>
-      <w:r>
-        <w:instrText xml:space="preserve"> DOCPROPERTY  "Supervisor1_Local User Id"  \* MERGEFORMAT </w:instrText>
-      </w:r>
-      <w:r>
-        <w:fldChar w:fldCharType="separate"/>
-      </w:r>
-      <w:r>
-        <w:t>u100003</w:t>
-      </w:r>
-      <w:r>
-        <w:fldChar w:fldCharType="end"/>
-      </w:r>
-      <w:r>
-        <w:t>”,</w:t>
-      </w:r>
-      <w:r>
-        <w:br/>
-      </w:r>
-      <w:r>
-        <w:t>”E-mail”: ”</w:t>
-      </w:r>
-      <w:r>
-        <w:fldChar w:fldCharType="begin"/>
-      </w:r>
-      <w:r>
-        <w:instrText xml:space="preserve"> DOCPROPERTY  Supervisor1_E-mail  \* MERGEFORMAT </w:instrText>
-      </w:r>
-      <w:r>
-        <w:fldChar w:fldCharType="separate"/>
-      </w:r>
-      <w:r>
-        <w:t>sa@kth.se</w:t>
-      </w:r>
-      <w:r>
-        <w:fldChar w:fldCharType="end"/>
-      </w:r>
-      <w:r>
-        <w:t>”,</w:t>
-      </w:r>
-      <w:r>
-        <w:br/>
-      </w:r>
-      <w:r>
-        <w:t>”</w:t>
-      </w:r>
-      <w:proofErr w:type="spellStart"/>
-      <w:r>
-        <w:t>organisation</w:t>
-      </w:r>
-      <w:proofErr w:type="spellEnd"/>
-      <w:r>
-        <w:t>”: {”L1”: ”</w:t>
-      </w:r>
-      <w:r>
-        <w:fldChar w:fldCharType="begin"/>
-      </w:r>
-      <w:r>
-        <w:instrText xml:space="preserve"> DOCPROPERTY  Supervisor1_organization_L1  \* MERGEFORMAT </w:instrText>
-      </w:r>
-      <w:r>
-        <w:fldChar w:fldCharType="separate"/>
-      </w:r>
-      <w:r>
-        <w:t>School of Electrical Engineering and Computer Science</w:t>
-      </w:r>
-      <w:r>
-        <w:fldChar w:fldCharType="end"/>
-      </w:r>
-      <w:r>
-        <w:t>”,”L2”: ”</w:t>
-      </w:r>
-      <w:r>
-        <w:fldChar w:fldCharType="begin"/>
-      </w:r>
-      <w:r>
-        <w:instrText xml:space="preserve"> DOCPROPERTY  Supervisor2_organization_L2  \* MERGEFORMAT </w:instrText>
-      </w:r>
-      <w:r>
-        <w:fldChar w:fldCharType="separate"/>
-      </w:r>
-      <w:r>
-        <w:t>Architecture</w:t>
-      </w:r>
-      <w:r>
-        <w:fldChar w:fldCharType="end"/>
-      </w:r>
-      <w:r>
-        <w:t>” }},</w:t>
+        <w:t>”},</w:t>
       </w:r>
     </w:p>
     <w:p>
@@ -13156,489 +13138,13 @@
         <w:pStyle w:val="ForDIVAItem"/>
       </w:pPr>
       <w:r>
-        <w:t>”Supervisor2”: { ”Last name”: ”</w:t>
-      </w:r>
-      <w:r>
-        <w:fldChar w:fldCharType="begin"/>
-      </w:r>
-      <w:r>
-        <w:instrText xml:space="preserve"> DOCPROPERTY  Supervisor2_Last_name  \* MERGEFORMAT </w:instrText>
-      </w:r>
-      <w:r>
-        <w:fldChar w:fldCharType="separate"/>
-      </w:r>
-      <w:r>
-        <w:t>Supervisor</w:t>
-      </w:r>
-      <w:r>
-        <w:fldChar w:fldCharType="end"/>
-      </w:r>
-      <w:r>
-        <w:t>”,</w:t>
-      </w:r>
-      <w:r>
-        <w:br/>
-      </w:r>
-      <w:r>
-        <w:t>”First name”: ”</w:t>
-      </w:r>
-      <w:r>
-        <w:fldChar w:fldCharType="begin"/>
-      </w:r>
-      <w:r>
-        <w:instrText xml:space="preserve"> DOCPROPERTY  Supervisor2_First_name  \* MERGEFORMAT </w:instrText>
-      </w:r>
-      <w:r>
-        <w:fldChar w:fldCharType="separate"/>
-      </w:r>
-      <w:r>
-        <w:t>Another Busy</w:t>
-      </w:r>
-      <w:r>
-        <w:fldChar w:fldCharType="end"/>
-      </w:r>
-      <w:r>
-        <w:t>”,</w:t>
-      </w:r>
-      <w:r>
-        <w:br/>
-      </w:r>
-      <w:r>
-        <w:t>”Local User Id”: ”</w:t>
-      </w:r>
-      <w:r>
-        <w:fldChar w:fldCharType="begin"/>
-      </w:r>
-      <w:r>
-        <w:instrText xml:space="preserve"> DOCPROPERTY  "Supervisor2_Local User Id"  \* MERGEFORMAT </w:instrText>
-      </w:r>
-      <w:r>
-        <w:fldChar w:fldCharType="separate"/>
-      </w:r>
-      <w:r>
-        <w:t>u100003</w:t>
-      </w:r>
-      <w:r>
-        <w:fldChar w:fldCharType="end"/>
-      </w:r>
-      <w:r>
-        <w:t>”,</w:t>
-      </w:r>
-      <w:r>
-        <w:br/>
-      </w:r>
-      <w:r>
-        <w:t>”E-mail”: ”</w:t>
-      </w:r>
-      <w:r>
-        <w:fldChar w:fldCharType="begin"/>
-      </w:r>
-      <w:r>
-        <w:instrText xml:space="preserve"> DOCPROPERTY  Supervisor2_E-mail  \* MERGEFORMAT </w:instrText>
-      </w:r>
-      <w:r>
-        <w:fldChar w:fldCharType="separate"/>
-      </w:r>
-      <w:r>
-        <w:t>sb@kth.se</w:t>
-      </w:r>
-      <w:r>
-        <w:fldChar w:fldCharType="end"/>
-      </w:r>
-      <w:r>
-        <w:t>”,</w:t>
-      </w:r>
-      <w:r>
-        <w:br/>
-      </w:r>
-      <w:r>
-        <w:t>”</w:t>
-      </w:r>
-      <w:proofErr w:type="spellStart"/>
-      <w:r>
-        <w:t>organisation</w:t>
-      </w:r>
-      <w:proofErr w:type="spellEnd"/>
-      <w:r>
-        <w:t>”: {”L1”: ”</w:t>
-      </w:r>
-      <w:r>
-        <w:fldChar w:fldCharType="begin"/>
-      </w:r>
-      <w:r>
-        <w:instrText xml:space="preserve"> DOCPROPERTY  Supervisor2_organization_L2  \* MERGEFORMAT </w:instrText>
-      </w:r>
-      <w:r>
-        <w:fldChar w:fldCharType="separate"/>
-      </w:r>
-      <w:r>
-        <w:t>Architecture</w:t>
-      </w:r>
-      <w:r>
-        <w:fldChar w:fldCharType="end"/>
-      </w:r>
-      <w:r>
-        <w:t>”,”L2”: ”</w:t>
-      </w:r>
-      <w:r>
-        <w:fldChar w:fldCharType="begin"/>
-      </w:r>
-      <w:r>
-        <w:instrText xml:space="preserve"> DOCPROPERTY  Supervisor2_organization_L2  \* MERGEFORMAT </w:instrText>
-      </w:r>
-      <w:r>
-        <w:fldChar w:fldCharType="separate"/>
-      </w:r>
-      <w:r>
-        <w:t>Architecture</w:t>
-      </w:r>
-      <w:r>
-        <w:fldChar w:fldCharType="end"/>
-      </w:r>
-      <w:r>
-        <w:t>” }},</w:t>
-      </w:r>
-    </w:p>
-    <w:p>
-      <w:pPr>
-        <w:pStyle w:val="ForDIVAItem"/>
-      </w:pPr>
-      <w:r>
-        <w:t>”Supervisor3”: { ”Last name”</w:t>
-      </w:r>
-      <w:proofErr w:type="gramStart"/>
-      <w:r>
-        <w:t>: ”</w:t>
-      </w:r>
-      <w:proofErr w:type="gramEnd"/>
-      <w:r>
-        <w:fldChar w:fldCharType="begin"/>
-      </w:r>
-      <w:r>
-        <w:instrText xml:space="preserve"> DOCPROPERTY  Supervisor3_Last_name  \* MERGEFORMAT </w:instrText>
-      </w:r>
-      <w:r>
-        <w:fldChar w:fldCharType="separate"/>
-      </w:r>
-      <w:r>
-        <w:t>Supervisor</w:t>
-      </w:r>
-      <w:r>
-        <w:fldChar w:fldCharType="end"/>
-      </w:r>
-      <w:r>
-        <w:t>”,</w:t>
-      </w:r>
-      <w:r>
-        <w:br/>
-      </w:r>
-      <w:r>
-        <w:t>”First name”: ”</w:t>
-      </w:r>
-      <w:r>
-        <w:fldChar w:fldCharType="begin"/>
-      </w:r>
-      <w:r>
-        <w:instrText xml:space="preserve"> DOCPROPERTY  Supervisor3_First_name  \* MERGEFORMAT </w:instrText>
-      </w:r>
-      <w:r>
-        <w:fldChar w:fldCharType="separate"/>
-      </w:r>
-      <w:r>
-        <w:t>Third Busy</w:t>
-      </w:r>
-      <w:r>
-        <w:fldChar w:fldCharType="end"/>
-      </w:r>
-      <w:r>
-        <w:t>”,</w:t>
-      </w:r>
-      <w:r>
-        <w:br/>
-      </w:r>
-      <w:r>
-        <w:t>”E-mail”: ”</w:t>
-      </w:r>
-      <w:r>
-        <w:fldChar w:fldCharType="begin"/>
-      </w:r>
-      <w:r>
-        <w:instrText xml:space="preserve"> DOCPROPERTY  Supervisor3_E-mail  \* MERGEFORMAT </w:instrText>
-      </w:r>
-      <w:r>
-        <w:fldChar w:fldCharType="separate"/>
-      </w:r>
-      <w:r>
-        <w:t>sc@tu.va</w:t>
-      </w:r>
-      <w:r>
-        <w:fldChar w:fldCharType="end"/>
-      </w:r>
-      <w:r>
-        <w:t>”,</w:t>
-      </w:r>
-      <w:r>
-        <w:br/>
-      </w:r>
-      <w:r>
-        <w:t xml:space="preserve">”Other </w:t>
-      </w:r>
-      <w:proofErr w:type="spellStart"/>
-      <w:r>
-        <w:t>organisation</w:t>
-      </w:r>
-      <w:proofErr w:type="spellEnd"/>
-      <w:r>
-        <w:t>”: ”</w:t>
-      </w:r>
-      <w:r>
-        <w:fldChar w:fldCharType="begin"/>
-      </w:r>
-      <w:r>
-        <w:instrText xml:space="preserve"> DOCPROPERTY  Supervisor3_Other_organisation  \* MERGEFORMAT </w:instrText>
-      </w:r>
-      <w:r>
-        <w:fldChar w:fldCharType="separate"/>
-      </w:r>
-      <w:r>
-        <w:t>Timbuktu University, Department of Pseudoscience</w:t>
-      </w:r>
-      <w:r>
-        <w:fldChar w:fldCharType="end"/>
-      </w:r>
-      <w:r>
-        <w:t>”},</w:t>
-      </w:r>
-    </w:p>
-    <w:p>
-      <w:pPr>
-        <w:pStyle w:val="ForDIVAItem"/>
-      </w:pPr>
-      <w:r>
-        <w:t>”Examiner1”: { ”Last name”: ”</w:t>
-      </w:r>
-      <w:r>
-        <w:fldChar w:fldCharType="begin"/>
-      </w:r>
-      <w:r>
-        <w:instrText xml:space="preserve"> DOCPROPERTY  Examiner1_Last_name  \* MERGEFORMAT </w:instrText>
-      </w:r>
-      <w:r>
-        <w:fldChar w:fldCharType="separate"/>
-      </w:r>
-      <w:r>
-        <w:t>Maguire Jr.</w:t>
-      </w:r>
-      <w:r>
-        <w:fldChar w:fldCharType="end"/>
-      </w:r>
-      <w:r>
-        <w:t>”,</w:t>
-      </w:r>
-      <w:r>
-        <w:br/>
-      </w:r>
-      <w:r>
-        <w:t>”First name”: ”</w:t>
-      </w:r>
-      <w:r>
-        <w:fldChar w:fldCharType="begin"/>
-      </w:r>
-      <w:r>
-        <w:instrText xml:space="preserve"> DOCPROPERTY  Examiner1_First_name  \* MERGEFORMAT </w:instrText>
-      </w:r>
-      <w:r>
-        <w:fldChar w:fldCharType="separate"/>
-      </w:r>
-      <w:r>
-        <w:t>Gerald Q.</w:t>
-      </w:r>
-      <w:r>
-        <w:fldChar w:fldCharType="end"/>
-      </w:r>
-      <w:r>
-        <w:t>”,</w:t>
-      </w:r>
-      <w:r>
-        <w:br/>
-      </w:r>
-      <w:r>
-        <w:t>”Local User Id”: ”</w:t>
-      </w:r>
-      <w:r>
-        <w:fldChar w:fldCharType="begin"/>
-      </w:r>
-      <w:r>
-        <w:instrText xml:space="preserve"> DOCPRO</w:instrText>
-      </w:r>
-      <w:r>
-        <w:instrText xml:space="preserve">PERTY  "Examiner1_Local User Id"  \* MERGEFORMAT </w:instrText>
-      </w:r>
-      <w:r>
-        <w:fldChar w:fldCharType="separate"/>
-      </w:r>
-      <w:r>
-        <w:t>u1d13i2c</w:t>
-      </w:r>
-      <w:r>
-        <w:fldChar w:fldCharType="end"/>
-      </w:r>
-      <w:r>
-        <w:t>”,</w:t>
-      </w:r>
-      <w:r>
-        <w:br/>
-      </w:r>
-      <w:r>
-        <w:t>”E-mail”: ”</w:t>
-      </w:r>
-      <w:r>
-        <w:fldChar w:fldCharType="begin"/>
-      </w:r>
-      <w:r>
-        <w:instrText xml:space="preserve"> DOCPROPERTY  Examiner1_E-mail  \* MERGEFORMAT </w:instrText>
-      </w:r>
-      <w:r>
-        <w:fldChar w:fldCharType="separate"/>
-      </w:r>
-      <w:r>
-        <w:t>maguire@kth.se</w:t>
-      </w:r>
-      <w:r>
-        <w:fldChar w:fldCharType="end"/>
-      </w:r>
-      <w:r>
-        <w:t>”,</w:t>
-      </w:r>
-      <w:r>
-        <w:br/>
-      </w:r>
-      <w:r>
-        <w:t>”</w:t>
-      </w:r>
-      <w:proofErr w:type="spellStart"/>
-      <w:r>
-        <w:t>organisation</w:t>
-      </w:r>
-      <w:proofErr w:type="spellEnd"/>
-      <w:r>
-        <w:t>”: {”L1”: ”</w:t>
-      </w:r>
-      <w:r>
-        <w:fldChar w:fldCharType="begin"/>
-      </w:r>
-      <w:r>
-        <w:instrText xml:space="preserve"> DOCPROPERTY  Examiner1_organization_L1  \* MERGEFORMAT </w:instrText>
-      </w:r>
-      <w:r>
-        <w:fldChar w:fldCharType="separate"/>
-      </w:r>
-      <w:r>
-        <w:t>School of Electrical Engineering and Computer Science</w:t>
-      </w:r>
-      <w:r>
-        <w:fldChar w:fldCharType="end"/>
-      </w:r>
-      <w:r>
-        <w:t>”,</w:t>
-      </w:r>
-      <w:r>
-        <w:br/>
-      </w:r>
-      <w:r>
-        <w:t>”L2”: ”</w:t>
-      </w:r>
-      <w:r>
-        <w:fldChar w:fldCharType="begin"/>
-      </w:r>
-      <w:r>
-        <w:instrText xml:space="preserve"> DOCPROPERTY  Examiner1_organization_L2  \* MERGEFORMAT </w:instrText>
-      </w:r>
-      <w:r>
-        <w:fldChar w:fldCharType="separate"/>
-      </w:r>
-      <w:r>
-        <w:t>Computer Science</w:t>
-      </w:r>
-      <w:r>
-        <w:fldChar w:fldCharType="end"/>
-      </w:r>
-      <w:r>
-        <w:t>” }},</w:t>
-      </w:r>
-    </w:p>
-    <w:p>
-      <w:pPr>
-        <w:pStyle w:val="ForDIVAItem"/>
-      </w:pPr>
-      <w:r>
-        <w:t>”Cooperation”: { ”</w:t>
-      </w:r>
-      <w:proofErr w:type="spellStart"/>
-      <w:r>
-        <w:t>Partner_name</w:t>
-      </w:r>
-      <w:proofErr w:type="spellEnd"/>
-      <w:r>
-        <w:t>”</w:t>
-      </w:r>
-      <w:proofErr w:type="gramStart"/>
-      <w:r>
-        <w:t>: ”</w:t>
-      </w:r>
-      <w:proofErr w:type="gramEnd"/>
-      <w:r>
-        <w:t xml:space="preserve"> </w:t>
-      </w:r>
-      <w:r>
-        <w:fldChar w:fldCharType="begin"/>
-      </w:r>
-      <w:r>
-        <w:instrText xml:space="preserve"> DOCPROPERTY  Cooperation_Partner_name  \* MERGEFORMAT </w:instrText>
-      </w:r>
-      <w:r>
-        <w:fldChar w:fldCharType="separate"/>
-      </w:r>
-      <w:proofErr w:type="spellStart"/>
-      <w:r>
-        <w:t>Företaget</w:t>
-      </w:r>
-      <w:proofErr w:type="spellEnd"/>
-      <w:r>
-        <w:t xml:space="preserve"> AB</w:t>
-      </w:r>
-      <w:r>
-        <w:fldChar w:fldCharType="end"/>
-      </w:r>
-      <w:r>
-        <w:t>”},</w:t>
-      </w:r>
-    </w:p>
-    <w:p>
-      <w:pPr>
-        <w:pStyle w:val="ForDIVAItem"/>
-      </w:pPr>
-      <w:r>
         <w:t>"National Subject Categories": "</w:t>
       </w:r>
-      <w:r>
-        <w:fldChar w:fldCharType="begin"/>
-      </w:r>
-      <w:r>
-        <w:instrText xml:space="preserve"> DO</w:instrText>
-      </w:r>
-      <w:r>
-        <w:instrText xml:space="preserve">CPROPERTY  "National Subject Categories"  \* MERGEFORMAT </w:instrText>
-      </w:r>
-      <w:r>
-        <w:fldChar w:fldCharType="separate"/>
-      </w:r>
-      <w:r>
-        <w:t>10201, 10206</w:t>
-      </w:r>
-      <w:r>
-        <w:fldChar w:fldCharType="end"/>
-      </w:r>
+      <w:fldSimple w:instr=" DOCPROPERTY  &quot;National Subject Categories&quot;  \* MERGEFORMAT ">
+        <w:r>
+          <w:t>10201, 10206</w:t>
+        </w:r>
+      </w:fldSimple>
       <w:r>
         <w:t>",</w:t>
       </w:r>
@@ -13769,8 +13275,6 @@
           <w:t>2021:00</w:t>
         </w:r>
       </w:fldSimple>
-      <w:bookmarkStart w:id="188" w:name="_GoBack"/>
-      <w:bookmarkEnd w:id="188"/>
       <w:r>
         <w:t>” }</w:t>
       </w:r>
@@ -13832,18 +13336,34 @@
       <w:r>
         <w:t>Date": "</w:t>
       </w:r>
+      <w:fldSimple w:instr=" DOCPROPERTY  Presentation_Date  \* MERGEFORMAT ">
+        <w:r>
+          <w:t>2021-03-15 13:00</w:t>
+        </w:r>
+      </w:fldSimple>
+      <w:r>
+        <w:t>",</w:t>
+      </w:r>
+      <w:r>
+        <w:br/>
+      </w:r>
+      <w:r>
+        <w:t>"Language": "</w:t>
+      </w:r>
+      <w:proofErr w:type="spellStart"/>
       <w:r>
         <w:fldChar w:fldCharType="begin"/>
       </w:r>
       <w:r>
-        <w:instrText xml:space="preserve"> DOCPROPERTY  Presentation_Date  \* MERGEFORMAT </w:instrText>
+        <w:instrText xml:space="preserve"> DOCPROPERTY  Presentation_Language  \* MERGEFORMAT </w:instrText>
       </w:r>
       <w:r>
         <w:fldChar w:fldCharType="separate"/>
       </w:r>
       <w:r>
-        <w:t>2021-03-15 13:00</w:t>
-      </w:r>
+        <w:t>eng</w:t>
+      </w:r>
+      <w:proofErr w:type="spellEnd"/>
       <w:r>
         <w:fldChar w:fldCharType="end"/>
       </w:r>
@@ -13854,23 +13374,48 @@
         <w:br/>
       </w:r>
       <w:r>
-        <w:t>"Language": "</w:t>
+        <w:t>"Room": "</w:t>
+      </w:r>
+      <w:fldSimple w:instr=" DOCPROPERTY  Presentation_Room  \* MERGEFORMAT ">
+        <w:r>
+          <w:t>via Zoom https://kth-se.zoom.us/j/ddddddddddd</w:t>
+        </w:r>
+      </w:fldSimple>
+      <w:r>
+        <w:t>",</w:t>
+      </w:r>
+      <w:r>
+        <w:br/>
+      </w:r>
+      <w:r>
+        <w:t>"Address": "</w:t>
       </w:r>
       <w:proofErr w:type="spellStart"/>
       <w:r>
         <w:fldChar w:fldCharType="begin"/>
       </w:r>
       <w:r>
-        <w:instrText xml:space="preserve"> DOCPROPERTY  Presentation_Language  \* MERGEFORMAT </w:instrText>
+        <w:instrText xml:space="preserve"> DOCPROPERTY  Presentation_Address  \* MERGEFORMAT </w:instrText>
       </w:r>
       <w:r>
         <w:fldChar w:fldCharType="separate"/>
       </w:r>
       <w:r>
-        <w:t>eng</w:t>
+        <w:t>Isafjordsgatan</w:t>
       </w:r>
       <w:proofErr w:type="spellEnd"/>
       <w:r>
+        <w:t xml:space="preserve"> 22 (</w:t>
+      </w:r>
+      <w:proofErr w:type="spellStart"/>
+      <w:r>
+        <w:t>Kistagången</w:t>
+      </w:r>
+      <w:proofErr w:type="spellEnd"/>
+      <w:r>
+        <w:t xml:space="preserve"> 16)</w:t>
+      </w:r>
+      <w:r>
         <w:fldChar w:fldCharType="end"/>
       </w:r>
       <w:r>
@@ -13880,95 +13425,49 @@
         <w:br/>
       </w:r>
       <w:r>
-        <w:t>"Room": "</w:t>
-      </w:r>
-      <w:r>
-        <w:fldChar w:fldCharType="begin"/>
-      </w:r>
-      <w:r>
-        <w:instrText xml:space="preserve"> DOCPROPERTY  Presentation_Room  \* MERGEFORMAT </w:instrText>
-      </w:r>
-      <w:r>
-        <w:fldChar w:fldCharType="separate"/>
-      </w:r>
-      <w:r>
-        <w:t>via Zoom https://kth-se.zoom.us/j/ddddddddddd</w:t>
-      </w:r>
-      <w:r>
-        <w:fldChar w:fldCharType="end"/>
-      </w:r>
-      <w:r>
-        <w:t>",</w:t>
-      </w:r>
-      <w:r>
-        <w:br/>
-      </w:r>
-      <w:r>
-        <w:t>"Address": "</w:t>
+        <w:t>"City": "</w:t>
+      </w:r>
+      <w:fldSimple w:instr=" DOCPROPERTY  Presentation_City  \* MERGEFORMAT ">
+        <w:r>
+          <w:t>Stockholm</w:t>
+        </w:r>
+      </w:fldSimple>
+      <w:r>
+        <w:t>"</w:t>
+      </w:r>
+      <w:r>
+        <w:t>}</w:t>
+      </w:r>
+      <w:r>
+        <w:t>,</w:t>
+      </w:r>
+    </w:p>
+    <w:p>
+      <w:pPr>
+        <w:pStyle w:val="Bodytextfirstparagraph"/>
+        <w:rPr>
+          <w:color w:val="FF0000"/>
+        </w:rPr>
+      </w:pPr>
+      <w:r>
+        <w:rPr>
+          <w:color w:val="FF0000"/>
+        </w:rPr>
+        <w:t xml:space="preserve">”Number of </w:t>
       </w:r>
       <w:proofErr w:type="spellStart"/>
       <w:r>
-        <w:fldChar w:fldCharType="begin"/>
-      </w:r>
-      <w:r>
-        <w:instrText xml:space="preserve"> DOCPROPERTY  Presentation_Address  \* MERGEFORMAT </w:instrText>
-      </w:r>
-      <w:r>
-        <w:fldChar w:fldCharType="separate"/>
-      </w:r>
-      <w:r>
-        <w:t>Isafjordsgatan</w:t>
+        <w:rPr>
+          <w:color w:val="FF0000"/>
+        </w:rPr>
+        <w:t>lang</w:t>
       </w:r>
       <w:proofErr w:type="spellEnd"/>
       <w:r>
-        <w:t xml:space="preserve"> 22 (</w:t>
-      </w:r>
-      <w:proofErr w:type="spellStart"/>
-      <w:r>
-        <w:t>Kistagången</w:t>
-      </w:r>
-      <w:proofErr w:type="spellEnd"/>
-      <w:r>
-        <w:t xml:space="preserve"> 16)</w:t>
-      </w:r>
-      <w:r>
-        <w:fldChar w:fldCharType="end"/>
-      </w:r>
-      <w:r>
-        <w:t>",</w:t>
-      </w:r>
-      <w:r>
-        <w:br/>
-      </w:r>
-      <w:r>
-        <w:t>"City": "</w:t>
-      </w:r>
-      <w:r>
-        <w:fldChar w:fldCharType="begin"/>
-      </w:r>
-      <w:r>
-        <w:instrText xml:space="preserve"> DOCPROPERTY  Presentation_C</w:instrText>
-      </w:r>
-      <w:r>
-        <w:instrText xml:space="preserve">ity  \* MERGEFORMAT </w:instrText>
-      </w:r>
-      <w:r>
-        <w:fldChar w:fldCharType="separate"/>
-      </w:r>
-      <w:r>
-        <w:t>Stockholm</w:t>
-      </w:r>
-      <w:r>
-        <w:fldChar w:fldCharType="end"/>
-      </w:r>
-      <w:r>
-        <w:t>"</w:t>
-      </w:r>
-      <w:r>
-        <w:t>}</w:t>
-      </w:r>
-      <w:r>
-        <w:t>,</w:t>
+        <w:rPr>
+          <w:color w:val="FF0000"/>
+        </w:rPr>
+        <w:t xml:space="preserve"> instances”: "2",</w:t>
       </w:r>
     </w:p>
     <w:p>
@@ -13982,34 +13481,7 @@
         <w:rPr>
           <w:color w:val="FF0000"/>
         </w:rPr>
-        <w:t xml:space="preserve">”Number of </w:t>
-      </w:r>
-      <w:proofErr w:type="spellStart"/>
-      <w:r>
-        <w:rPr>
-          <w:color w:val="FF0000"/>
-        </w:rPr>
-        <w:t>lang</w:t>
-      </w:r>
-      <w:proofErr w:type="spellEnd"/>
-      <w:r>
-        <w:rPr>
-          <w:color w:val="FF0000"/>
-        </w:rPr>
-        <w:t xml:space="preserve"> instances”: "2",</w:t>
-      </w:r>
-    </w:p>
-    <w:p>
-      <w:pPr>
-        <w:pStyle w:val="Bodytextfirstparagraph"/>
-        <w:rPr>
-          <w:color w:val="FF0000"/>
-        </w:rPr>
-      </w:pPr>
-      <w:r>
-        <w:rPr>
-          <w:color w:val="FF0000"/>
-        </w:rPr>
+        <w:lastRenderedPageBreak/>
         <w:t>”</w:t>
       </w:r>
       <w:proofErr w:type="gramStart"/>
@@ -14043,7 +13515,6 @@
         </w:rPr>
       </w:pPr>
       <w:r>
-        <w:lastRenderedPageBreak/>
         <w:fldChar w:fldCharType="begin"/>
       </w:r>
       <w:r>
@@ -15831,27 +15302,14 @@
         <w:lang w:val="en-US"/>
       </w:rPr>
     </w:pPr>
-    <w:r>
-      <w:fldChar w:fldCharType="begin"/>
-    </w:r>
-    <w:r>
-      <w:instrText xml:space="preserve"> STYLEREF  "Heading 1"  \* MERGEFORMAT </w:instrText>
-    </w:r>
-    <w:r>
-      <w:fldChar w:fldCharType="separate"/>
-    </w:r>
-    <w:r>
-      <w:rPr>
-        <w:noProof/>
-      </w:rPr>
-      <w:t>Conclusions and Future work</w:t>
-    </w:r>
-    <w:r>
-      <w:rPr>
-        <w:noProof/>
-      </w:rPr>
-      <w:fldChar w:fldCharType="end"/>
-    </w:r>
+    <w:fldSimple w:instr=" STYLEREF  &quot;Heading 1&quot;  \* MERGEFORMAT ">
+      <w:r>
+        <w:rPr>
+          <w:noProof/>
+        </w:rPr>
+        <w:t>Conclusions and Future work</w:t>
+      </w:r>
+    </w:fldSimple>
     <w:r>
       <w:fldChar w:fldCharType="begin"/>
     </w:r>
@@ -15944,27 +15402,14 @@
     <w:r>
       <w:tab/>
     </w:r>
-    <w:r>
-      <w:fldChar w:fldCharType="begin"/>
-    </w:r>
-    <w:r>
-      <w:instrText xml:space="preserve"> STYLEREF  "Unnumbered heading 1"  \* MERGEFORMAT </w:instrText>
-    </w:r>
-    <w:r>
-      <w:fldChar w:fldCharType="separate"/>
-    </w:r>
-    <w:r>
-      <w:rPr>
-        <w:noProof/>
-      </w:rPr>
-      <w:t>List of Tables</w:t>
-    </w:r>
-    <w:r>
-      <w:rPr>
-        <w:noProof/>
-      </w:rPr>
-      <w:fldChar w:fldCharType="end"/>
-    </w:r>
+    <w:fldSimple w:instr=" STYLEREF  &quot;Unnumbered heading 1&quot;  \* MERGEFORMAT ">
+      <w:r>
+        <w:rPr>
+          <w:noProof/>
+        </w:rPr>
+        <w:t>List of acronyms and abbreviations</w:t>
+      </w:r>
+    </w:fldSimple>
     <w:r>
       <w:t xml:space="preserve"> </w:t>
     </w:r>
@@ -15987,7 +15432,7 @@
       <w:rPr>
         <w:noProof/>
       </w:rPr>
-      <w:t>xi</w:t>
+      <w:t>xiii</w:t>
     </w:r>
     <w:r>
       <w:fldChar w:fldCharType="end"/>
@@ -16032,27 +15477,14 @@
     <w:r>
       <w:t xml:space="preserve"> </w:t>
     </w:r>
-    <w:r>
-      <w:fldChar w:fldCharType="begin"/>
-    </w:r>
-    <w:r>
-      <w:instrText xml:space="preserve"> STYLEREF  "Heading 1"  \* MERGEFORMAT </w:instrText>
-    </w:r>
-    <w:r>
-      <w:fldChar w:fldCharType="separate"/>
-    </w:r>
-    <w:r>
-      <w:rPr>
-        <w:noProof/>
-      </w:rPr>
-      <w:t>&lt;Engineering-related content, Methodologies and Methods&gt; Use a self-explaining title</w:t>
-    </w:r>
-    <w:r>
-      <w:rPr>
-        <w:noProof/>
-      </w:rPr>
-      <w:fldChar w:fldCharType="end"/>
-    </w:r>
+    <w:fldSimple w:instr=" STYLEREF  &quot;Heading 1&quot;  \* MERGEFORMAT ">
+      <w:r>
+        <w:rPr>
+          <w:noProof/>
+        </w:rPr>
+        <w:t>&lt;Engineering-related content, Methodologies and Methods&gt; Use a self-explaining title</w:t>
+      </w:r>
+    </w:fldSimple>
   </w:p>
 </w:hdr>
 </file>
@@ -16200,27 +15632,14 @@
     <w:r>
       <w:tab/>
     </w:r>
-    <w:r>
-      <w:fldChar w:fldCharType="begin"/>
-    </w:r>
-    <w:r>
-      <w:instrText xml:space="preserve"> STYLEREF  "Unnumbered heading 1"  \* MERGEFORMAT </w:instrText>
-    </w:r>
-    <w:r>
-      <w:fldChar w:fldCharType="separate"/>
-    </w:r>
-    <w:r>
-      <w:rPr>
-        <w:noProof/>
-      </w:rPr>
-      <w:t>References</w:t>
-    </w:r>
-    <w:r>
-      <w:rPr>
-        <w:noProof/>
-      </w:rPr>
-      <w:fldChar w:fldCharType="end"/>
-    </w:r>
+    <w:fldSimple w:instr=" STYLEREF  &quot;Unnumbered heading 1&quot;  \* MERGEFORMAT ">
+      <w:r>
+        <w:rPr>
+          <w:noProof/>
+        </w:rPr>
+        <w:t>References</w:t>
+      </w:r>
+    </w:fldSimple>
     <w:r>
       <w:t xml:space="preserve"> </w:t>
     </w:r>
@@ -25218,7 +24637,7 @@
 </file>
 
 <file path=customXml/itemProps1.xml><?xml version="1.0" encoding="utf-8"?>
-<ds:datastoreItem xmlns:ds="http://schemas.openxmlformats.org/officeDocument/2006/customXml" ds:itemID="{ED27E3E7-46F3-432D-A5A8-F019FB831CC5}">
+<ds:datastoreItem xmlns:ds="http://schemas.openxmlformats.org/officeDocument/2006/customXml" ds:itemID="{DC35596D-3C2B-4BBF-ADAC-FE72E9A28435}">
   <ds:schemaRefs>
     <ds:schemaRef ds:uri="http://schemas.openxmlformats.org/officeDocument/2006/bibliography"/>
   </ds:schemaRefs>

</xml_diff>

<commit_message>
Some fixes to the extraction program. Added a new DOCX template in Swedish. Note that the For DIVA version sof the abstracts and keyowrds should be set in the DIVA item style, otherwise the extraction program can get confused about the order of things on the page.
</commit_message>
<xml_diff>
--- a/Template-thesis-English-2021-with-for-DiVA.docx
+++ b/Template-thesis-English-2021-with-for-DiVA.docx
@@ -41,531 +41,533 @@
       <w:pPr>
         <w:pStyle w:val="Subtitle"/>
       </w:pPr>
-      <w:fldSimple w:instr=" DOCPROPERTY  Subtitle  \* MERGEFORMAT ">
+      <w:r>
+        <w:fldChar w:fldCharType="begin"/>
+      </w:r>
+      <w:r>
+        <w:instrText xml:space="preserve"> DOCPROPERTY  Subtitle  \* MERGEFORMAT </w:instrText>
+      </w:r>
+      <w:r>
+        <w:fldChar w:fldCharType="separate"/>
+      </w:r>
+      <w:r>
+        <w:t>An subtitle in the language of the thesis</w:t>
+      </w:r>
+      <w:r>
+        <w:fldChar w:fldCharType="end"/>
+      </w:r>
+    </w:p>
+    <w:p>
+      <w:pPr>
+        <w:pStyle w:val="Author"/>
+        <w:jc w:val="left"/>
+        <w:rPr>
+          <w:rFonts w:ascii="Arial" w:hAnsi="Arial" w:cs="Arial"/>
+        </w:rPr>
+      </w:pPr>
+      <w:r>
+        <w:rPr>
+          <w:rFonts w:ascii="Arial" w:hAnsi="Arial" w:cs="Arial"/>
+        </w:rPr>
+        <w:fldChar w:fldCharType="begin"/>
+      </w:r>
+      <w:r>
+        <w:rPr>
+          <w:rFonts w:ascii="Arial" w:hAnsi="Arial" w:cs="Arial"/>
+        </w:rPr>
+        <w:instrText xml:space="preserve"> DOCPROPERTY  Author1_First_name  \* MERGEFORMAT </w:instrText>
+      </w:r>
+      <w:r>
+        <w:rPr>
+          <w:rFonts w:ascii="Arial" w:hAnsi="Arial" w:cs="Arial"/>
+        </w:rPr>
+        <w:fldChar w:fldCharType="separate"/>
+      </w:r>
+      <w:r>
+        <w:rPr>
+          <w:rFonts w:ascii="Arial" w:hAnsi="Arial" w:cs="Arial"/>
+        </w:rPr>
+        <w:t>Fake A.</w:t>
+      </w:r>
+      <w:r>
+        <w:rPr>
+          <w:rFonts w:ascii="Arial" w:hAnsi="Arial" w:cs="Arial"/>
+        </w:rPr>
+        <w:fldChar w:fldCharType="end"/>
+      </w:r>
+      <w:r>
+        <w:rPr>
+          <w:rFonts w:ascii="Arial" w:hAnsi="Arial" w:cs="Arial"/>
+        </w:rPr>
+        <w:t xml:space="preserve"> </w:t>
+      </w:r>
+      <w:r>
+        <w:rPr>
+          <w:rFonts w:ascii="Arial" w:hAnsi="Arial" w:cs="Arial"/>
+        </w:rPr>
+        <w:fldChar w:fldCharType="begin"/>
+      </w:r>
+      <w:r>
+        <w:rPr>
+          <w:rFonts w:ascii="Arial" w:hAnsi="Arial" w:cs="Arial"/>
+        </w:rPr>
+        <w:instrText xml:space="preserve"> DOCPROPERTY  Author1_Last_name  \* MERGEFORMAT </w:instrText>
+      </w:r>
+      <w:r>
+        <w:rPr>
+          <w:rFonts w:ascii="Arial" w:hAnsi="Arial" w:cs="Arial"/>
+        </w:rPr>
+        <w:fldChar w:fldCharType="separate"/>
+      </w:r>
+      <w:r>
+        <w:rPr>
+          <w:rFonts w:ascii="Arial" w:hAnsi="Arial" w:cs="Arial"/>
+        </w:rPr>
+        <w:t>Student</w:t>
+      </w:r>
+      <w:r>
+        <w:rPr>
+          <w:rFonts w:ascii="Arial" w:hAnsi="Arial" w:cs="Arial"/>
+        </w:rPr>
+        <w:fldChar w:fldCharType="end"/>
+      </w:r>
+      <w:r>
+        <w:rPr>
+          <w:rFonts w:ascii="Arial" w:hAnsi="Arial" w:cs="Arial"/>
+        </w:rPr>
+        <w:t xml:space="preserve"> </w:t>
+      </w:r>
+      <w:r>
+        <w:rPr>
+          <w:rFonts w:ascii="Arial" w:hAnsi="Arial" w:cs="Arial"/>
+        </w:rPr>
+        <w:t xml:space="preserve">and </w:t>
+      </w:r>
+      <w:r>
+        <w:rPr>
+          <w:rFonts w:ascii="Arial" w:hAnsi="Arial" w:cs="Arial"/>
+        </w:rPr>
+        <w:fldChar w:fldCharType="begin"/>
+      </w:r>
+      <w:r>
+        <w:rPr>
+          <w:rFonts w:ascii="Arial" w:hAnsi="Arial" w:cs="Arial"/>
+        </w:rPr>
+        <w:instrText xml:space="preserve"> DOCPROPERTY  Author2_First_name  \* MERGEFORMAT </w:instrText>
+      </w:r>
+      <w:r>
+        <w:rPr>
+          <w:rFonts w:ascii="Arial" w:hAnsi="Arial" w:cs="Arial"/>
+        </w:rPr>
+        <w:fldChar w:fldCharType="separate"/>
+      </w:r>
+      <w:r>
+        <w:rPr>
+          <w:rFonts w:ascii="Arial" w:hAnsi="Arial" w:cs="Arial"/>
+        </w:rPr>
+        <w:t>Fake B.</w:t>
+      </w:r>
+      <w:r>
+        <w:rPr>
+          <w:rFonts w:ascii="Arial" w:hAnsi="Arial" w:cs="Arial"/>
+        </w:rPr>
+        <w:fldChar w:fldCharType="end"/>
+      </w:r>
+      <w:r>
+        <w:rPr>
+          <w:rFonts w:ascii="Arial" w:hAnsi="Arial" w:cs="Arial"/>
+        </w:rPr>
+        <w:t xml:space="preserve"> </w:t>
+      </w:r>
+      <w:r>
+        <w:rPr>
+          <w:rFonts w:ascii="Arial" w:hAnsi="Arial" w:cs="Arial"/>
+        </w:rPr>
+        <w:fldChar w:fldCharType="begin"/>
+      </w:r>
+      <w:r>
+        <w:rPr>
+          <w:rFonts w:ascii="Arial" w:hAnsi="Arial" w:cs="Arial"/>
+        </w:rPr>
+        <w:instrText xml:space="preserve"> DOCPROPERTY  Author2_Last_name  \* MERGEFORMAT </w:instrText>
+      </w:r>
+      <w:r>
+        <w:rPr>
+          <w:rFonts w:ascii="Arial" w:hAnsi="Arial" w:cs="Arial"/>
+        </w:rPr>
+        <w:fldChar w:fldCharType="separate"/>
+      </w:r>
+      <w:r>
+        <w:rPr>
+          <w:rFonts w:ascii="Arial" w:hAnsi="Arial" w:cs="Arial"/>
+        </w:rPr>
+        <w:t>Student</w:t>
+      </w:r>
+      <w:r>
+        <w:rPr>
+          <w:rFonts w:ascii="Arial" w:hAnsi="Arial" w:cs="Arial"/>
+        </w:rPr>
+        <w:fldChar w:fldCharType="end"/>
+      </w:r>
+    </w:p>
+    <w:p>
+      <w:pPr>
+        <w:pStyle w:val="Examiner"/>
+      </w:pPr>
+      <w:r>
+        <w:fldChar w:fldCharType="begin"/>
+      </w:r>
+      <w:r>
+        <w:instrText xml:space="preserve"> DOCPROPERTY  "Educational program"  \* MERGEFORMAT </w:instrText>
+      </w:r>
+      <w:r>
+        <w:fldChar w:fldCharType="separate"/>
+      </w:r>
+      <w:r>
+        <w:t xml:space="preserve">Bachelor’s </w:t>
+      </w:r>
+      <w:proofErr w:type="spellStart"/>
+      <w:r>
+        <w:t>Programme</w:t>
+      </w:r>
+      <w:proofErr w:type="spellEnd"/>
+      <w:r>
+        <w:t xml:space="preserve"> in Information and Communication Technology</w:t>
+      </w:r>
+      <w:r>
+        <w:fldChar w:fldCharType="end"/>
+      </w:r>
+    </w:p>
+    <w:p>
+      <w:pPr>
+        <w:pStyle w:val="Examiner"/>
+        <w:rPr>
+          <w:rFonts w:cs="Arial"/>
+        </w:rPr>
+      </w:pPr>
+      <w:r>
+        <w:rPr>
+          <w:rFonts w:cs="Arial"/>
+        </w:rPr>
+        <w:t xml:space="preserve">Date: </w:t>
+      </w:r>
+      <w:r>
+        <w:rPr>
+          <w:rFonts w:cs="Arial"/>
+        </w:rPr>
+        <w:fldChar w:fldCharType="begin"/>
+      </w:r>
+      <w:r>
+        <w:rPr>
+          <w:rFonts w:cs="Arial"/>
+        </w:rPr>
+        <w:instrText xml:space="preserve"> DATE  \@ "yyyy-MM-dd"  \* MERGEFORMAT </w:instrText>
+      </w:r>
+      <w:r>
+        <w:rPr>
+          <w:rFonts w:cs="Arial"/>
+        </w:rPr>
+        <w:fldChar w:fldCharType="separate"/>
+      </w:r>
+      <w:r>
+        <w:rPr>
+          <w:rFonts w:cs="Arial"/>
+          <w:noProof/>
+        </w:rPr>
+        <w:t>2021-07-20</w:t>
+      </w:r>
+      <w:r>
+        <w:rPr>
+          <w:rFonts w:cs="Arial"/>
+        </w:rPr>
+        <w:fldChar w:fldCharType="end"/>
+      </w:r>
+    </w:p>
+    <w:p>
+      <w:pPr>
+        <w:pStyle w:val="Examiner"/>
+        <w:rPr>
+          <w:rFonts w:cs="Arial"/>
+        </w:rPr>
+      </w:pPr>
+      <w:r>
+        <w:rPr>
+          <w:rFonts w:cs="Arial"/>
+        </w:rPr>
+        <w:t xml:space="preserve">Supervisors: </w:t>
+      </w:r>
+      <w:r>
+        <w:rPr>
+          <w:rFonts w:cs="Arial"/>
+        </w:rPr>
+        <w:fldChar w:fldCharType="begin"/>
+      </w:r>
+      <w:r>
+        <w:rPr>
+          <w:rFonts w:cs="Arial"/>
+        </w:rPr>
+        <w:instrText xml:space="preserve"> DOCPROPERTY  Supervisor1_First_name  \* MERGEFORMAT </w:instrText>
+      </w:r>
+      <w:r>
+        <w:rPr>
+          <w:rFonts w:cs="Arial"/>
+        </w:rPr>
+        <w:fldChar w:fldCharType="separate"/>
+      </w:r>
+      <w:r>
+        <w:rPr>
+          <w:rFonts w:cs="Arial"/>
+        </w:rPr>
+        <w:t>A. Busy</w:t>
+      </w:r>
+      <w:r>
+        <w:rPr>
+          <w:rFonts w:cs="Arial"/>
+        </w:rPr>
+        <w:fldChar w:fldCharType="end"/>
+      </w:r>
+      <w:r>
+        <w:rPr>
+          <w:rFonts w:cs="Arial"/>
+        </w:rPr>
+        <w:t xml:space="preserve"> </w:t>
+      </w:r>
+      <w:r>
+        <w:rPr>
+          <w:rFonts w:cs="Arial"/>
+        </w:rPr>
+        <w:fldChar w:fldCharType="begin"/>
+      </w:r>
+      <w:r>
+        <w:rPr>
+          <w:rFonts w:cs="Arial"/>
+        </w:rPr>
+        <w:instrText xml:space="preserve"> DOCPROPERTY  Supervisor1_Last_name  \* MERGEFORMAT </w:instrText>
+      </w:r>
+      <w:r>
+        <w:rPr>
+          <w:rFonts w:cs="Arial"/>
+        </w:rPr>
+        <w:fldChar w:fldCharType="separate"/>
+      </w:r>
+      <w:r>
+        <w:rPr>
+          <w:rFonts w:cs="Arial"/>
+        </w:rPr>
+        <w:t>Supervisor</w:t>
+      </w:r>
+      <w:r>
+        <w:rPr>
+          <w:rFonts w:cs="Arial"/>
+        </w:rPr>
+        <w:fldChar w:fldCharType="end"/>
+      </w:r>
+      <w:r>
+        <w:rPr>
+          <w:rFonts w:cs="Arial"/>
+        </w:rPr>
+        <w:t xml:space="preserve">, </w:t>
+      </w:r>
+      <w:r>
+        <w:rPr>
+          <w:rFonts w:cs="Arial"/>
+        </w:rPr>
+        <w:fldChar w:fldCharType="begin"/>
+      </w:r>
+      <w:r>
+        <w:rPr>
+          <w:rFonts w:cs="Arial"/>
+        </w:rPr>
+        <w:instrText xml:space="preserve"> DOCPROPERTY  Supervisor2_First_name  \* MERGEFORMAT </w:instrText>
+      </w:r>
+      <w:r>
+        <w:rPr>
+          <w:rFonts w:cs="Arial"/>
+        </w:rPr>
+        <w:fldChar w:fldCharType="separate"/>
+      </w:r>
+      <w:proofErr w:type="gramStart"/>
+      <w:r>
+        <w:rPr>
+          <w:rFonts w:cs="Arial"/>
+        </w:rPr>
+        <w:t>Another</w:t>
+      </w:r>
+      <w:proofErr w:type="gramEnd"/>
+      <w:r>
+        <w:rPr>
+          <w:rFonts w:cs="Arial"/>
+        </w:rPr>
+        <w:t xml:space="preserve"> Busy</w:t>
+      </w:r>
+      <w:r>
+        <w:rPr>
+          <w:rFonts w:cs="Arial"/>
+        </w:rPr>
+        <w:fldChar w:fldCharType="end"/>
+      </w:r>
+      <w:r>
+        <w:rPr>
+          <w:rFonts w:cs="Arial"/>
+        </w:rPr>
+        <w:t xml:space="preserve"> </w:t>
+      </w:r>
+      <w:r>
+        <w:rPr>
+          <w:rFonts w:cs="Arial"/>
+        </w:rPr>
+        <w:fldChar w:fldCharType="begin"/>
+      </w:r>
+      <w:r>
+        <w:rPr>
+          <w:rFonts w:cs="Arial"/>
+        </w:rPr>
+        <w:instrText xml:space="preserve"> DOCPROPERTY  Supervisor2_Last_name  \* MERGEFORMAT </w:instrText>
+      </w:r>
+      <w:r>
+        <w:rPr>
+          <w:rFonts w:cs="Arial"/>
+        </w:rPr>
+        <w:fldChar w:fldCharType="separate"/>
+      </w:r>
+      <w:r>
+        <w:rPr>
+          <w:rFonts w:cs="Arial"/>
+        </w:rPr>
+        <w:t>Supervisor</w:t>
+      </w:r>
+      <w:r>
+        <w:rPr>
+          <w:rFonts w:cs="Arial"/>
+        </w:rPr>
+        <w:fldChar w:fldCharType="end"/>
+      </w:r>
+      <w:r>
+        <w:rPr>
+          <w:rFonts w:cs="Arial"/>
+        </w:rPr>
+        <w:t xml:space="preserve">, </w:t>
+      </w:r>
+      <w:r>
+        <w:rPr>
+          <w:rFonts w:cs="Arial"/>
+        </w:rPr>
+        <w:fldChar w:fldCharType="begin"/>
+      </w:r>
+      <w:r>
+        <w:rPr>
+          <w:rFonts w:cs="Arial"/>
+        </w:rPr>
+        <w:instrText xml:space="preserve"> DOCPROPERTY  Supervisor3_First_name  \* MERGEFORMAT </w:instrText>
+      </w:r>
+      <w:r>
+        <w:rPr>
+          <w:rFonts w:cs="Arial"/>
+        </w:rPr>
+        <w:fldChar w:fldCharType="separate"/>
+      </w:r>
+      <w:r>
+        <w:rPr>
+          <w:rFonts w:cs="Arial"/>
+        </w:rPr>
+        <w:t>Third Busy</w:t>
+      </w:r>
+      <w:r>
+        <w:rPr>
+          <w:rFonts w:cs="Arial"/>
+        </w:rPr>
+        <w:fldChar w:fldCharType="end"/>
+      </w:r>
+      <w:r>
+        <w:rPr>
+          <w:rFonts w:cs="Arial"/>
+        </w:rPr>
+        <w:t xml:space="preserve"> </w:t>
+      </w:r>
+      <w:r>
+        <w:rPr>
+          <w:rFonts w:cs="Arial"/>
+        </w:rPr>
+        <w:fldChar w:fldCharType="begin"/>
+      </w:r>
+      <w:r>
+        <w:rPr>
+          <w:rFonts w:cs="Arial"/>
+        </w:rPr>
+        <w:instrText xml:space="preserve"> DOCPROPERTY  Supervisor3_Last_name  \* MERGEFORMAT </w:instrText>
+      </w:r>
+      <w:r>
+        <w:rPr>
+          <w:rFonts w:cs="Arial"/>
+        </w:rPr>
+        <w:fldChar w:fldCharType="separate"/>
+      </w:r>
+      <w:r>
+        <w:rPr>
+          <w:rFonts w:cs="Arial"/>
+        </w:rPr>
+        <w:t>Supervisor</w:t>
+      </w:r>
+      <w:r>
+        <w:rPr>
+          <w:rFonts w:cs="Arial"/>
+        </w:rPr>
+        <w:fldChar w:fldCharType="end"/>
+      </w:r>
+    </w:p>
+    <w:p>
+      <w:pPr>
+        <w:pStyle w:val="Examiner"/>
+      </w:pPr>
+      <w:r>
+        <w:t xml:space="preserve">Examiner: </w:t>
+      </w:r>
+      <w:r>
+        <w:fldChar w:fldCharType="begin"/>
+      </w:r>
+      <w:r>
+        <w:instrText xml:space="preserve"> DOCPROPERTY  Examiner1_First_name  \* MERGEFORMAT </w:instrText>
+      </w:r>
+      <w:r>
+        <w:fldChar w:fldCharType="separate"/>
+      </w:r>
+      <w:r>
+        <w:t>Gerald Q.</w:t>
+      </w:r>
+      <w:r>
+        <w:fldChar w:fldCharType="end"/>
+      </w:r>
+      <w:r>
+        <w:t xml:space="preserve"> </w:t>
+      </w:r>
+      <w:r>
+        <w:fldChar w:fldCharType="begin"/>
+      </w:r>
+      <w:r>
+        <w:instrText xml:space="preserve"> DOCPROPERTY  Examiner1_Last_name  \* MERGEFORMAT </w:instrText>
+      </w:r>
+      <w:r>
+        <w:fldChar w:fldCharType="separate"/>
+      </w:r>
+      <w:r>
+        <w:t>Maguire Jr.</w:t>
+      </w:r>
+      <w:r>
+        <w:fldChar w:fldCharType="end"/>
+      </w:r>
+    </w:p>
+    <w:p>
+      <w:pPr>
+        <w:pStyle w:val="School"/>
+      </w:pPr>
+      <w:fldSimple w:instr=" DOCPROPERTY  Examiner1_organization_L1  \* MERGEFORMAT ">
         <w:r>
-          <w:t>An subtitle in the language of the thesis</w:t>
+          <w:t>School of Electrical Engineering and Computer Science</w:t>
         </w:r>
       </w:fldSimple>
     </w:p>
     <w:p>
       <w:pPr>
-        <w:pStyle w:val="Author"/>
-        <w:jc w:val="left"/>
-        <w:rPr>
-          <w:rFonts w:ascii="Arial" w:hAnsi="Arial" w:cs="Arial"/>
-        </w:rPr>
-      </w:pPr>
-      <w:r>
-        <w:rPr>
-          <w:rFonts w:ascii="Arial" w:hAnsi="Arial" w:cs="Arial"/>
-        </w:rPr>
-        <w:fldChar w:fldCharType="begin"/>
-      </w:r>
-      <w:r>
-        <w:rPr>
-          <w:rFonts w:ascii="Arial" w:hAnsi="Arial" w:cs="Arial"/>
-        </w:rPr>
-        <w:instrText xml:space="preserve"> DOCPROPERTY  Author1_First_name  \* MERGEFORMAT </w:instrText>
-      </w:r>
-      <w:r>
-        <w:rPr>
-          <w:rFonts w:ascii="Arial" w:hAnsi="Arial" w:cs="Arial"/>
-        </w:rPr>
-        <w:fldChar w:fldCharType="separate"/>
-      </w:r>
-      <w:r>
-        <w:rPr>
-          <w:rFonts w:ascii="Arial" w:hAnsi="Arial" w:cs="Arial"/>
-        </w:rPr>
-        <w:t>Fake A.</w:t>
-      </w:r>
-      <w:r>
-        <w:rPr>
-          <w:rFonts w:ascii="Arial" w:hAnsi="Arial" w:cs="Arial"/>
-        </w:rPr>
-        <w:fldChar w:fldCharType="end"/>
-      </w:r>
-      <w:r>
-        <w:rPr>
-          <w:rFonts w:ascii="Arial" w:hAnsi="Arial" w:cs="Arial"/>
-        </w:rPr>
-        <w:t xml:space="preserve"> </w:t>
-      </w:r>
-      <w:r>
-        <w:rPr>
-          <w:rFonts w:ascii="Arial" w:hAnsi="Arial" w:cs="Arial"/>
-        </w:rPr>
-        <w:fldChar w:fldCharType="begin"/>
-      </w:r>
-      <w:r>
-        <w:rPr>
-          <w:rFonts w:ascii="Arial" w:hAnsi="Arial" w:cs="Arial"/>
-        </w:rPr>
-        <w:instrText xml:space="preserve"> DOCPROPERTY  Author1_Last_name  \* MERGEFORMAT </w:instrText>
-      </w:r>
-      <w:r>
-        <w:rPr>
-          <w:rFonts w:ascii="Arial" w:hAnsi="Arial" w:cs="Arial"/>
-        </w:rPr>
-        <w:fldChar w:fldCharType="separate"/>
-      </w:r>
-      <w:r>
-        <w:rPr>
-          <w:rFonts w:ascii="Arial" w:hAnsi="Arial" w:cs="Arial"/>
-        </w:rPr>
-        <w:t>Student</w:t>
-      </w:r>
-      <w:r>
-        <w:rPr>
-          <w:rFonts w:ascii="Arial" w:hAnsi="Arial" w:cs="Arial"/>
-        </w:rPr>
-        <w:fldChar w:fldCharType="end"/>
-      </w:r>
-      <w:r>
-        <w:rPr>
-          <w:rFonts w:ascii="Arial" w:hAnsi="Arial" w:cs="Arial"/>
-        </w:rPr>
-        <w:t xml:space="preserve"> </w:t>
-      </w:r>
-      <w:r>
-        <w:rPr>
-          <w:rFonts w:ascii="Arial" w:hAnsi="Arial" w:cs="Arial"/>
-        </w:rPr>
-        <w:t xml:space="preserve">and </w:t>
-      </w:r>
-      <w:r>
-        <w:rPr>
-          <w:rFonts w:ascii="Arial" w:hAnsi="Arial" w:cs="Arial"/>
-        </w:rPr>
-        <w:fldChar w:fldCharType="begin"/>
-      </w:r>
-      <w:r>
-        <w:rPr>
-          <w:rFonts w:ascii="Arial" w:hAnsi="Arial" w:cs="Arial"/>
-        </w:rPr>
-        <w:instrText xml:space="preserve"> DOCPROPERTY  Author2_First_name  \* MERGEFORMAT </w:instrText>
-      </w:r>
-      <w:r>
-        <w:rPr>
-          <w:rFonts w:ascii="Arial" w:hAnsi="Arial" w:cs="Arial"/>
-        </w:rPr>
-        <w:fldChar w:fldCharType="separate"/>
-      </w:r>
-      <w:r>
-        <w:rPr>
-          <w:rFonts w:ascii="Arial" w:hAnsi="Arial" w:cs="Arial"/>
-        </w:rPr>
-        <w:t>Fake B.</w:t>
-      </w:r>
-      <w:r>
-        <w:rPr>
-          <w:rFonts w:ascii="Arial" w:hAnsi="Arial" w:cs="Arial"/>
-        </w:rPr>
-        <w:fldChar w:fldCharType="end"/>
-      </w:r>
-      <w:r>
-        <w:rPr>
-          <w:rFonts w:ascii="Arial" w:hAnsi="Arial" w:cs="Arial"/>
-        </w:rPr>
-        <w:t xml:space="preserve"> </w:t>
-      </w:r>
-      <w:r>
-        <w:rPr>
-          <w:rFonts w:ascii="Arial" w:hAnsi="Arial" w:cs="Arial"/>
-        </w:rPr>
-        <w:fldChar w:fldCharType="begin"/>
-      </w:r>
-      <w:r>
-        <w:rPr>
-          <w:rFonts w:ascii="Arial" w:hAnsi="Arial" w:cs="Arial"/>
-        </w:rPr>
-        <w:instrText xml:space="preserve"> DOCPROPERTY  Author2_Last_name  \* MERGEFORMAT </w:instrText>
-      </w:r>
-      <w:r>
-        <w:rPr>
-          <w:rFonts w:ascii="Arial" w:hAnsi="Arial" w:cs="Arial"/>
-        </w:rPr>
-        <w:fldChar w:fldCharType="separate"/>
-      </w:r>
-      <w:r>
-        <w:rPr>
-          <w:rFonts w:ascii="Arial" w:hAnsi="Arial" w:cs="Arial"/>
-        </w:rPr>
-        <w:t>Student</w:t>
-      </w:r>
-      <w:r>
-        <w:rPr>
-          <w:rFonts w:ascii="Arial" w:hAnsi="Arial" w:cs="Arial"/>
-        </w:rPr>
-        <w:fldChar w:fldCharType="end"/>
-      </w:r>
-    </w:p>
-    <w:p>
-      <w:pPr>
-        <w:pStyle w:val="Examiner"/>
-      </w:pPr>
-      <w:r>
-        <w:fldChar w:fldCharType="begin"/>
-      </w:r>
-      <w:r>
-        <w:instrText xml:space="preserve"> DOCPROPERTY  "Educational program"  \* MERGEFORMAT </w:instrText>
-      </w:r>
-      <w:r>
-        <w:fldChar w:fldCharType="separate"/>
-      </w:r>
-      <w:r>
-        <w:t xml:space="preserve">Bachelor’s </w:t>
-      </w:r>
-      <w:proofErr w:type="spellStart"/>
-      <w:r>
-        <w:t>Programme</w:t>
-      </w:r>
-      <w:proofErr w:type="spellEnd"/>
-      <w:r>
-        <w:t xml:space="preserve"> in Information and Communication Technology</w:t>
-      </w:r>
-      <w:r>
-        <w:fldChar w:fldCharType="end"/>
-      </w:r>
-    </w:p>
-    <w:p>
-      <w:pPr>
-        <w:pStyle w:val="Examiner"/>
-        <w:rPr>
-          <w:rFonts w:cs="Arial"/>
-        </w:rPr>
-      </w:pPr>
-      <w:r>
-        <w:rPr>
-          <w:rFonts w:cs="Arial"/>
-        </w:rPr>
-        <w:t xml:space="preserve">Date: </w:t>
-      </w:r>
-      <w:r>
-        <w:rPr>
-          <w:rFonts w:cs="Arial"/>
-        </w:rPr>
-        <w:fldChar w:fldCharType="begin"/>
-      </w:r>
-      <w:r>
-        <w:rPr>
-          <w:rFonts w:cs="Arial"/>
-        </w:rPr>
-        <w:instrText xml:space="preserve"> DATE  \@ "yyyy-MM-dd"  \* MERGEFORMAT </w:instrText>
-      </w:r>
-      <w:r>
-        <w:rPr>
-          <w:rFonts w:cs="Arial"/>
-        </w:rPr>
-        <w:fldChar w:fldCharType="separate"/>
-      </w:r>
-      <w:r>
-        <w:rPr>
-          <w:rFonts w:cs="Arial"/>
-          <w:noProof/>
-        </w:rPr>
-        <w:t>2021-07-18</w:t>
-      </w:r>
-      <w:r>
-        <w:rPr>
-          <w:rFonts w:cs="Arial"/>
-        </w:rPr>
-        <w:fldChar w:fldCharType="end"/>
-      </w:r>
-    </w:p>
-    <w:p>
-      <w:pPr>
-        <w:pStyle w:val="Examiner"/>
-        <w:rPr>
-          <w:rFonts w:cs="Arial"/>
-        </w:rPr>
-      </w:pPr>
-      <w:r>
-        <w:rPr>
-          <w:rFonts w:cs="Arial"/>
-        </w:rPr>
-        <w:t xml:space="preserve">Supervisors: </w:t>
-      </w:r>
-      <w:r>
-        <w:rPr>
-          <w:rFonts w:cs="Arial"/>
-        </w:rPr>
-        <w:fldChar w:fldCharType="begin"/>
-      </w:r>
-      <w:r>
-        <w:rPr>
-          <w:rFonts w:cs="Arial"/>
-        </w:rPr>
-        <w:instrText xml:space="preserve"> DOCPROPERTY  Supervisor1_First_name  \* MERGEFORMAT </w:instrText>
-      </w:r>
-      <w:r>
-        <w:rPr>
-          <w:rFonts w:cs="Arial"/>
-        </w:rPr>
-        <w:fldChar w:fldCharType="separate"/>
-      </w:r>
-      <w:r>
-        <w:rPr>
-          <w:rFonts w:cs="Arial"/>
-        </w:rPr>
-        <w:t>A. Busy</w:t>
-      </w:r>
-      <w:r>
-        <w:rPr>
-          <w:rFonts w:cs="Arial"/>
-        </w:rPr>
-        <w:fldChar w:fldCharType="end"/>
-      </w:r>
-      <w:r>
-        <w:rPr>
-          <w:rFonts w:cs="Arial"/>
-        </w:rPr>
-        <w:t xml:space="preserve"> </w:t>
-      </w:r>
-      <w:r>
-        <w:rPr>
-          <w:rFonts w:cs="Arial"/>
-        </w:rPr>
-        <w:fldChar w:fldCharType="begin"/>
-      </w:r>
-      <w:r>
-        <w:rPr>
-          <w:rFonts w:cs="Arial"/>
-        </w:rPr>
-        <w:instrText xml:space="preserve"> DOCPROPERTY  Supervisor1_Last_name  \* MERGEFORMAT </w:instrText>
-      </w:r>
-      <w:r>
-        <w:rPr>
-          <w:rFonts w:cs="Arial"/>
-        </w:rPr>
-        <w:fldChar w:fldCharType="separate"/>
-      </w:r>
-      <w:r>
-        <w:rPr>
-          <w:rFonts w:cs="Arial"/>
-        </w:rPr>
-        <w:t>Supervisor</w:t>
-      </w:r>
-      <w:r>
-        <w:rPr>
-          <w:rFonts w:cs="Arial"/>
-        </w:rPr>
-        <w:fldChar w:fldCharType="end"/>
-      </w:r>
-      <w:r>
-        <w:rPr>
-          <w:rFonts w:cs="Arial"/>
-        </w:rPr>
-        <w:t xml:space="preserve">, </w:t>
-      </w:r>
-      <w:r>
-        <w:rPr>
-          <w:rFonts w:cs="Arial"/>
-        </w:rPr>
-        <w:fldChar w:fldCharType="begin"/>
-      </w:r>
-      <w:r>
-        <w:rPr>
-          <w:rFonts w:cs="Arial"/>
-        </w:rPr>
-        <w:instrText xml:space="preserve"> DOCPROPERTY  Supervisor2_First_name  \* MERGEFORMAT </w:instrText>
-      </w:r>
-      <w:r>
-        <w:rPr>
-          <w:rFonts w:cs="Arial"/>
-        </w:rPr>
-        <w:fldChar w:fldCharType="separate"/>
-      </w:r>
-      <w:proofErr w:type="gramStart"/>
-      <w:r>
-        <w:rPr>
-          <w:rFonts w:cs="Arial"/>
-        </w:rPr>
-        <w:t>Another</w:t>
-      </w:r>
-      <w:proofErr w:type="gramEnd"/>
-      <w:r>
-        <w:rPr>
-          <w:rFonts w:cs="Arial"/>
-        </w:rPr>
-        <w:t xml:space="preserve"> Busy</w:t>
-      </w:r>
-      <w:r>
-        <w:rPr>
-          <w:rFonts w:cs="Arial"/>
-        </w:rPr>
-        <w:fldChar w:fldCharType="end"/>
-      </w:r>
-      <w:r>
-        <w:rPr>
-          <w:rFonts w:cs="Arial"/>
-        </w:rPr>
-        <w:t xml:space="preserve"> </w:t>
-      </w:r>
-      <w:r>
-        <w:rPr>
-          <w:rFonts w:cs="Arial"/>
-        </w:rPr>
-        <w:fldChar w:fldCharType="begin"/>
-      </w:r>
-      <w:r>
-        <w:rPr>
-          <w:rFonts w:cs="Arial"/>
-        </w:rPr>
-        <w:instrText xml:space="preserve"> DOCPROPERTY  Supervisor2_Last_name  \* MERGEFORMAT </w:instrText>
-      </w:r>
-      <w:r>
-        <w:rPr>
-          <w:rFonts w:cs="Arial"/>
-        </w:rPr>
-        <w:fldChar w:fldCharType="separate"/>
-      </w:r>
-      <w:r>
-        <w:rPr>
-          <w:rFonts w:cs="Arial"/>
-        </w:rPr>
-        <w:t>Supervisor</w:t>
-      </w:r>
-      <w:r>
-        <w:rPr>
-          <w:rFonts w:cs="Arial"/>
-        </w:rPr>
-        <w:fldChar w:fldCharType="end"/>
-      </w:r>
-      <w:r>
-        <w:rPr>
-          <w:rFonts w:cs="Arial"/>
-        </w:rPr>
-        <w:t xml:space="preserve">, </w:t>
-      </w:r>
-      <w:r>
-        <w:rPr>
-          <w:rFonts w:cs="Arial"/>
-        </w:rPr>
-        <w:fldChar w:fldCharType="begin"/>
-      </w:r>
-      <w:r>
-        <w:rPr>
-          <w:rFonts w:cs="Arial"/>
-        </w:rPr>
-        <w:instrText xml:space="preserve"> DOCPROPERTY  Supervisor3_First_name  \* MERGEFORMAT </w:instrText>
-      </w:r>
-      <w:r>
-        <w:rPr>
-          <w:rFonts w:cs="Arial"/>
-        </w:rPr>
-        <w:fldChar w:fldCharType="separate"/>
-      </w:r>
-      <w:r>
-        <w:rPr>
-          <w:rFonts w:cs="Arial"/>
-        </w:rPr>
-        <w:t>Third Busy</w:t>
-      </w:r>
-      <w:r>
-        <w:rPr>
-          <w:rFonts w:cs="Arial"/>
-        </w:rPr>
-        <w:fldChar w:fldCharType="end"/>
-      </w:r>
-      <w:r>
-        <w:rPr>
-          <w:rFonts w:cs="Arial"/>
-        </w:rPr>
-        <w:t xml:space="preserve"> </w:t>
-      </w:r>
-      <w:r>
-        <w:rPr>
-          <w:rFonts w:cs="Arial"/>
-        </w:rPr>
-        <w:fldChar w:fldCharType="begin"/>
-      </w:r>
-      <w:r>
-        <w:rPr>
-          <w:rFonts w:cs="Arial"/>
-        </w:rPr>
-        <w:instrText xml:space="preserve"> DOCPROPERTY  Supervisor3_Last_name  \* MERGEFORMAT </w:instrText>
-      </w:r>
-      <w:r>
-        <w:rPr>
-          <w:rFonts w:cs="Arial"/>
-        </w:rPr>
-        <w:fldChar w:fldCharType="separate"/>
-      </w:r>
-      <w:r>
-        <w:rPr>
-          <w:rFonts w:cs="Arial"/>
-        </w:rPr>
-        <w:t>Supervisor</w:t>
-      </w:r>
-      <w:r>
-        <w:rPr>
-          <w:rFonts w:cs="Arial"/>
-        </w:rPr>
-        <w:fldChar w:fldCharType="end"/>
-      </w:r>
-    </w:p>
-    <w:p>
-      <w:pPr>
-        <w:pStyle w:val="Examiner"/>
-      </w:pPr>
-      <w:r>
-        <w:t xml:space="preserve">Examiner: </w:t>
-      </w:r>
-      <w:fldSimple w:instr=" DOCPROPERTY  Examiner1_First_name  \* MERGEFORMAT ">
-        <w:r>
-          <w:t>Gerald Q.</w:t>
-        </w:r>
-      </w:fldSimple>
-      <w:r>
-        <w:t xml:space="preserve"> </w:t>
-      </w:r>
-      <w:fldSimple w:instr=" DOCPROPERTY  Examiner1_Last_name  \* MERGEFORMAT ">
-        <w:r>
-          <w:t>Maguire Jr.</w:t>
-        </w:r>
-      </w:fldSimple>
-    </w:p>
-    <w:p>
-      <w:pPr>
-        <w:pStyle w:val="Examiner"/>
-        <w:rPr>
-          <w:rFonts w:cs="Arial"/>
-        </w:rPr>
-      </w:pPr>
-      <w:r>
-        <w:rPr>
-          <w:rFonts w:cs="Arial"/>
-        </w:rPr>
-        <w:fldChar w:fldCharType="begin"/>
-      </w:r>
-      <w:r>
-        <w:rPr>
-          <w:rFonts w:cs="Arial"/>
-        </w:rPr>
-        <w:instrText xml:space="preserve"> DOCPROPERTY  Examiner1_organization_L1  \* MERGEFORMAT </w:instrText>
-      </w:r>
-      <w:r>
-        <w:rPr>
-          <w:rFonts w:cs="Arial"/>
-        </w:rPr>
-        <w:fldChar w:fldCharType="separate"/>
-      </w:r>
-      <w:r>
-        <w:rPr>
-          <w:rFonts w:cs="Arial"/>
-        </w:rPr>
-        <w:t>School of Electrical Engineering and Computer Science</w:t>
-      </w:r>
-      <w:r>
-        <w:rPr>
-          <w:rFonts w:cs="Arial"/>
-        </w:rPr>
-        <w:fldChar w:fldCharType="end"/>
-      </w:r>
-    </w:p>
-    <w:p>
-      <w:pPr>
         <w:pStyle w:val="Examiner"/>
         <w:rPr>
           <w:rFonts w:cs="Arial"/>
@@ -897,35 +899,75 @@
       <w:r>
         <w:t xml:space="preserve"> </w:t>
       </w:r>
-      <w:fldSimple w:instr=" DOCPROPERTY  Author1_First_name  \* MERGEFORMAT ">
-        <w:r>
-          <w:t>Fake A.</w:t>
-        </w:r>
-      </w:fldSimple>
+      <w:r>
+        <w:fldChar w:fldCharType="begin"/>
+      </w:r>
+      <w:r>
+        <w:instrText xml:space="preserve"> DOCPROPERTY  Author1_First_name  \* MERGEFORMAT </w:instrText>
+      </w:r>
+      <w:r>
+        <w:fldChar w:fldCharType="separate"/>
+      </w:r>
+      <w:r>
+        <w:t>Fake A.</w:t>
+      </w:r>
+      <w:r>
+        <w:fldChar w:fldCharType="end"/>
+      </w:r>
       <w:r>
         <w:t xml:space="preserve"> </w:t>
       </w:r>
-      <w:fldSimple w:instr=" DOCPROPERTY  Author1_Last_name  \* MERGEFORMAT ">
-        <w:r>
-          <w:t>Student</w:t>
-        </w:r>
-      </w:fldSimple>
+      <w:r>
+        <w:fldChar w:fldCharType="begin"/>
+      </w:r>
+      <w:r>
+        <w:instrText xml:space="preserve"> DOCPROPERTY  Author1_Last_name  \* MERGEFORMAT </w:instrText>
+      </w:r>
+      <w:r>
+        <w:fldChar w:fldCharType="separate"/>
+      </w:r>
+      <w:r>
+        <w:t>Student</w:t>
+      </w:r>
+      <w:r>
+        <w:fldChar w:fldCharType="end"/>
+      </w:r>
       <w:r>
         <w:t xml:space="preserve"> and </w:t>
       </w:r>
-      <w:fldSimple w:instr=" DOCPROPERTY  Author2_First_name  \* MERGEFORMAT ">
-        <w:r>
-          <w:t>Fake B.</w:t>
-        </w:r>
-      </w:fldSimple>
+      <w:r>
+        <w:fldChar w:fldCharType="begin"/>
+      </w:r>
+      <w:r>
+        <w:instrText xml:space="preserve"> DOCPROPERTY  Author2_First_name  \* MERGEFORMAT </w:instrText>
+      </w:r>
+      <w:r>
+        <w:fldChar w:fldCharType="separate"/>
+      </w:r>
+      <w:r>
+        <w:t>Fake B.</w:t>
+      </w:r>
+      <w:r>
+        <w:fldChar w:fldCharType="end"/>
+      </w:r>
       <w:r>
         <w:t xml:space="preserve"> </w:t>
       </w:r>
-      <w:fldSimple w:instr=" DOCPROPERTY  Author2_Last_name  \* MERGEFORMAT ">
-        <w:r>
-          <w:t>Student</w:t>
-        </w:r>
-      </w:fldSimple>
+      <w:r>
+        <w:fldChar w:fldCharType="begin"/>
+      </w:r>
+      <w:r>
+        <w:instrText xml:space="preserve"> DOCPROPERTY  Author2_Last_name  \* MERGEFORMAT </w:instrText>
+      </w:r>
+      <w:r>
+        <w:fldChar w:fldCharType="separate"/>
+      </w:r>
+      <w:r>
+        <w:t>Student</w:t>
+      </w:r>
+      <w:r>
+        <w:fldChar w:fldCharType="end"/>
+      </w:r>
     </w:p>
     <w:p>
       <w:pPr>
@@ -8307,6 +8349,7 @@
       <w:r>
         <w:fldChar w:fldCharType="separate"/>
       </w:r>
+      <w:commentRangeStart w:id="48"/>
       <w:r>
         <w:t xml:space="preserve">Figure </w:t>
       </w:r>
@@ -8325,6 +8368,7 @@
         </w:rPr>
         <w:t>1</w:t>
       </w:r>
+      <w:commentRangeEnd w:id="48"/>
       <w:r>
         <w:fldChar w:fldCharType="end"/>
       </w:r>
@@ -8447,34 +8491,60 @@
       <w:pPr>
         <w:pStyle w:val="Caption"/>
       </w:pPr>
-      <w:bookmarkStart w:id="48" w:name="_Ref389644684"/>
-      <w:bookmarkStart w:id="49" w:name="_Toc380931201"/>
-      <w:bookmarkStart w:id="50" w:name="_Toc77073021"/>
-      <w:commentRangeStart w:id="51"/>
+      <w:bookmarkStart w:id="49" w:name="_Ref389644684"/>
+      <w:bookmarkStart w:id="50" w:name="_Toc380931201"/>
+      <w:bookmarkStart w:id="51" w:name="_Toc77073021"/>
+      <w:commentRangeStart w:id="52"/>
       <w:r>
         <w:t xml:space="preserve">Figure </w:t>
       </w:r>
-      <w:fldSimple w:instr=" STYLEREF 1 \s ">
-        <w:r>
-          <w:rPr>
-            <w:noProof/>
-          </w:rPr>
-          <w:t>2</w:t>
-        </w:r>
-      </w:fldSimple>
+      <w:r>
+        <w:fldChar w:fldCharType="begin"/>
+      </w:r>
+      <w:r>
+        <w:instrText xml:space="preserve"> STYLEREF 1 \s </w:instrText>
+      </w:r>
+      <w:r>
+        <w:fldChar w:fldCharType="separate"/>
+      </w:r>
+      <w:r>
+        <w:rPr>
+          <w:noProof/>
+        </w:rPr>
+        <w:t>2</w:t>
+      </w:r>
+      <w:r>
+        <w:rPr>
+          <w:noProof/>
+        </w:rPr>
+        <w:fldChar w:fldCharType="end"/>
+      </w:r>
       <w:r>
         <w:noBreakHyphen/>
       </w:r>
-      <w:fldSimple w:instr=" SEQ Figure \* ARABIC \s 1 ">
-        <w:r>
-          <w:rPr>
-            <w:noProof/>
-          </w:rPr>
-          <w:t>1</w:t>
-        </w:r>
-      </w:fldSimple>
-      <w:bookmarkEnd w:id="48"/>
-      <w:commentRangeEnd w:id="51"/>
+      <w:r>
+        <w:fldChar w:fldCharType="begin"/>
+      </w:r>
+      <w:r>
+        <w:instrText xml:space="preserve"> SEQ Figure \* ARABIC \s 1 </w:instrText>
+      </w:r>
+      <w:r>
+        <w:fldChar w:fldCharType="separate"/>
+      </w:r>
+      <w:r>
+        <w:rPr>
+          <w:noProof/>
+        </w:rPr>
+        <w:t>1</w:t>
+      </w:r>
+      <w:r>
+        <w:rPr>
+          <w:noProof/>
+        </w:rPr>
+        <w:fldChar w:fldCharType="end"/>
+      </w:r>
+      <w:bookmarkEnd w:id="49"/>
+      <w:commentRangeEnd w:id="52"/>
       <w:r>
         <w:rPr>
           <w:rStyle w:val="CommentReference"/>
@@ -8482,7 +8552,7 @@
           <w:b w:val="0"/>
           <w:bCs w:val="0"/>
         </w:rPr>
-        <w:commentReference w:id="51"/>
+        <w:commentReference w:id="52"/>
       </w:r>
       <w:r>
         <w:t>:</w:t>
@@ -8490,21 +8560,21 @@
       <w:r>
         <w:tab/>
       </w:r>
-      <w:commentRangeStart w:id="52"/>
+      <w:commentRangeStart w:id="53"/>
       <w:r>
         <w:t>Lots of stars</w:t>
       </w:r>
-      <w:bookmarkEnd w:id="49"/>
+      <w:bookmarkEnd w:id="50"/>
       <w:r>
         <w:t xml:space="preserve"> </w:t>
       </w:r>
-      <w:commentRangeEnd w:id="52"/>
+      <w:commentRangeEnd w:id="53"/>
       <w:r>
         <w:rPr>
           <w:rStyle w:val="CommentReference"/>
           <w:szCs w:val="18"/>
         </w:rPr>
-        <w:commentReference w:id="52"/>
+        <w:commentReference w:id="53"/>
       </w:r>
       <w:r>
         <w:t xml:space="preserve">(Inspired by Figure </w:t>
@@ -8517,7 +8587,7 @@
       <w:r>
         <w:t xml:space="preserve"> on page z of [xxx])</w:t>
       </w:r>
-      <w:bookmarkEnd w:id="50"/>
+      <w:bookmarkEnd w:id="51"/>
     </w:p>
     <w:p>
       <w:pPr>
@@ -8554,8 +8624,8 @@
               <w:pStyle w:val="Tablecolumnheading"/>
               <w:framePr w:hSpace="0" w:wrap="auto" w:vAnchor="margin" w:hAnchor="text" w:yAlign="inline"/>
             </w:pPr>
-            <w:bookmarkStart w:id="53" w:name="_Ref358024914"/>
-            <w:bookmarkStart w:id="54" w:name="_Ref358024896"/>
+            <w:bookmarkStart w:id="54" w:name="_Ref358024914"/>
+            <w:bookmarkStart w:id="55" w:name="_Ref358024896"/>
             <w:r>
               <w:t>Characteristics</w:t>
             </w:r>
@@ -8697,21 +8767,34 @@
       <w:pPr>
         <w:pStyle w:val="Caption"/>
       </w:pPr>
-      <w:bookmarkStart w:id="55" w:name="_Ref386385304"/>
-      <w:bookmarkStart w:id="56" w:name="_Toc388654477"/>
-      <w:bookmarkStart w:id="57" w:name="_Toc77073024"/>
+      <w:bookmarkStart w:id="56" w:name="_Ref386385304"/>
+      <w:bookmarkStart w:id="57" w:name="_Toc388654477"/>
+      <w:bookmarkStart w:id="58" w:name="_Toc77073024"/>
       <w:proofErr w:type="gramStart"/>
       <w:r>
         <w:t xml:space="preserve">Table </w:t>
       </w:r>
-      <w:fldSimple w:instr=" STYLEREF 1 \s ">
-        <w:r>
-          <w:rPr>
-            <w:noProof/>
-          </w:rPr>
-          <w:t>2</w:t>
-        </w:r>
-      </w:fldSimple>
+      <w:r>
+        <w:fldChar w:fldCharType="begin"/>
+      </w:r>
+      <w:r>
+        <w:instrText xml:space="preserve"> STYLEREF 1 \s </w:instrText>
+      </w:r>
+      <w:r>
+        <w:fldChar w:fldCharType="separate"/>
+      </w:r>
+      <w:r>
+        <w:rPr>
+          <w:noProof/>
+        </w:rPr>
+        <w:t>2</w:t>
+      </w:r>
+      <w:r>
+        <w:rPr>
+          <w:noProof/>
+        </w:rPr>
+        <w:fldChar w:fldCharType="end"/>
+      </w:r>
       <w:r>
         <w:t>.</w:t>
       </w:r>
@@ -8733,28 +8816,28 @@
       </w:r>
       <w:r>
         <w:fldChar w:fldCharType="end"/>
-      </w:r>
-      <w:bookmarkEnd w:id="53"/>
-      <w:bookmarkEnd w:id="55"/>
-      <w:r>
-        <w:t>:</w:t>
-      </w:r>
-      <w:r>
-        <w:tab/>
-      </w:r>
-      <w:commentRangeStart w:id="58"/>
-      <w:r>
-        <w:rPr>
-          <w:i/>
-        </w:rPr>
-        <w:t>XXX</w:t>
-      </w:r>
-      <w:r>
-        <w:t xml:space="preserve"> characteristics</w:t>
       </w:r>
       <w:bookmarkEnd w:id="54"/>
       <w:bookmarkEnd w:id="56"/>
-      <w:commentRangeEnd w:id="58"/>
+      <w:r>
+        <w:t>:</w:t>
+      </w:r>
+      <w:r>
+        <w:tab/>
+      </w:r>
+      <w:commentRangeStart w:id="59"/>
+      <w:r>
+        <w:rPr>
+          <w:i/>
+        </w:rPr>
+        <w:t>XXX</w:t>
+      </w:r>
+      <w:r>
+        <w:t xml:space="preserve"> characteristics</w:t>
+      </w:r>
+      <w:bookmarkEnd w:id="55"/>
+      <w:bookmarkEnd w:id="57"/>
+      <w:commentRangeEnd w:id="59"/>
       <w:r>
         <w:rPr>
           <w:rStyle w:val="CommentReference"/>
@@ -8762,9 +8845,9 @@
           <w:b w:val="0"/>
           <w:bCs w:val="0"/>
         </w:rPr>
-        <w:commentReference w:id="58"/>
-      </w:r>
-      <w:bookmarkEnd w:id="57"/>
+        <w:commentReference w:id="59"/>
+      </w:r>
+      <w:bookmarkEnd w:id="58"/>
     </w:p>
     <w:p>
       <w:pPr>
@@ -8775,7 +8858,7 @@
       <w:pPr>
         <w:pStyle w:val="Heading3"/>
       </w:pPr>
-      <w:bookmarkStart w:id="59" w:name="_Toc77072980"/>
+      <w:bookmarkStart w:id="60" w:name="_Toc77072980"/>
       <w:r>
         <w:t>Subarea</w:t>
       </w:r>
@@ -8785,7 +8868,7 @@
       <w:r>
         <w:t>#1</w:t>
       </w:r>
-      <w:bookmarkEnd w:id="59"/>
+      <w:bookmarkEnd w:id="60"/>
     </w:p>
     <w:p>
       <w:pPr>
@@ -8823,7 +8906,7 @@
           <w:i/>
         </w:rPr>
       </w:pPr>
-      <w:bookmarkStart w:id="60" w:name="_Toc77072981"/>
+      <w:bookmarkStart w:id="61" w:name="_Toc77072981"/>
       <w:proofErr w:type="gramStart"/>
       <w:r>
         <w:t>Subarea</w:t>
@@ -8847,7 +8930,7 @@
         </w:rPr>
         <w:t>#2</w:t>
       </w:r>
-      <w:bookmarkEnd w:id="60"/>
+      <w:bookmarkEnd w:id="61"/>
     </w:p>
     <w:p>
       <w:pPr>
@@ -8906,13 +8989,13 @@
       <w:pPr>
         <w:pStyle w:val="Heading2"/>
       </w:pPr>
-      <w:bookmarkStart w:id="61" w:name="_Toc77072982"/>
-      <w:bookmarkStart w:id="62" w:name="_Toc388654306"/>
+      <w:bookmarkStart w:id="62" w:name="_Toc77072982"/>
+      <w:bookmarkStart w:id="63" w:name="_Toc388654306"/>
       <w:r>
         <w:lastRenderedPageBreak/>
         <w:t>Major background area#2</w:t>
       </w:r>
-      <w:bookmarkEnd w:id="61"/>
+      <w:bookmarkEnd w:id="62"/>
     </w:p>
     <w:p>
       <w:pPr>
@@ -8923,11 +9006,11 @@
       <w:pPr>
         <w:pStyle w:val="Heading2"/>
       </w:pPr>
-      <w:bookmarkStart w:id="63" w:name="_Toc77072983"/>
+      <w:bookmarkStart w:id="64" w:name="_Toc77072983"/>
       <w:r>
         <w:t>Related work</w:t>
       </w:r>
-      <w:bookmarkEnd w:id="63"/>
+      <w:bookmarkEnd w:id="64"/>
     </w:p>
     <w:p>
       <w:pPr>
@@ -8938,21 +9021,21 @@
       <w:pPr>
         <w:pStyle w:val="Heading3"/>
       </w:pPr>
-      <w:bookmarkStart w:id="64" w:name="_Toc77072984"/>
-      <w:commentRangeStart w:id="65"/>
+      <w:bookmarkStart w:id="65" w:name="_Toc77072984"/>
+      <w:commentRangeStart w:id="66"/>
       <w:r>
         <w:t>Major related work #1</w:t>
       </w:r>
-      <w:commentRangeEnd w:id="65"/>
+      <w:commentRangeEnd w:id="66"/>
       <w:r>
         <w:rPr>
           <w:rStyle w:val="CommentReference"/>
           <w:rFonts w:asciiTheme="minorHAnsi" w:eastAsiaTheme="minorEastAsia" w:hAnsiTheme="minorHAnsi" w:cstheme="minorBidi"/>
           <w:bCs w:val="0"/>
         </w:rPr>
-        <w:commentReference w:id="65"/>
-      </w:r>
-      <w:bookmarkEnd w:id="64"/>
+        <w:commentReference w:id="66"/>
+      </w:r>
+      <w:bookmarkEnd w:id="65"/>
     </w:p>
     <w:p>
       <w:pPr>
@@ -8963,18 +9046,18 @@
           <w:rStyle w:val="CommentReference"/>
           <w:rFonts w:asciiTheme="minorHAnsi" w:hAnsiTheme="minorHAnsi"/>
         </w:rPr>
-        <w:commentReference w:id="66"/>
+        <w:commentReference w:id="67"/>
       </w:r>
     </w:p>
     <w:p>
       <w:pPr>
         <w:pStyle w:val="Heading3"/>
       </w:pPr>
-      <w:bookmarkStart w:id="67" w:name="_Toc77072985"/>
+      <w:bookmarkStart w:id="68" w:name="_Toc77072985"/>
       <w:r>
         <w:t>Major related work #2</w:t>
       </w:r>
-      <w:bookmarkEnd w:id="67"/>
+      <w:bookmarkEnd w:id="68"/>
     </w:p>
     <w:p>
       <w:pPr>
@@ -9103,11 +9186,11 @@
       <w:pPr>
         <w:pStyle w:val="Heading3"/>
       </w:pPr>
-      <w:bookmarkStart w:id="68" w:name="_Toc77072986"/>
+      <w:bookmarkStart w:id="69" w:name="_Toc77072986"/>
       <w:r>
         <w:t>Major related work #n</w:t>
       </w:r>
-      <w:bookmarkEnd w:id="68"/>
+      <w:bookmarkEnd w:id="69"/>
     </w:p>
     <w:p>
       <w:pPr>
@@ -9202,7 +9285,7 @@
       <w:pPr>
         <w:pStyle w:val="Heading3"/>
       </w:pPr>
-      <w:bookmarkStart w:id="69" w:name="_Toc77072987"/>
+      <w:bookmarkStart w:id="70" w:name="_Toc77072987"/>
       <w:r>
         <w:lastRenderedPageBreak/>
         <w:t>Minor related work #</w:t>
@@ -9210,7 +9293,7 @@
       <w:r>
         <w:t>n</w:t>
       </w:r>
-      <w:bookmarkEnd w:id="69"/>
+      <w:bookmarkEnd w:id="70"/>
     </w:p>
     <w:p>
       <w:pPr>
@@ -9226,12 +9309,12 @@
       <w:pPr>
         <w:pStyle w:val="Heading2"/>
       </w:pPr>
-      <w:bookmarkStart w:id="70" w:name="_Toc77072988"/>
-      <w:commentRangeStart w:id="71"/>
+      <w:bookmarkStart w:id="71" w:name="_Toc77072988"/>
+      <w:commentRangeStart w:id="72"/>
       <w:r>
         <w:t>Summary</w:t>
       </w:r>
-      <w:commentRangeEnd w:id="71"/>
+      <w:commentRangeEnd w:id="72"/>
       <w:r>
         <w:rPr>
           <w:rStyle w:val="CommentReference"/>
@@ -9239,16 +9322,16 @@
           <w:b w:val="0"/>
           <w:bCs w:val="0"/>
         </w:rPr>
-        <w:commentReference w:id="71"/>
-      </w:r>
-      <w:bookmarkEnd w:id="70"/>
+        <w:commentReference w:id="72"/>
+      </w:r>
+      <w:bookmarkEnd w:id="71"/>
     </w:p>
     <w:p>
       <w:pPr>
         <w:pStyle w:val="Bodytextfirstparagraph"/>
       </w:pPr>
     </w:p>
-    <w:bookmarkEnd w:id="62"/>
+    <w:bookmarkEnd w:id="63"/>
     <w:p>
       <w:pPr>
         <w:pStyle w:val="BodyText"/>
@@ -9275,38 +9358,38 @@
       <w:pPr>
         <w:pStyle w:val="Heading1"/>
       </w:pPr>
-      <w:bookmarkStart w:id="72" w:name="_Toc276827652"/>
-      <w:bookmarkStart w:id="73" w:name="_Toc276827871"/>
-      <w:bookmarkStart w:id="74" w:name="_Toc276828615"/>
-      <w:bookmarkStart w:id="75" w:name="_Toc276832537"/>
-      <w:bookmarkStart w:id="76" w:name="_Toc276835333"/>
-      <w:bookmarkStart w:id="77" w:name="_Toc276835384"/>
-      <w:bookmarkStart w:id="78" w:name="_Toc276836412"/>
-      <w:bookmarkStart w:id="79" w:name="_Toc276836449"/>
-      <w:bookmarkStart w:id="80" w:name="_Toc276836538"/>
-      <w:bookmarkStart w:id="81" w:name="_Toc276836575"/>
-      <w:bookmarkStart w:id="82" w:name="_Toc276836594"/>
-      <w:bookmarkStart w:id="83" w:name="_Toc276836612"/>
-      <w:bookmarkStart w:id="84" w:name="_Toc276836763"/>
-      <w:bookmarkStart w:id="85" w:name="_Toc276836783"/>
-      <w:bookmarkStart w:id="86" w:name="_Toc276836832"/>
-      <w:bookmarkStart w:id="87" w:name="_Toc276836850"/>
-      <w:bookmarkStart w:id="88" w:name="_Toc276836911"/>
-      <w:bookmarkStart w:id="89" w:name="_Toc276836929"/>
-      <w:bookmarkStart w:id="90" w:name="_Toc276840416"/>
-      <w:bookmarkStart w:id="91" w:name="_Toc276840574"/>
-      <w:bookmarkStart w:id="92" w:name="_Toc276840686"/>
-      <w:bookmarkStart w:id="93" w:name="_Toc276841030"/>
-      <w:bookmarkStart w:id="94" w:name="_Toc276841245"/>
-      <w:bookmarkStart w:id="95" w:name="_Toc388654321"/>
-      <w:bookmarkStart w:id="96" w:name="_Ref389644337"/>
-      <w:bookmarkStart w:id="97" w:name="_Toc77072989"/>
-      <w:commentRangeStart w:id="98"/>
+      <w:bookmarkStart w:id="73" w:name="_Toc276827652"/>
+      <w:bookmarkStart w:id="74" w:name="_Toc276827871"/>
+      <w:bookmarkStart w:id="75" w:name="_Toc276828615"/>
+      <w:bookmarkStart w:id="76" w:name="_Toc276832537"/>
+      <w:bookmarkStart w:id="77" w:name="_Toc276835333"/>
+      <w:bookmarkStart w:id="78" w:name="_Toc276835384"/>
+      <w:bookmarkStart w:id="79" w:name="_Toc276836412"/>
+      <w:bookmarkStart w:id="80" w:name="_Toc276836449"/>
+      <w:bookmarkStart w:id="81" w:name="_Toc276836538"/>
+      <w:bookmarkStart w:id="82" w:name="_Toc276836575"/>
+      <w:bookmarkStart w:id="83" w:name="_Toc276836594"/>
+      <w:bookmarkStart w:id="84" w:name="_Toc276836612"/>
+      <w:bookmarkStart w:id="85" w:name="_Toc276836763"/>
+      <w:bookmarkStart w:id="86" w:name="_Toc276836783"/>
+      <w:bookmarkStart w:id="87" w:name="_Toc276836832"/>
+      <w:bookmarkStart w:id="88" w:name="_Toc276836850"/>
+      <w:bookmarkStart w:id="89" w:name="_Toc276836911"/>
+      <w:bookmarkStart w:id="90" w:name="_Toc276836929"/>
+      <w:bookmarkStart w:id="91" w:name="_Toc276840416"/>
+      <w:bookmarkStart w:id="92" w:name="_Toc276840574"/>
+      <w:bookmarkStart w:id="93" w:name="_Toc276840686"/>
+      <w:bookmarkStart w:id="94" w:name="_Toc276841030"/>
+      <w:bookmarkStart w:id="95" w:name="_Toc276841245"/>
+      <w:bookmarkStart w:id="96" w:name="_Toc388654321"/>
+      <w:bookmarkStart w:id="97" w:name="_Ref389644337"/>
+      <w:bookmarkStart w:id="98" w:name="_Toc77072989"/>
+      <w:commentRangeStart w:id="99"/>
       <w:r>
         <w:lastRenderedPageBreak/>
         <w:t xml:space="preserve">&lt;Engineering-related content, Methodologies and Methods&gt; </w:t>
       </w:r>
-      <w:commentRangeEnd w:id="98"/>
+      <w:commentRangeEnd w:id="99"/>
       <w:r>
         <w:rPr>
           <w:rStyle w:val="CommentReference"/>
@@ -9314,7 +9397,7 @@
           <w:b w:val="0"/>
           <w:bCs w:val="0"/>
         </w:rPr>
-        <w:commentReference w:id="98"/>
+        <w:commentReference w:id="99"/>
       </w:r>
       <w:r>
         <w:t xml:space="preserve">Use a self-explaining </w:t>
@@ -9322,7 +9405,6 @@
       <w:r>
         <w:t>title</w:t>
       </w:r>
-      <w:bookmarkEnd w:id="72"/>
       <w:bookmarkEnd w:id="73"/>
       <w:bookmarkEnd w:id="74"/>
       <w:bookmarkEnd w:id="75"/>
@@ -9348,6 +9430,7 @@
       <w:bookmarkEnd w:id="95"/>
       <w:bookmarkEnd w:id="96"/>
       <w:bookmarkEnd w:id="97"/>
+      <w:bookmarkEnd w:id="98"/>
     </w:p>
     <w:p>
       <w:pPr>
@@ -9504,20 +9587,20 @@
         </w:rPr>
         <w:t xml:space="preserve"> </w:t>
       </w:r>
-      <w:commentRangeStart w:id="99"/>
+      <w:commentRangeStart w:id="100"/>
       <w:r>
         <w:rPr>
           <w:color w:val="FF0000"/>
         </w:rPr>
         <w:t>problem</w:t>
       </w:r>
-      <w:commentRangeEnd w:id="99"/>
+      <w:commentRangeEnd w:id="100"/>
       <w:r>
         <w:rPr>
           <w:rStyle w:val="CommentReference"/>
           <w:rFonts w:asciiTheme="minorHAnsi" w:hAnsiTheme="minorHAnsi"/>
         </w:rPr>
-        <w:commentReference w:id="99"/>
+        <w:commentReference w:id="100"/>
       </w:r>
       <w:r>
         <w:rPr>
@@ -9740,16 +9823,16 @@
       <w:pPr>
         <w:pStyle w:val="Heading2"/>
       </w:pPr>
-      <w:bookmarkStart w:id="100" w:name="_Ref386621743"/>
-      <w:bookmarkStart w:id="101" w:name="_Toc388654322"/>
-      <w:bookmarkStart w:id="102" w:name="_Toc77072990"/>
-      <w:commentRangeStart w:id="103"/>
+      <w:bookmarkStart w:id="101" w:name="_Ref386621743"/>
+      <w:bookmarkStart w:id="102" w:name="_Toc388654322"/>
+      <w:bookmarkStart w:id="103" w:name="_Toc77072990"/>
+      <w:commentRangeStart w:id="104"/>
       <w:r>
         <w:t>Research Process</w:t>
       </w:r>
-      <w:bookmarkEnd w:id="100"/>
       <w:bookmarkEnd w:id="101"/>
-      <w:commentRangeEnd w:id="103"/>
+      <w:bookmarkEnd w:id="102"/>
+      <w:commentRangeEnd w:id="104"/>
       <w:r>
         <w:rPr>
           <w:rStyle w:val="CommentReference"/>
@@ -9757,9 +9840,9 @@
           <w:b w:val="0"/>
           <w:bCs w:val="0"/>
         </w:rPr>
-        <w:commentReference w:id="103"/>
-      </w:r>
-      <w:bookmarkEnd w:id="102"/>
+        <w:commentReference w:id="104"/>
+      </w:r>
+      <w:bookmarkEnd w:id="103"/>
     </w:p>
     <w:p>
       <w:pPr>
@@ -9852,21 +9935,34 @@
       <w:pPr>
         <w:pStyle w:val="Caption"/>
       </w:pPr>
-      <w:bookmarkStart w:id="104" w:name="_Ref371457569"/>
-      <w:bookmarkStart w:id="105" w:name="_Toc388654405"/>
-      <w:bookmarkStart w:id="106" w:name="_Toc77073022"/>
+      <w:bookmarkStart w:id="105" w:name="_Ref371457569"/>
+      <w:bookmarkStart w:id="106" w:name="_Toc388654405"/>
+      <w:bookmarkStart w:id="107" w:name="_Toc77073022"/>
       <w:proofErr w:type="gramStart"/>
       <w:r>
         <w:t xml:space="preserve">Figure </w:t>
       </w:r>
-      <w:fldSimple w:instr=" STYLEREF 1 \s ">
-        <w:r>
-          <w:rPr>
-            <w:noProof/>
-          </w:rPr>
-          <w:t>3</w:t>
-        </w:r>
-      </w:fldSimple>
+      <w:r>
+        <w:fldChar w:fldCharType="begin"/>
+      </w:r>
+      <w:r>
+        <w:instrText xml:space="preserve"> STYLEREF 1 \s </w:instrText>
+      </w:r>
+      <w:r>
+        <w:fldChar w:fldCharType="separate"/>
+      </w:r>
+      <w:r>
+        <w:rPr>
+          <w:noProof/>
+        </w:rPr>
+        <w:t>3</w:t>
+      </w:r>
+      <w:r>
+        <w:rPr>
+          <w:noProof/>
+        </w:rPr>
+        <w:fldChar w:fldCharType="end"/>
+      </w:r>
       <w:r>
         <w:t>.</w:t>
       </w:r>
@@ -9889,7 +9985,7 @@
       <w:r>
         <w:fldChar w:fldCharType="end"/>
       </w:r>
-      <w:bookmarkEnd w:id="104"/>
+      <w:bookmarkEnd w:id="105"/>
       <w:r>
         <w:t>:</w:t>
       </w:r>
@@ -9899,22 +9995,22 @@
       <w:r>
         <w:t>Research Process</w:t>
       </w:r>
-      <w:bookmarkEnd w:id="105"/>
       <w:bookmarkEnd w:id="106"/>
+      <w:bookmarkEnd w:id="107"/>
     </w:p>
     <w:p>
       <w:pPr>
         <w:pStyle w:val="Heading2"/>
       </w:pPr>
-      <w:bookmarkStart w:id="107" w:name="_Ref386621774"/>
-      <w:bookmarkStart w:id="108" w:name="_Toc388654323"/>
-      <w:bookmarkStart w:id="109" w:name="_Toc77072991"/>
+      <w:bookmarkStart w:id="108" w:name="_Ref386621774"/>
+      <w:bookmarkStart w:id="109" w:name="_Toc388654323"/>
+      <w:bookmarkStart w:id="110" w:name="_Toc77072991"/>
       <w:r>
         <w:t>Research Paradigm</w:t>
       </w:r>
-      <w:bookmarkEnd w:id="107"/>
       <w:bookmarkEnd w:id="108"/>
       <w:bookmarkEnd w:id="109"/>
+      <w:bookmarkEnd w:id="110"/>
     </w:p>
     <w:p>
       <w:pPr>
@@ -9925,15 +10021,15 @@
       <w:pPr>
         <w:pStyle w:val="Heading2"/>
       </w:pPr>
-      <w:bookmarkStart w:id="110" w:name="_Ref386621788"/>
-      <w:bookmarkStart w:id="111" w:name="_Toc388654324"/>
-      <w:bookmarkStart w:id="112" w:name="_Toc77072992"/>
+      <w:bookmarkStart w:id="111" w:name="_Ref386621788"/>
+      <w:bookmarkStart w:id="112" w:name="_Toc388654324"/>
+      <w:bookmarkStart w:id="113" w:name="_Toc77072992"/>
       <w:r>
         <w:t>Data Collection</w:t>
       </w:r>
-      <w:bookmarkEnd w:id="110"/>
       <w:bookmarkEnd w:id="111"/>
       <w:bookmarkEnd w:id="112"/>
+      <w:bookmarkEnd w:id="113"/>
     </w:p>
     <w:p>
       <w:pPr>
@@ -10002,13 +10098,13 @@
       <w:pPr>
         <w:pStyle w:val="Heading3"/>
       </w:pPr>
-      <w:bookmarkStart w:id="113" w:name="_Toc388654328"/>
-      <w:bookmarkStart w:id="114" w:name="_Toc77072993"/>
+      <w:bookmarkStart w:id="114" w:name="_Toc388654328"/>
+      <w:bookmarkStart w:id="115" w:name="_Toc77072993"/>
       <w:r>
         <w:t>Sampling</w:t>
       </w:r>
-      <w:bookmarkEnd w:id="113"/>
       <w:bookmarkEnd w:id="114"/>
+      <w:bookmarkEnd w:id="115"/>
     </w:p>
     <w:p>
       <w:pPr>
@@ -10043,14 +10139,14 @@
       <w:pPr>
         <w:pStyle w:val="Heading3"/>
       </w:pPr>
-      <w:bookmarkStart w:id="115" w:name="_Toc388654329"/>
-      <w:bookmarkStart w:id="116" w:name="_Toc77072994"/>
+      <w:bookmarkStart w:id="116" w:name="_Toc388654329"/>
+      <w:bookmarkStart w:id="117" w:name="_Toc77072994"/>
       <w:r>
         <w:lastRenderedPageBreak/>
         <w:t>Sample Size</w:t>
       </w:r>
-      <w:bookmarkEnd w:id="115"/>
       <w:bookmarkEnd w:id="116"/>
+      <w:bookmarkEnd w:id="117"/>
     </w:p>
     <w:p>
       <w:pPr>
@@ -10061,15 +10157,15 @@
       <w:pPr>
         <w:pStyle w:val="Heading3"/>
       </w:pPr>
-      <w:bookmarkStart w:id="117" w:name="_Ref386625539"/>
-      <w:bookmarkStart w:id="118" w:name="_Toc388654330"/>
-      <w:bookmarkStart w:id="119" w:name="_Toc77072995"/>
+      <w:bookmarkStart w:id="118" w:name="_Ref386625539"/>
+      <w:bookmarkStart w:id="119" w:name="_Toc388654330"/>
+      <w:bookmarkStart w:id="120" w:name="_Toc77072995"/>
       <w:r>
         <w:t>Target Population</w:t>
       </w:r>
-      <w:bookmarkEnd w:id="117"/>
       <w:bookmarkEnd w:id="118"/>
       <w:bookmarkEnd w:id="119"/>
+      <w:bookmarkEnd w:id="120"/>
     </w:p>
     <w:p>
       <w:pPr>
@@ -10080,9 +10176,9 @@
       <w:pPr>
         <w:pStyle w:val="Heading2"/>
       </w:pPr>
-      <w:bookmarkStart w:id="120" w:name="_Ref386621899"/>
-      <w:bookmarkStart w:id="121" w:name="_Toc388654333"/>
-      <w:bookmarkStart w:id="122" w:name="_Toc77072996"/>
+      <w:bookmarkStart w:id="121" w:name="_Ref386621899"/>
+      <w:bookmarkStart w:id="122" w:name="_Toc388654333"/>
+      <w:bookmarkStart w:id="123" w:name="_Toc77072996"/>
       <w:r>
         <w:t>Experimental design/</w:t>
       </w:r>
@@ -10092,9 +10188,9 @@
       <w:r>
         <w:t>Measurements</w:t>
       </w:r>
-      <w:bookmarkEnd w:id="120"/>
       <w:bookmarkEnd w:id="121"/>
       <w:bookmarkEnd w:id="122"/>
+      <w:bookmarkEnd w:id="123"/>
     </w:p>
     <w:p>
       <w:pPr>
@@ -10105,14 +10201,14 @@
       <w:pPr>
         <w:pStyle w:val="Heading3"/>
       </w:pPr>
-      <w:bookmarkStart w:id="123" w:name="_Toc77072997"/>
+      <w:bookmarkStart w:id="124" w:name="_Toc77072997"/>
       <w:r>
         <w:t>Test environment/test bed</w:t>
       </w:r>
       <w:r>
         <w:t>/model</w:t>
       </w:r>
-      <w:bookmarkEnd w:id="123"/>
+      <w:bookmarkEnd w:id="124"/>
     </w:p>
     <w:p>
       <w:pPr>
@@ -10150,7 +10246,7 @@
       <w:pPr>
         <w:pStyle w:val="Heading3"/>
       </w:pPr>
-      <w:bookmarkStart w:id="124" w:name="_Toc77072998"/>
+      <w:bookmarkStart w:id="125" w:name="_Toc77072998"/>
       <w:r>
         <w:t xml:space="preserve">Hardware/Software </w:t>
       </w:r>
@@ -10160,7 +10256,7 @@
       <w:r>
         <w:t>used</w:t>
       </w:r>
-      <w:bookmarkEnd w:id="124"/>
+      <w:bookmarkEnd w:id="125"/>
     </w:p>
     <w:p>
       <w:pPr>
@@ -10179,13 +10275,13 @@
       <w:pPr>
         <w:pStyle w:val="Heading2"/>
       </w:pPr>
-      <w:bookmarkStart w:id="125" w:name="_Ref389646655"/>
-      <w:bookmarkStart w:id="126" w:name="_Toc77072999"/>
+      <w:bookmarkStart w:id="126" w:name="_Ref389646655"/>
+      <w:bookmarkStart w:id="127" w:name="_Toc77072999"/>
       <w:r>
         <w:t>Assessing reliability and validity of the data collected</w:t>
       </w:r>
-      <w:bookmarkEnd w:id="125"/>
       <w:bookmarkEnd w:id="126"/>
+      <w:bookmarkEnd w:id="127"/>
     </w:p>
     <w:p>
       <w:pPr>
@@ -10196,15 +10292,15 @@
       <w:pPr>
         <w:pStyle w:val="Heading3"/>
       </w:pPr>
-      <w:bookmarkStart w:id="127" w:name="_Ref378604908"/>
-      <w:bookmarkStart w:id="128" w:name="_Toc388654334"/>
-      <w:bookmarkStart w:id="129" w:name="_Toc77073000"/>
+      <w:bookmarkStart w:id="128" w:name="_Ref378604908"/>
+      <w:bookmarkStart w:id="129" w:name="_Toc388654334"/>
+      <w:bookmarkStart w:id="130" w:name="_Toc77073000"/>
       <w:r>
         <w:t>Reliability</w:t>
       </w:r>
-      <w:bookmarkEnd w:id="127"/>
       <w:bookmarkEnd w:id="128"/>
       <w:bookmarkEnd w:id="129"/>
+      <w:bookmarkEnd w:id="130"/>
     </w:p>
     <w:p>
       <w:pPr>
@@ -10224,17 +10320,17 @@
       <w:pPr>
         <w:pStyle w:val="Heading3"/>
       </w:pPr>
-      <w:bookmarkStart w:id="130" w:name="_Ref379116552"/>
-      <w:bookmarkStart w:id="131" w:name="_Ref379116567"/>
-      <w:bookmarkStart w:id="132" w:name="_Toc388654335"/>
-      <w:bookmarkStart w:id="133" w:name="_Toc77073001"/>
+      <w:bookmarkStart w:id="131" w:name="_Ref379116552"/>
+      <w:bookmarkStart w:id="132" w:name="_Ref379116567"/>
+      <w:bookmarkStart w:id="133" w:name="_Toc388654335"/>
+      <w:bookmarkStart w:id="134" w:name="_Toc77073001"/>
       <w:r>
         <w:t>Validity</w:t>
       </w:r>
-      <w:bookmarkEnd w:id="130"/>
       <w:bookmarkEnd w:id="131"/>
       <w:bookmarkEnd w:id="132"/>
       <w:bookmarkEnd w:id="133"/>
+      <w:bookmarkEnd w:id="134"/>
     </w:p>
     <w:p>
       <w:pPr>
@@ -10254,18 +10350,18 @@
       <w:pPr>
         <w:pStyle w:val="Heading2"/>
       </w:pPr>
-      <w:bookmarkStart w:id="134" w:name="_Ref386621916"/>
-      <w:bookmarkStart w:id="135" w:name="_Toc388654336"/>
-      <w:bookmarkStart w:id="136" w:name="_Toc77073002"/>
+      <w:bookmarkStart w:id="135" w:name="_Ref386621916"/>
+      <w:bookmarkStart w:id="136" w:name="_Toc388654336"/>
+      <w:bookmarkStart w:id="137" w:name="_Toc77073002"/>
       <w:r>
         <w:t xml:space="preserve">Planned </w:t>
       </w:r>
       <w:r>
         <w:t>Data Analysis</w:t>
       </w:r>
-      <w:bookmarkEnd w:id="134"/>
       <w:bookmarkEnd w:id="135"/>
       <w:bookmarkEnd w:id="136"/>
+      <w:bookmarkEnd w:id="137"/>
     </w:p>
     <w:p>
       <w:pPr>
@@ -10276,13 +10372,13 @@
       <w:pPr>
         <w:pStyle w:val="Heading3"/>
       </w:pPr>
-      <w:bookmarkStart w:id="137" w:name="_Toc388654337"/>
-      <w:bookmarkStart w:id="138" w:name="_Toc77073003"/>
+      <w:bookmarkStart w:id="138" w:name="_Toc388654337"/>
+      <w:bookmarkStart w:id="139" w:name="_Toc77073003"/>
       <w:r>
         <w:t>Data Analysis Technique</w:t>
       </w:r>
-      <w:bookmarkEnd w:id="137"/>
       <w:bookmarkEnd w:id="138"/>
+      <w:bookmarkEnd w:id="139"/>
     </w:p>
     <w:p>
       <w:pPr>
@@ -10293,16 +10389,16 @@
       <w:pPr>
         <w:pStyle w:val="Heading3"/>
       </w:pPr>
-      <w:bookmarkStart w:id="139" w:name="_Toc388654338"/>
-      <w:bookmarkStart w:id="140" w:name="_Toc77073004"/>
+      <w:bookmarkStart w:id="140" w:name="_Toc388654338"/>
+      <w:bookmarkStart w:id="141" w:name="_Toc77073004"/>
       <w:r>
         <w:t>Software Tool</w:t>
       </w:r>
-      <w:bookmarkEnd w:id="139"/>
+      <w:bookmarkEnd w:id="140"/>
       <w:r>
         <w:t>s</w:t>
       </w:r>
-      <w:bookmarkEnd w:id="140"/>
+      <w:bookmarkEnd w:id="141"/>
     </w:p>
     <w:p>
       <w:pPr>
@@ -10313,14 +10409,14 @@
       <w:pPr>
         <w:pStyle w:val="Heading2"/>
       </w:pPr>
-      <w:bookmarkStart w:id="141" w:name="_Ref389646755"/>
-      <w:bookmarkStart w:id="142" w:name="_Toc77073005"/>
+      <w:bookmarkStart w:id="142" w:name="_Ref389646755"/>
+      <w:bookmarkStart w:id="143" w:name="_Toc77073005"/>
       <w:r>
         <w:lastRenderedPageBreak/>
         <w:t>Evaluation framework</w:t>
       </w:r>
-      <w:bookmarkEnd w:id="141"/>
       <w:bookmarkEnd w:id="142"/>
+      <w:bookmarkEnd w:id="143"/>
     </w:p>
     <w:p>
       <w:pPr>
@@ -10358,13 +10454,13 @@
       <w:pPr>
         <w:pStyle w:val="Heading1"/>
       </w:pPr>
-      <w:bookmarkStart w:id="143" w:name="_Toc77073006"/>
-      <w:bookmarkStart w:id="144" w:name="_Toc388654342"/>
+      <w:bookmarkStart w:id="144" w:name="_Toc77073006"/>
+      <w:bookmarkStart w:id="145" w:name="_Toc388654342"/>
       <w:r>
         <w:lastRenderedPageBreak/>
         <w:t>[What you did – Choose your own chapter title to describe this]</w:t>
       </w:r>
-      <w:bookmarkEnd w:id="143"/>
+      <w:bookmarkEnd w:id="144"/>
     </w:p>
     <w:p>
       <w:pPr>
@@ -10415,11 +10511,11 @@
       <w:pPr>
         <w:pStyle w:val="Heading2"/>
       </w:pPr>
-      <w:bookmarkStart w:id="145" w:name="_Toc77073007"/>
+      <w:bookmarkStart w:id="146" w:name="_Toc77073007"/>
       <w:r>
         <w:t>Hardware/Software design …/Model/Simulation model &amp; parameters/…</w:t>
       </w:r>
-      <w:bookmarkEnd w:id="145"/>
+      <w:bookmarkEnd w:id="146"/>
     </w:p>
     <w:p>
       <w:pPr>
@@ -10733,32 +10829,58 @@
         <w:pStyle w:val="Caption"/>
         <w:jc w:val="center"/>
       </w:pPr>
-      <w:bookmarkStart w:id="146" w:name="_Ref380931095"/>
-      <w:bookmarkStart w:id="147" w:name="_Toc380931202"/>
-      <w:bookmarkStart w:id="148" w:name="_Toc77073023"/>
+      <w:bookmarkStart w:id="147" w:name="_Ref380931095"/>
+      <w:bookmarkStart w:id="148" w:name="_Toc380931202"/>
+      <w:bookmarkStart w:id="149" w:name="_Toc77073023"/>
       <w:r>
         <w:t xml:space="preserve">Figure </w:t>
       </w:r>
-      <w:fldSimple w:instr=" STYLEREF 1 \s ">
-        <w:r>
-          <w:rPr>
-            <w:noProof/>
-          </w:rPr>
-          <w:t>4</w:t>
-        </w:r>
-      </w:fldSimple>
+      <w:r>
+        <w:fldChar w:fldCharType="begin"/>
+      </w:r>
+      <w:r>
+        <w:instrText xml:space="preserve"> STYLEREF 1 \s </w:instrText>
+      </w:r>
+      <w:r>
+        <w:fldChar w:fldCharType="separate"/>
+      </w:r>
+      <w:r>
+        <w:rPr>
+          <w:noProof/>
+        </w:rPr>
+        <w:t>4</w:t>
+      </w:r>
+      <w:r>
+        <w:rPr>
+          <w:noProof/>
+        </w:rPr>
+        <w:fldChar w:fldCharType="end"/>
+      </w:r>
       <w:r>
         <w:noBreakHyphen/>
       </w:r>
-      <w:fldSimple w:instr=" SEQ Figure \* ARABIC \s 1 ">
-        <w:r>
-          <w:rPr>
-            <w:noProof/>
-          </w:rPr>
-          <w:t>1</w:t>
-        </w:r>
-      </w:fldSimple>
-      <w:bookmarkEnd w:id="146"/>
+      <w:r>
+        <w:fldChar w:fldCharType="begin"/>
+      </w:r>
+      <w:r>
+        <w:instrText xml:space="preserve"> SEQ Figure \* ARABIC \s 1 </w:instrText>
+      </w:r>
+      <w:r>
+        <w:fldChar w:fldCharType="separate"/>
+      </w:r>
+      <w:r>
+        <w:rPr>
+          <w:noProof/>
+        </w:rPr>
+        <w:t>1</w:t>
+      </w:r>
+      <w:r>
+        <w:rPr>
+          <w:noProof/>
+        </w:rPr>
+        <w:fldChar w:fldCharType="end"/>
+      </w:r>
+      <w:bookmarkEnd w:id="147"/>
       <w:r>
         <w:t>:</w:t>
       </w:r>
@@ -10771,40 +10893,66 @@
         </w:rPr>
         <w:t>Homepage</w:t>
       </w:r>
-      <w:bookmarkEnd w:id="147"/>
       <w:bookmarkEnd w:id="148"/>
+      <w:bookmarkEnd w:id="149"/>
     </w:p>
     <w:p>
       <w:pPr>
         <w:pStyle w:val="Caption"/>
         <w:keepNext/>
       </w:pPr>
-      <w:bookmarkStart w:id="149" w:name="_Ref380931070"/>
-      <w:bookmarkStart w:id="150" w:name="_Toc380931189"/>
-      <w:bookmarkStart w:id="151" w:name="_Toc77073025"/>
+      <w:bookmarkStart w:id="150" w:name="_Ref380931070"/>
+      <w:bookmarkStart w:id="151" w:name="_Toc380931189"/>
+      <w:bookmarkStart w:id="152" w:name="_Toc77073025"/>
       <w:r>
         <w:t xml:space="preserve">Table </w:t>
       </w:r>
-      <w:fldSimple w:instr=" STYLEREF 1 \s ">
-        <w:r>
-          <w:rPr>
-            <w:noProof/>
-          </w:rPr>
-          <w:t>4</w:t>
-        </w:r>
-      </w:fldSimple>
+      <w:r>
+        <w:fldChar w:fldCharType="begin"/>
+      </w:r>
+      <w:r>
+        <w:instrText xml:space="preserve"> STYLEREF 1 \s </w:instrText>
+      </w:r>
+      <w:r>
+        <w:fldChar w:fldCharType="separate"/>
+      </w:r>
+      <w:r>
+        <w:rPr>
+          <w:noProof/>
+        </w:rPr>
+        <w:t>4</w:t>
+      </w:r>
+      <w:r>
+        <w:rPr>
+          <w:noProof/>
+        </w:rPr>
+        <w:fldChar w:fldCharType="end"/>
+      </w:r>
       <w:r>
         <w:noBreakHyphen/>
       </w:r>
-      <w:fldSimple w:instr=" SEQ Table \* ARABIC \s 1 ">
-        <w:r>
-          <w:rPr>
-            <w:noProof/>
-          </w:rPr>
-          <w:t>1</w:t>
-        </w:r>
-      </w:fldSimple>
-      <w:bookmarkEnd w:id="149"/>
+      <w:r>
+        <w:fldChar w:fldCharType="begin"/>
+      </w:r>
+      <w:r>
+        <w:instrText xml:space="preserve"> SEQ Table \* ARABIC \s 1 </w:instrText>
+      </w:r>
+      <w:r>
+        <w:fldChar w:fldCharType="separate"/>
+      </w:r>
+      <w:r>
+        <w:rPr>
+          <w:noProof/>
+        </w:rPr>
+        <w:t>1</w:t>
+      </w:r>
+      <w:r>
+        <w:rPr>
+          <w:noProof/>
+        </w:rPr>
+        <w:fldChar w:fldCharType="end"/>
+      </w:r>
+      <w:bookmarkEnd w:id="150"/>
       <w:r>
         <w:t>:</w:t>
       </w:r>
@@ -10814,8 +10962,8 @@
       <w:r>
         <w:t>Configurations tested</w:t>
       </w:r>
-      <w:bookmarkEnd w:id="150"/>
       <w:bookmarkEnd w:id="151"/>
+      <w:bookmarkEnd w:id="152"/>
     </w:p>
     <w:tbl>
       <w:tblPr>
@@ -10962,12 +11110,12 @@
       <w:pPr>
         <w:pStyle w:val="Heading2"/>
       </w:pPr>
-      <w:bookmarkStart w:id="152" w:name="_Toc77073008"/>
+      <w:bookmarkStart w:id="153" w:name="_Toc77073008"/>
       <w:proofErr w:type="gramStart"/>
       <w:r>
         <w:t>Implementation …/Modeling/Simulation/…</w:t>
       </w:r>
-      <w:bookmarkEnd w:id="152"/>
+      <w:bookmarkEnd w:id="153"/>
       <w:proofErr w:type="gramEnd"/>
     </w:p>
     <w:p>
@@ -11006,17 +11154,17 @@
       <w:pPr>
         <w:pStyle w:val="Heading1"/>
       </w:pPr>
-      <w:bookmarkStart w:id="153" w:name="_Toc77073009"/>
+      <w:bookmarkStart w:id="154" w:name="_Toc77073009"/>
       <w:r>
         <w:lastRenderedPageBreak/>
         <w:t xml:space="preserve">Results and </w:t>
       </w:r>
-      <w:commentRangeStart w:id="154"/>
+      <w:commentRangeStart w:id="155"/>
       <w:r>
         <w:t>Analysis</w:t>
       </w:r>
-      <w:bookmarkEnd w:id="144"/>
-      <w:commentRangeEnd w:id="154"/>
+      <w:bookmarkEnd w:id="145"/>
+      <w:commentRangeEnd w:id="155"/>
       <w:r>
         <w:rPr>
           <w:rStyle w:val="CommentReference"/>
@@ -11024,9 +11172,9 @@
           <w:b w:val="0"/>
           <w:bCs w:val="0"/>
         </w:rPr>
-        <w:commentReference w:id="154"/>
-      </w:r>
-      <w:bookmarkEnd w:id="153"/>
+        <w:commentReference w:id="155"/>
+      </w:r>
+      <w:bookmarkEnd w:id="154"/>
     </w:p>
     <w:p>
       <w:pPr>
@@ -11048,11 +11196,11 @@
       <w:pPr>
         <w:pStyle w:val="Heading2"/>
       </w:pPr>
-      <w:bookmarkStart w:id="155" w:name="_Toc77073010"/>
+      <w:bookmarkStart w:id="156" w:name="_Toc77073010"/>
       <w:r>
         <w:t>Major results</w:t>
       </w:r>
-      <w:bookmarkEnd w:id="155"/>
+      <w:bookmarkEnd w:id="156"/>
     </w:p>
     <w:p>
       <w:pPr>
@@ -11127,8 +11275,8 @@
                 <w:lang w:val="sv-SE"/>
               </w:rPr>
             </w:pPr>
-            <w:bookmarkStart w:id="156" w:name="_Ref380931029"/>
-            <w:bookmarkStart w:id="157" w:name="_Toc380931190"/>
+            <w:bookmarkStart w:id="157" w:name="_Ref380931029"/>
+            <w:bookmarkStart w:id="158" w:name="_Toc380931190"/>
             <w:r>
               <w:t>Configuration</w:t>
             </w:r>
@@ -11288,57 +11436,83 @@
         <w:pStyle w:val="Caption"/>
         <w:keepNext/>
       </w:pPr>
-      <w:bookmarkStart w:id="158" w:name="_Ref389654835"/>
-      <w:bookmarkStart w:id="159" w:name="_Toc77073026"/>
+      <w:bookmarkStart w:id="159" w:name="_Ref389654835"/>
+      <w:bookmarkStart w:id="160" w:name="_Toc77073026"/>
       <w:r>
         <w:t xml:space="preserve">Table </w:t>
       </w:r>
-      <w:fldSimple w:instr=" STYLEREF 1 \s ">
-        <w:r>
-          <w:rPr>
-            <w:noProof/>
-          </w:rPr>
-          <w:t>5</w:t>
-        </w:r>
-      </w:fldSimple>
+      <w:r>
+        <w:fldChar w:fldCharType="begin"/>
+      </w:r>
+      <w:r>
+        <w:instrText xml:space="preserve"> STYLEREF 1 \s </w:instrText>
+      </w:r>
+      <w:r>
+        <w:fldChar w:fldCharType="separate"/>
+      </w:r>
+      <w:r>
+        <w:rPr>
+          <w:noProof/>
+        </w:rPr>
+        <w:t>5</w:t>
+      </w:r>
+      <w:r>
+        <w:rPr>
+          <w:noProof/>
+        </w:rPr>
+        <w:fldChar w:fldCharType="end"/>
+      </w:r>
       <w:r>
         <w:noBreakHyphen/>
       </w:r>
-      <w:fldSimple w:instr=" SEQ Table \* ARABIC \s 1 ">
-        <w:r>
-          <w:rPr>
-            <w:noProof/>
-          </w:rPr>
-          <w:t>1</w:t>
-        </w:r>
-      </w:fldSimple>
-      <w:bookmarkEnd w:id="156"/>
-      <w:bookmarkEnd w:id="158"/>
-      <w:r>
-        <w:t>:</w:t>
-      </w:r>
-      <w:r>
-        <w:tab/>
-      </w:r>
-      <w:r>
-        <w:t>Delay measurement statistics</w:t>
+      <w:r>
+        <w:fldChar w:fldCharType="begin"/>
+      </w:r>
+      <w:r>
+        <w:instrText xml:space="preserve"> SEQ Table \* ARABIC \s 1 </w:instrText>
+      </w:r>
+      <w:r>
+        <w:fldChar w:fldCharType="separate"/>
+      </w:r>
+      <w:r>
+        <w:rPr>
+          <w:noProof/>
+        </w:rPr>
+        <w:t>1</w:t>
+      </w:r>
+      <w:r>
+        <w:rPr>
+          <w:noProof/>
+        </w:rPr>
+        <w:fldChar w:fldCharType="end"/>
       </w:r>
       <w:bookmarkEnd w:id="157"/>
       <w:bookmarkEnd w:id="159"/>
+      <w:r>
+        <w:t>:</w:t>
+      </w:r>
+      <w:r>
+        <w:tab/>
+      </w:r>
+      <w:r>
+        <w:t>Delay measurement statistics</w:t>
+      </w:r>
+      <w:bookmarkEnd w:id="158"/>
+      <w:bookmarkEnd w:id="160"/>
     </w:p>
     <w:p>
       <w:pPr>
         <w:pStyle w:val="Heading2"/>
       </w:pPr>
-      <w:bookmarkStart w:id="160" w:name="_Toc373889658"/>
-      <w:bookmarkStart w:id="161" w:name="_Toc388654343"/>
-      <w:bookmarkStart w:id="162" w:name="_Toc77073011"/>
+      <w:bookmarkStart w:id="161" w:name="_Toc373889658"/>
+      <w:bookmarkStart w:id="162" w:name="_Toc388654343"/>
+      <w:bookmarkStart w:id="163" w:name="_Toc77073011"/>
       <w:r>
         <w:t>Reliability Analysis</w:t>
       </w:r>
-      <w:bookmarkEnd w:id="160"/>
       <w:bookmarkEnd w:id="161"/>
       <w:bookmarkEnd w:id="162"/>
+      <w:bookmarkEnd w:id="163"/>
     </w:p>
     <w:p>
       <w:pPr>
@@ -11354,15 +11528,15 @@
       <w:pPr>
         <w:pStyle w:val="Heading2"/>
       </w:pPr>
-      <w:bookmarkStart w:id="163" w:name="_Toc373889659"/>
-      <w:bookmarkStart w:id="164" w:name="_Toc388654344"/>
-      <w:bookmarkStart w:id="165" w:name="_Toc77073012"/>
+      <w:bookmarkStart w:id="164" w:name="_Toc373889659"/>
+      <w:bookmarkStart w:id="165" w:name="_Toc388654344"/>
+      <w:bookmarkStart w:id="166" w:name="_Toc77073012"/>
       <w:r>
         <w:t>Validity Analysis</w:t>
       </w:r>
-      <w:bookmarkEnd w:id="163"/>
       <w:bookmarkEnd w:id="164"/>
       <w:bookmarkEnd w:id="165"/>
+      <w:bookmarkEnd w:id="166"/>
     </w:p>
     <w:p>
       <w:pPr>
@@ -11378,16 +11552,16 @@
       <w:pPr>
         <w:pStyle w:val="Heading2"/>
       </w:pPr>
-      <w:bookmarkStart w:id="166" w:name="_Toc388654346"/>
-      <w:bookmarkStart w:id="167" w:name="_Toc77073013"/>
+      <w:bookmarkStart w:id="167" w:name="_Toc388654346"/>
+      <w:bookmarkStart w:id="168" w:name="_Toc77073013"/>
       <w:r>
         <w:t>Discussio</w:t>
       </w:r>
-      <w:bookmarkEnd w:id="166"/>
+      <w:bookmarkEnd w:id="167"/>
       <w:r>
         <w:t>n</w:t>
       </w:r>
-      <w:bookmarkEnd w:id="167"/>
+      <w:bookmarkEnd w:id="168"/>
     </w:p>
     <w:p>
       <w:pPr>
@@ -11425,14 +11599,14 @@
       <w:pPr>
         <w:pStyle w:val="Heading1"/>
       </w:pPr>
-      <w:bookmarkStart w:id="168" w:name="_Toc388654347"/>
-      <w:bookmarkStart w:id="169" w:name="_Toc77073014"/>
+      <w:bookmarkStart w:id="169" w:name="_Toc388654347"/>
+      <w:bookmarkStart w:id="170" w:name="_Toc77073014"/>
       <w:r>
         <w:lastRenderedPageBreak/>
         <w:t>Conclusions and Future work</w:t>
       </w:r>
-      <w:bookmarkEnd w:id="168"/>
       <w:bookmarkEnd w:id="169"/>
+      <w:bookmarkEnd w:id="170"/>
     </w:p>
     <w:p>
       <w:pPr>
@@ -11471,14 +11645,14 @@
       <w:pPr>
         <w:pStyle w:val="Heading2"/>
       </w:pPr>
-      <w:bookmarkStart w:id="170" w:name="_Toc388654348"/>
-      <w:bookmarkStart w:id="171" w:name="_Toc77073015"/>
-      <w:bookmarkStart w:id="172" w:name="_Toc373889662"/>
+      <w:bookmarkStart w:id="171" w:name="_Toc388654348"/>
+      <w:bookmarkStart w:id="172" w:name="_Toc77073015"/>
+      <w:bookmarkStart w:id="173" w:name="_Toc373889662"/>
       <w:r>
         <w:t>Conclusions</w:t>
       </w:r>
-      <w:bookmarkEnd w:id="170"/>
       <w:bookmarkEnd w:id="171"/>
+      <w:bookmarkEnd w:id="172"/>
     </w:p>
     <w:p>
       <w:pPr>
@@ -11590,14 +11764,14 @@
       <w:pPr>
         <w:pStyle w:val="Heading2"/>
       </w:pPr>
-      <w:bookmarkStart w:id="173" w:name="_Toc388654349"/>
-      <w:bookmarkStart w:id="174" w:name="_Toc77073016"/>
+      <w:bookmarkStart w:id="174" w:name="_Toc388654349"/>
+      <w:bookmarkStart w:id="175" w:name="_Toc77073016"/>
       <w:r>
         <w:t>Limitations</w:t>
       </w:r>
-      <w:bookmarkEnd w:id="172"/>
       <w:bookmarkEnd w:id="173"/>
       <w:bookmarkEnd w:id="174"/>
+      <w:bookmarkEnd w:id="175"/>
     </w:p>
     <w:p>
       <w:pPr>
@@ -11627,13 +11801,13 @@
       <w:pPr>
         <w:pStyle w:val="Heading2"/>
       </w:pPr>
-      <w:bookmarkStart w:id="175" w:name="_Toc388654350"/>
-      <w:bookmarkStart w:id="176" w:name="_Toc77073017"/>
+      <w:bookmarkStart w:id="176" w:name="_Toc388654350"/>
+      <w:bookmarkStart w:id="177" w:name="_Toc77073017"/>
       <w:r>
         <w:t>Future work</w:t>
       </w:r>
-      <w:bookmarkEnd w:id="175"/>
       <w:bookmarkEnd w:id="176"/>
+      <w:bookmarkEnd w:id="177"/>
     </w:p>
     <w:p>
       <w:pPr>
@@ -11710,18 +11884,18 @@
       <w:pPr>
         <w:pStyle w:val="Heading2"/>
       </w:pPr>
-      <w:bookmarkStart w:id="177" w:name="_Toc388654351"/>
-      <w:bookmarkStart w:id="178" w:name="_Ref389643633"/>
-      <w:bookmarkStart w:id="179" w:name="_Toc77073018"/>
+      <w:bookmarkStart w:id="178" w:name="_Toc388654351"/>
+      <w:bookmarkStart w:id="179" w:name="_Ref389643633"/>
+      <w:bookmarkStart w:id="180" w:name="_Toc77073018"/>
       <w:r>
         <w:t>R</w:t>
       </w:r>
       <w:r>
         <w:t>eflections</w:t>
       </w:r>
-      <w:bookmarkEnd w:id="177"/>
       <w:bookmarkEnd w:id="178"/>
       <w:bookmarkEnd w:id="179"/>
+      <w:bookmarkEnd w:id="180"/>
     </w:p>
     <w:p>
       <w:pPr>
@@ -11790,8 +11964,8 @@
           <w:sz w:val="28"/>
         </w:rPr>
       </w:pPr>
-      <w:bookmarkStart w:id="180" w:name="_Toc388654352"/>
-      <w:bookmarkStart w:id="181" w:name="_Toc77073019"/>
+      <w:bookmarkStart w:id="181" w:name="_Toc388654352"/>
+      <w:bookmarkStart w:id="182" w:name="_Toc77073019"/>
       <w:r>
         <w:rPr>
           <w:rStyle w:val="BodyTextChar"/>
@@ -11801,8 +11975,8 @@
         <w:lastRenderedPageBreak/>
         <w:t>References</w:t>
       </w:r>
-      <w:bookmarkEnd w:id="180"/>
       <w:bookmarkEnd w:id="181"/>
+      <w:bookmarkEnd w:id="182"/>
     </w:p>
     <w:p>
       <w:pPr>
@@ -11843,20 +12017,20 @@
         </w:rPr>
         <w:t xml:space="preserve">of the </w:t>
       </w:r>
-      <w:commentRangeStart w:id="182"/>
+      <w:commentRangeStart w:id="183"/>
       <w:r>
         <w:rPr>
           <w:color w:val="FF0000"/>
         </w:rPr>
         <w:t xml:space="preserve">IEEE </w:t>
       </w:r>
-      <w:commentRangeEnd w:id="182"/>
+      <w:commentRangeEnd w:id="183"/>
       <w:r>
         <w:rPr>
           <w:rStyle w:val="CommentReference"/>
           <w:rFonts w:asciiTheme="minorHAnsi" w:hAnsiTheme="minorHAnsi"/>
         </w:rPr>
-        <w:commentReference w:id="182"/>
+        <w:commentReference w:id="183"/>
       </w:r>
       <w:r>
         <w:rPr>
@@ -11898,6 +12072,7 @@
       <w:r>
         <w:fldChar w:fldCharType="separate"/>
       </w:r>
+      <w:proofErr w:type="gramStart"/>
       <w:r>
         <w:t>[1]</w:t>
       </w:r>
@@ -11913,7 +12088,11 @@
         <w:t>Internet Req. Comments</w:t>
       </w:r>
       <w:r>
-        <w:t>, vol. RFC 1235 (Experimental), Jun. 1991 [Online]. Available: http://www.rfc-editor.org/rfc/rfc1235.txt</w:t>
+        <w:t>, vol. RFC 1235 (Experimental), Jun. 1991 [Online].</w:t>
+      </w:r>
+      <w:proofErr w:type="gramEnd"/>
+      <w:r>
+        <w:t xml:space="preserve"> Available: http://www.rfc-editor.org/rfc/rfc1235.txt</w:t>
       </w:r>
     </w:p>
     <w:p>
@@ -11925,7 +12104,15 @@
       </w:r>
       <w:r>
         <w:tab/>
-        <w:t xml:space="preserve">Y. S. Kim, G. Q. Maguire Jr., and M. E. Noz, ‘Do Small-Mass Neutrinos Participate in Gauge Transformations?’, </w:t>
+        <w:t>Y. S. Kim, G. Q. Maguire Jr., and M. E. Noz, ‘Do Small-Mass Neutrinos Participate in Gauge Transformations?</w:t>
+      </w:r>
+      <w:proofErr w:type="gramStart"/>
+      <w:r>
+        <w:t>’,</w:t>
+      </w:r>
+      <w:proofErr w:type="gramEnd"/>
+      <w:r>
+        <w:t xml:space="preserve"> </w:t>
       </w:r>
       <w:r>
         <w:rPr>
@@ -11978,7 +12165,39 @@
       </w:r>
       <w:r>
         <w:tab/>
-        <w:t xml:space="preserve">Kirill Bogdanov, Miguel Peón-Quirós, Gerald Q. Maguire, and Dejan Kostć, ‘The nearest replica can be farther than you think’, in </w:t>
+        <w:t xml:space="preserve">Kirill </w:t>
+      </w:r>
+      <w:proofErr w:type="spellStart"/>
+      <w:r>
+        <w:t>Bogdanov</w:t>
+      </w:r>
+      <w:proofErr w:type="spellEnd"/>
+      <w:r>
+        <w:t xml:space="preserve">, Miguel </w:t>
+      </w:r>
+      <w:proofErr w:type="spellStart"/>
+      <w:r>
+        <w:t>Peón-Quirós</w:t>
+      </w:r>
+      <w:proofErr w:type="spellEnd"/>
+      <w:r>
+        <w:t xml:space="preserve">, Gerald Q. Maguire, and </w:t>
+      </w:r>
+      <w:proofErr w:type="spellStart"/>
+      <w:r>
+        <w:t>Dejan</w:t>
+      </w:r>
+      <w:proofErr w:type="spellEnd"/>
+      <w:r>
+        <w:t xml:space="preserve"> </w:t>
+      </w:r>
+      <w:proofErr w:type="spellStart"/>
+      <w:r>
+        <w:t>Kostć</w:t>
+      </w:r>
+      <w:proofErr w:type="spellEnd"/>
+      <w:r>
+        <w:t xml:space="preserve">, ‘The nearest replica can be farther than you think’, in </w:t>
       </w:r>
       <w:r>
         <w:rPr>
@@ -12000,7 +12219,31 @@
       </w:r>
       <w:r>
         <w:tab/>
-        <w:t xml:space="preserve">Amir Roozbeh, Azimeh Sefidcon, and Gerald Q. Maguire, ‘Resource Monitoring in a Network Embedded Cloud: An Extension to OSPF-TE’, in </w:t>
+        <w:t xml:space="preserve">Amir </w:t>
+      </w:r>
+      <w:proofErr w:type="spellStart"/>
+      <w:r>
+        <w:t>Roozbeh</w:t>
+      </w:r>
+      <w:proofErr w:type="spellEnd"/>
+      <w:r>
+        <w:t xml:space="preserve">, </w:t>
+      </w:r>
+      <w:proofErr w:type="spellStart"/>
+      <w:r>
+        <w:t>Azimeh</w:t>
+      </w:r>
+      <w:proofErr w:type="spellEnd"/>
+      <w:r>
+        <w:t xml:space="preserve"> </w:t>
+      </w:r>
+      <w:proofErr w:type="spellStart"/>
+      <w:r>
+        <w:t>Sefidcon</w:t>
+      </w:r>
+      <w:proofErr w:type="spellEnd"/>
+      <w:r>
+        <w:t xml:space="preserve">, and Gerald Q. Maguire, ‘Resource Monitoring in a Network Embedded Cloud: An Extension to OSPF-TE’, in </w:t>
       </w:r>
       <w:r>
         <w:rPr>
@@ -12044,40 +12287,40 @@
           <w:docGrid w:linePitch="360"/>
         </w:sectPr>
       </w:pPr>
-      <w:bookmarkStart w:id="183" w:name="_Ref371632484"/>
+      <w:bookmarkStart w:id="184" w:name="_Ref371632484"/>
     </w:p>
     <w:p>
       <w:pPr>
         <w:pStyle w:val="Unnumberedheading1"/>
       </w:pPr>
-      <w:bookmarkStart w:id="184" w:name="_Toc388654353"/>
-      <w:bookmarkStart w:id="185" w:name="_Toc77073020"/>
+      <w:bookmarkStart w:id="185" w:name="_Toc388654353"/>
+      <w:bookmarkStart w:id="186" w:name="_Toc77073020"/>
       <w:r>
         <w:lastRenderedPageBreak/>
         <w:t>Appendix A</w:t>
       </w:r>
-      <w:bookmarkEnd w:id="183"/>
+      <w:bookmarkEnd w:id="184"/>
       <w:r>
         <w:t xml:space="preserve">: </w:t>
       </w:r>
-      <w:bookmarkEnd w:id="184"/>
+      <w:bookmarkEnd w:id="185"/>
       <w:r>
         <w:t>xxx</w:t>
       </w:r>
-      <w:bookmarkEnd w:id="185"/>
+      <w:bookmarkEnd w:id="186"/>
     </w:p>
     <w:p>
       <w:pPr>
         <w:pStyle w:val="Bodytextfirstparagraph"/>
       </w:pPr>
-      <w:bookmarkStart w:id="186" w:name="lastPageofMainmatter"/>
-      <w:bookmarkEnd w:id="186"/>
+      <w:bookmarkStart w:id="187" w:name="lastPageofMainmatter"/>
+      <w:bookmarkEnd w:id="187"/>
       <w:r>
         <w:rPr>
           <w:rStyle w:val="CommentReference"/>
           <w:rFonts w:asciiTheme="minorHAnsi" w:hAnsiTheme="minorHAnsi"/>
         </w:rPr>
-        <w:commentReference w:id="187"/>
+        <w:commentReference w:id="188"/>
       </w:r>
     </w:p>
     <w:p>
@@ -12137,11 +12380,21 @@
       <w:r>
         <w:t>”First name”: ”</w:t>
       </w:r>
-      <w:fldSimple w:instr=" DOCPROPERTY  Author1_First_name  \* MERGEFORMAT ">
-        <w:r>
-          <w:t>Fake A.</w:t>
-        </w:r>
-      </w:fldSimple>
+      <w:r>
+        <w:fldChar w:fldCharType="begin"/>
+      </w:r>
+      <w:r>
+        <w:instrText xml:space="preserve"> DOCPROPERTY  Author1_First_name  \* MERGEFORMAT </w:instrText>
+      </w:r>
+      <w:r>
+        <w:fldChar w:fldCharType="separate"/>
+      </w:r>
+      <w:r>
+        <w:t>Fake A.</w:t>
+      </w:r>
+      <w:r>
+        <w:fldChar w:fldCharType="end"/>
+      </w:r>
       <w:r>
         <w:t>”,</w:t>
       </w:r>
@@ -12151,11 +12404,21 @@
       <w:r>
         <w:t>”Local User Id”: ”</w:t>
       </w:r>
-      <w:fldSimple w:instr=" DOCPROPERTY  &quot;Author1_Local User Id&quot;  \* MERGEFORMAT ">
-        <w:r>
-          <w:t>u100001</w:t>
-        </w:r>
-      </w:fldSimple>
+      <w:r>
+        <w:fldChar w:fldCharType="begin"/>
+      </w:r>
+      <w:r>
+        <w:instrText xml:space="preserve"> DOCPROPERTY  "Author1_Local User Id"  \* MERGEFORMAT </w:instrText>
+      </w:r>
+      <w:r>
+        <w:fldChar w:fldCharType="separate"/>
+      </w:r>
+      <w:r>
+        <w:t>u100001</w:t>
+      </w:r>
+      <w:r>
+        <w:fldChar w:fldCharType="end"/>
+      </w:r>
       <w:r>
         <w:t>”,</w:t>
       </w:r>
@@ -12205,11 +12468,24 @@
       <w:r>
         <w:t>”: {”L1”: ”</w:t>
       </w:r>
-      <w:fldSimple w:instr=" DOCPROPERTY  Author1_organization_L1  \* MERGEFORMAT ">
-        <w:r>
-          <w:t>School of Electrical Engineering and Computer Science</w:t>
-        </w:r>
-      </w:fldSimple>
+      <w:r>
+        <w:fldChar w:fldCharType="begin"/>
+      </w:r>
+      <w:r>
+        <w:instrText xml:space="preserve"> DOCPROPERTY  Au</w:instrText>
+      </w:r>
+      <w:r>
+        <w:instrText xml:space="preserve">thor1_organization_L1  \* MERGEFORMAT </w:instrText>
+      </w:r>
+      <w:r>
+        <w:fldChar w:fldCharType="separate"/>
+      </w:r>
+      <w:r>
+        <w:t>School of Electrical Engineering and Computer Science</w:t>
+      </w:r>
+      <w:r>
+        <w:fldChar w:fldCharType="end"/>
+      </w:r>
       <w:r>
         <w:t>”,}},</w:t>
       </w:r>
@@ -12250,11 +12526,21 @@
       <w:r>
         <w:t>”First name”: ”</w:t>
       </w:r>
-      <w:fldSimple w:instr=" DOCPROPERTY  Author2_First_name  \* MERGEFORMAT ">
-        <w:r>
-          <w:t>Fake B.</w:t>
-        </w:r>
-      </w:fldSimple>
+      <w:r>
+        <w:fldChar w:fldCharType="begin"/>
+      </w:r>
+      <w:r>
+        <w:instrText xml:space="preserve"> DOCPROPERTY  Author2_First_name  \* MERGEFORMAT </w:instrText>
+      </w:r>
+      <w:r>
+        <w:fldChar w:fldCharType="separate"/>
+      </w:r>
+      <w:r>
+        <w:t>Fake B.</w:t>
+      </w:r>
+      <w:r>
+        <w:fldChar w:fldCharType="end"/>
+      </w:r>
       <w:r>
         <w:t>”,</w:t>
       </w:r>
@@ -12264,11 +12550,21 @@
       <w:r>
         <w:t>”Local User Id”: ”</w:t>
       </w:r>
-      <w:fldSimple w:instr=" DOCPROPERTY  &quot;Author2_Local User Id&quot;  \* MERGEFORMAT ">
-        <w:r>
-          <w:t>u100002</w:t>
-        </w:r>
-      </w:fldSimple>
+      <w:r>
+        <w:fldChar w:fldCharType="begin"/>
+      </w:r>
+      <w:r>
+        <w:instrText xml:space="preserve"> DOCPROPERTY  "Author2_Local User Id"  \* MERGEFORMAT </w:instrText>
+      </w:r>
+      <w:r>
+        <w:fldChar w:fldCharType="separate"/>
+      </w:r>
+      <w:r>
+        <w:t>u100002</w:t>
+      </w:r>
+      <w:r>
+        <w:fldChar w:fldCharType="end"/>
+      </w:r>
       <w:r>
         <w:t>”,</w:t>
       </w:r>
@@ -12278,11 +12574,21 @@
       <w:r>
         <w:t>”E-mail”: ”</w:t>
       </w:r>
-      <w:fldSimple w:instr=" DOCPROPERTY  Author2_E-mail  \* MERGEFORMAT ">
-        <w:r>
-          <w:t>b@kth.se</w:t>
-        </w:r>
-      </w:fldSimple>
+      <w:r>
+        <w:fldChar w:fldCharType="begin"/>
+      </w:r>
+      <w:r>
+        <w:instrText xml:space="preserve"> DOCPROPERTY  Author2_E-mail  \* MERGEFORMAT </w:instrText>
+      </w:r>
+      <w:r>
+        <w:fldChar w:fldCharType="separate"/>
+      </w:r>
+      <w:r>
+        <w:t>b@kth.se</w:t>
+      </w:r>
+      <w:r>
+        <w:fldChar w:fldCharType="end"/>
+      </w:r>
       <w:r>
         <w:t>”,</w:t>
       </w:r>
@@ -12300,11 +12606,21 @@
       <w:r>
         <w:t>”: {”L1”: ”</w:t>
       </w:r>
-      <w:fldSimple w:instr=" DOCPROPERTY  Author2_organization_L1  \* MERGEFORMAT ">
-        <w:r>
-          <w:t>School of Architecture and the Built Environment</w:t>
-        </w:r>
-      </w:fldSimple>
+      <w:r>
+        <w:fldChar w:fldCharType="begin"/>
+      </w:r>
+      <w:r>
+        <w:instrText xml:space="preserve"> DOCPROPERTY  Author2_organization_L1  \* MERGEFORMAT </w:instrText>
+      </w:r>
+      <w:r>
+        <w:fldChar w:fldCharType="separate"/>
+      </w:r>
+      <w:r>
+        <w:t>School of Architecture and the Built Environment</w:t>
+      </w:r>
+      <w:r>
+        <w:fldChar w:fldCharType="end"/>
+      </w:r>
       <w:r>
         <w:t>”,}},</w:t>
       </w:r>
@@ -12498,17 +12814,33 @@
       <w:r>
         <w:t>”: ”</w:t>
       </w:r>
-      <w:fldSimple w:instr=" DOCPROPERTY  programcode  \* MERGEFORMAT ">
-        <w:r>
-          <w:t>TCOMK</w:t>
-        </w:r>
-      </w:fldSimple>
+      <w:r>
+        <w:fldChar w:fldCharType="begin"/>
+      </w:r>
+      <w:r>
+        <w:instrText xml:space="preserve"> DOCPROPERTY  programcode  \* MER</w:instrText>
+      </w:r>
+      <w:r>
+        <w:instrText xml:space="preserve">GEFORMAT </w:instrText>
+      </w:r>
+      <w:r>
+        <w:fldChar w:fldCharType="separate"/>
+      </w:r>
+      <w:r>
+        <w:t>TCOMK</w:t>
+      </w:r>
+      <w:r>
+        <w:fldChar w:fldCharType="end"/>
+      </w:r>
       <w:r>
         <w:t>”,</w:t>
       </w:r>
       <w:r>
         <w:br/>
       </w:r>
+      <w:r>
+        <w:t>”</w:t>
+      </w:r>
       <w:proofErr w:type="spellStart"/>
       <w:r>
         <w:t>subjectArea</w:t>
@@ -12517,11 +12849,21 @@
       <w:r>
         <w:t>”: ”</w:t>
       </w:r>
-      <w:fldSimple w:instr=" DOCPROPERTY  subjectArea  \* MERGEFORMAT ">
-        <w:r>
-          <w:t>Information and Communication Technology</w:t>
-        </w:r>
-      </w:fldSimple>
+      <w:r>
+        <w:fldChar w:fldCharType="begin"/>
+      </w:r>
+      <w:r>
+        <w:instrText xml:space="preserve"> DOCPROPERTY  subjectArea  \* MERGEFORMAT </w:instrText>
+      </w:r>
+      <w:r>
+        <w:fldChar w:fldCharType="separate"/>
+      </w:r>
+      <w:r>
+        <w:t>Information and Communication Technology</w:t>
+      </w:r>
+      <w:r>
+        <w:fldChar w:fldCharType="end"/>
+      </w:r>
       <w:r>
         <w:t>”},</w:t>
       </w:r>
@@ -12546,6 +12888,7 @@
           <w:dataBinding w:prefixMappings="xmlns:ns0='http://purl.org/dc/elements/1.1/' xmlns:ns1='http://schemas.openxmlformats.org/package/2006/metadata/core-properties' " w:xpath="/ns1:coreProperties[1]/ns0:title[1]" w:storeItemID="{6C3C8BC8-F283-45AE-878A-BAB7291924A1}"/>
           <w:text/>
         </w:sdtPr>
+        <w:sdtEndPr/>
         <w:sdtContent>
           <w:r>
             <w:t>This is the title in the language of the thesis</w:t>
@@ -12562,11 +12905,21 @@
       <w:r>
         <w:t xml:space="preserve"> ”</w:t>
       </w:r>
-      <w:fldSimple w:instr=" DOCPROPERTY  Subtitle  \* MERGEFORMAT ">
-        <w:r>
-          <w:t>An subtitle in the language of the thesis</w:t>
-        </w:r>
-      </w:fldSimple>
+      <w:r>
+        <w:fldChar w:fldCharType="begin"/>
+      </w:r>
+      <w:r>
+        <w:instrText xml:space="preserve"> DOCPROPERTY  Subtitle  \* MERGEFORMAT </w:instrText>
+      </w:r>
+      <w:r>
+        <w:fldChar w:fldCharType="separate"/>
+      </w:r>
+      <w:r>
+        <w:t>An subtitle in the language of the thesis</w:t>
+      </w:r>
+      <w:r>
+        <w:fldChar w:fldCharType="end"/>
+      </w:r>
       <w:r>
         <w:t>”,</w:t>
       </w:r>
@@ -12745,11 +13098,21 @@
       <w:r>
         <w:t>”Supervisor1”: { ”Last name”: ”</w:t>
       </w:r>
-      <w:fldSimple w:instr=" DOCPROPERTY  Supervisor1_Last_name  \* MERGEFORMAT ">
-        <w:r>
-          <w:t>Supervisor</w:t>
-        </w:r>
-      </w:fldSimple>
+      <w:r>
+        <w:fldChar w:fldCharType="begin"/>
+      </w:r>
+      <w:r>
+        <w:instrText xml:space="preserve"> DOCPROPERTY  Supervisor1_Last_name  \* MERGEFORMAT </w:instrText>
+      </w:r>
+      <w:r>
+        <w:fldChar w:fldCharType="separate"/>
+      </w:r>
+      <w:r>
+        <w:t>Supervisor</w:t>
+      </w:r>
+      <w:r>
+        <w:fldChar w:fldCharType="end"/>
+      </w:r>
       <w:r>
         <w:t>”,</w:t>
       </w:r>
@@ -12759,11 +13122,21 @@
       <w:r>
         <w:t>”First name”: ”</w:t>
       </w:r>
-      <w:fldSimple w:instr=" DOCPROPERTY  Supervisor1_First_name  \* MERGEFORMAT ">
-        <w:r>
-          <w:t>A. Busy</w:t>
-        </w:r>
-      </w:fldSimple>
+      <w:r>
+        <w:fldChar w:fldCharType="begin"/>
+      </w:r>
+      <w:r>
+        <w:instrText xml:space="preserve"> DOCPROPERTY  Supervisor1_First_name  \* MERGEFORMAT </w:instrText>
+      </w:r>
+      <w:r>
+        <w:fldChar w:fldCharType="separate"/>
+      </w:r>
+      <w:r>
+        <w:t>A. Busy</w:t>
+      </w:r>
+      <w:r>
+        <w:fldChar w:fldCharType="end"/>
+      </w:r>
       <w:r>
         <w:t>”,</w:t>
       </w:r>
@@ -12773,11 +13146,21 @@
       <w:r>
         <w:t>”Local User Id”: ”</w:t>
       </w:r>
-      <w:fldSimple w:instr=" DOCPROPERTY  &quot;Supervisor1_Local User Id&quot;  \* MERGEFORMAT ">
-        <w:r>
-          <w:t>u100003</w:t>
-        </w:r>
-      </w:fldSimple>
+      <w:r>
+        <w:fldChar w:fldCharType="begin"/>
+      </w:r>
+      <w:r>
+        <w:instrText xml:space="preserve"> DOCPROPERTY  "Supervisor1_Local User Id"  \* MERGEFORMAT </w:instrText>
+      </w:r>
+      <w:r>
+        <w:fldChar w:fldCharType="separate"/>
+      </w:r>
+      <w:r>
+        <w:t>u100003</w:t>
+      </w:r>
+      <w:r>
+        <w:fldChar w:fldCharType="end"/>
+      </w:r>
       <w:r>
         <w:t>”,</w:t>
       </w:r>
@@ -12787,11 +13170,21 @@
       <w:r>
         <w:t>”E-mail”: ”</w:t>
       </w:r>
-      <w:fldSimple w:instr=" DOCPROPERTY  Supervisor1_E-mail  \* MERGEFORMAT ">
-        <w:r>
-          <w:t>sa@kth.se</w:t>
-        </w:r>
-      </w:fldSimple>
+      <w:r>
+        <w:fldChar w:fldCharType="begin"/>
+      </w:r>
+      <w:r>
+        <w:instrText xml:space="preserve"> DOCPROPERTY  Supervisor1_E-mail  \* MERGEFORMAT </w:instrText>
+      </w:r>
+      <w:r>
+        <w:fldChar w:fldCharType="separate"/>
+      </w:r>
+      <w:r>
+        <w:t>sa@kth.se</w:t>
+      </w:r>
+      <w:r>
+        <w:fldChar w:fldCharType="end"/>
+      </w:r>
       <w:r>
         <w:t>”,</w:t>
       </w:r>
@@ -12809,19 +13202,42 @@
       <w:r>
         <w:t>”: {”L1”: ”</w:t>
       </w:r>
-      <w:fldSimple w:instr=" DOCPROPERTY  Supervisor1_organization_L1  \* MERGEFORMAT ">
-        <w:r>
-          <w:t>School of Electrical Engineering and Computer Science</w:t>
-        </w:r>
-      </w:fldSimple>
+      <w:r>
+        <w:fldChar w:fldCharType="begin"/>
+      </w:r>
+      <w:r>
+        <w:instrText xml:space="preserve"> D</w:instrText>
+      </w:r>
+      <w:r>
+        <w:instrText xml:space="preserve">OCPROPERTY  Supervisor1_organization_L1  \* MERGEFORMAT </w:instrText>
+      </w:r>
+      <w:r>
+        <w:fldChar w:fldCharType="separate"/>
+      </w:r>
+      <w:r>
+        <w:t>School of Electrical Engineering and Computer Science</w:t>
+      </w:r>
+      <w:r>
+        <w:fldChar w:fldCharType="end"/>
+      </w:r>
       <w:r>
         <w:t>”,”L2”: ”</w:t>
       </w:r>
-      <w:fldSimple w:instr=" DOCPROPERTY  Supervisor2_organization_L2  \* MERGEFORMAT ">
-        <w:r>
-          <w:t>Architecture</w:t>
-        </w:r>
-      </w:fldSimple>
+      <w:r>
+        <w:fldChar w:fldCharType="begin"/>
+      </w:r>
+      <w:r>
+        <w:instrText xml:space="preserve"> DOCPROPERTY  Supervisor2_organization_L2  \* MERGEFORMAT </w:instrText>
+      </w:r>
+      <w:r>
+        <w:fldChar w:fldCharType="separate"/>
+      </w:r>
+      <w:r>
+        <w:t>Architecture</w:t>
+      </w:r>
+      <w:r>
+        <w:fldChar w:fldCharType="end"/>
+      </w:r>
       <w:r>
         <w:t>” }},</w:t>
       </w:r>
@@ -12833,11 +13249,24 @@
       <w:r>
         <w:t>”Supervisor2”: { ”Last name”: ”</w:t>
       </w:r>
-      <w:fldSimple w:instr=" DOCPROPERTY  Supervisor2_Last_name  \* MERGEFORMAT ">
-        <w:r>
-          <w:t>Supervisor</w:t>
-        </w:r>
-      </w:fldSimple>
+      <w:r>
+        <w:fldChar w:fldCharType="begin"/>
+      </w:r>
+      <w:r>
+        <w:instrText xml:space="preserve"> DOCPROPERTY  Supervisor2</w:instrText>
+      </w:r>
+      <w:r>
+        <w:instrText xml:space="preserve">_Last_name  \* MERGEFORMAT </w:instrText>
+      </w:r>
+      <w:r>
+        <w:fldChar w:fldCharType="separate"/>
+      </w:r>
+      <w:r>
+        <w:t>Supervisor</w:t>
+      </w:r>
+      <w:r>
+        <w:fldChar w:fldCharType="end"/>
+      </w:r>
       <w:r>
         <w:t>”,</w:t>
       </w:r>
@@ -12847,11 +13276,21 @@
       <w:r>
         <w:t>”First name”: ”</w:t>
       </w:r>
-      <w:fldSimple w:instr=" DOCPROPERTY  Supervisor2_First_name  \* MERGEFORMAT ">
-        <w:r>
-          <w:t>Another Busy</w:t>
-        </w:r>
-      </w:fldSimple>
+      <w:r>
+        <w:fldChar w:fldCharType="begin"/>
+      </w:r>
+      <w:r>
+        <w:instrText xml:space="preserve"> DOCPROPERTY  Supervisor2_First_name  \* MERGEFORMAT </w:instrText>
+      </w:r>
+      <w:r>
+        <w:fldChar w:fldCharType="separate"/>
+      </w:r>
+      <w:r>
+        <w:t>Another Busy</w:t>
+      </w:r>
+      <w:r>
+        <w:fldChar w:fldCharType="end"/>
+      </w:r>
       <w:r>
         <w:t>”,</w:t>
       </w:r>
@@ -12861,11 +13300,21 @@
       <w:r>
         <w:t>”Local User Id”: ”</w:t>
       </w:r>
-      <w:fldSimple w:instr=" DOCPROPERTY  &quot;Supervisor2_Local User Id&quot;  \* MERGEFORMAT ">
-        <w:r>
-          <w:t>u100003</w:t>
-        </w:r>
-      </w:fldSimple>
+      <w:r>
+        <w:fldChar w:fldCharType="begin"/>
+      </w:r>
+      <w:r>
+        <w:instrText xml:space="preserve"> DOCPROPERTY  "Supervisor2_Local User Id"  \* MERGEFORMAT </w:instrText>
+      </w:r>
+      <w:r>
+        <w:fldChar w:fldCharType="separate"/>
+      </w:r>
+      <w:r>
+        <w:t>u100003</w:t>
+      </w:r>
+      <w:r>
+        <w:fldChar w:fldCharType="end"/>
+      </w:r>
       <w:r>
         <w:t>”,</w:t>
       </w:r>
@@ -12875,11 +13324,24 @@
       <w:r>
         <w:t>”E-mail”: ”</w:t>
       </w:r>
-      <w:fldSimple w:instr=" DOCPROPERTY  Supervisor2_E-mail  \* MERGEFORMAT ">
-        <w:r>
-          <w:t>sb@kth.se</w:t>
-        </w:r>
-      </w:fldSimple>
+      <w:r>
+        <w:fldChar w:fldCharType="begin"/>
+      </w:r>
+      <w:r>
+        <w:instrText xml:space="preserve"> DOCPROPERTY  Supervisor2_E</w:instrText>
+      </w:r>
+      <w:r>
+        <w:instrText xml:space="preserve">-mail  \* MERGEFORMAT </w:instrText>
+      </w:r>
+      <w:r>
+        <w:fldChar w:fldCharType="separate"/>
+      </w:r>
+      <w:r>
+        <w:t>sb@kth.se</w:t>
+      </w:r>
+      <w:r>
+        <w:fldChar w:fldCharType="end"/>
+      </w:r>
       <w:r>
         <w:t>”,</w:t>
       </w:r>
@@ -12897,19 +13359,39 @@
       <w:r>
         <w:t>”: {”L1”: ”</w:t>
       </w:r>
-      <w:fldSimple w:instr=" DOCPROPERTY  Supervisor2_organization_L2  \* MERGEFORMAT ">
-        <w:r>
-          <w:t>Architecture</w:t>
-        </w:r>
-      </w:fldSimple>
+      <w:r>
+        <w:fldChar w:fldCharType="begin"/>
+      </w:r>
+      <w:r>
+        <w:instrText xml:space="preserve"> DOCPROPERTY  Supervisor2_organization_L1  \* MERGEFORMAT </w:instrText>
+      </w:r>
+      <w:r>
+        <w:fldChar w:fldCharType="separate"/>
+      </w:r>
+      <w:r>
+        <w:t>School of Architecture and the Built Environment</w:t>
+      </w:r>
+      <w:r>
+        <w:fldChar w:fldCharType="end"/>
+      </w:r>
       <w:r>
         <w:t>”,”L2”: ”</w:t>
       </w:r>
-      <w:fldSimple w:instr=" DOCPROPERTY  Supervisor2_organization_L2  \* MERGEFORMAT ">
-        <w:r>
-          <w:t>Architecture</w:t>
-        </w:r>
-      </w:fldSimple>
+      <w:r>
+        <w:fldChar w:fldCharType="begin"/>
+      </w:r>
+      <w:r>
+        <w:instrText xml:space="preserve"> DOCPROPERTY  Supervisor2_organization_L2  \* MERGEFORMAT </w:instrText>
+      </w:r>
+      <w:r>
+        <w:fldChar w:fldCharType="separate"/>
+      </w:r>
+      <w:r>
+        <w:t>Architecture</w:t>
+      </w:r>
+      <w:r>
+        <w:fldChar w:fldCharType="end"/>
+      </w:r>
       <w:r>
         <w:t>” }},</w:t>
       </w:r>
@@ -12950,11 +13432,21 @@
       <w:r>
         <w:t>”First name”: ”</w:t>
       </w:r>
-      <w:fldSimple w:instr=" DOCPROPERTY  Supervisor3_First_name  \* MERGEFORMAT ">
-        <w:r>
-          <w:t>Third Busy</w:t>
-        </w:r>
-      </w:fldSimple>
+      <w:r>
+        <w:fldChar w:fldCharType="begin"/>
+      </w:r>
+      <w:r>
+        <w:instrText xml:space="preserve"> DOCPROPERTY  Supervisor3_First_name  \* MERGEFORMAT </w:instrText>
+      </w:r>
+      <w:r>
+        <w:fldChar w:fldCharType="separate"/>
+      </w:r>
+      <w:r>
+        <w:t>Third Busy</w:t>
+      </w:r>
+      <w:r>
+        <w:fldChar w:fldCharType="end"/>
+      </w:r>
       <w:r>
         <w:t>”,</w:t>
       </w:r>
@@ -12964,11 +13456,21 @@
       <w:r>
         <w:t>”E-mail”: ”</w:t>
       </w:r>
-      <w:fldSimple w:instr=" DOCPROPERTY  Supervisor3_E-mail  \* MERGEFORMAT ">
-        <w:r>
-          <w:t>sc@tu.va</w:t>
-        </w:r>
-      </w:fldSimple>
+      <w:r>
+        <w:fldChar w:fldCharType="begin"/>
+      </w:r>
+      <w:r>
+        <w:instrText xml:space="preserve"> DOCPROPERTY  Supervisor3_E-mail  \* MERGEFORMAT </w:instrText>
+      </w:r>
+      <w:r>
+        <w:fldChar w:fldCharType="separate"/>
+      </w:r>
+      <w:r>
+        <w:t>sc@tu.va</w:t>
+      </w:r>
+      <w:r>
+        <w:fldChar w:fldCharType="end"/>
+      </w:r>
       <w:r>
         <w:t>”,</w:t>
       </w:r>
@@ -12986,11 +13488,21 @@
       <w:r>
         <w:t>”: ”</w:t>
       </w:r>
-      <w:fldSimple w:instr=" DOCPROPERTY  Supervisor3_Other_organisation  \* MERGEFORMAT ">
-        <w:r>
-          <w:t>Timbuktu University, Department of Pseudoscience</w:t>
-        </w:r>
-      </w:fldSimple>
+      <w:r>
+        <w:fldChar w:fldCharType="begin"/>
+      </w:r>
+      <w:r>
+        <w:instrText xml:space="preserve"> DOCPROPERTY  Supervisor3_Other_organisation  \* MERGEFORMAT </w:instrText>
+      </w:r>
+      <w:r>
+        <w:fldChar w:fldCharType="separate"/>
+      </w:r>
+      <w:r>
+        <w:t>Timbuktu University, Department of Pseudoscience</w:t>
+      </w:r>
+      <w:r>
+        <w:fldChar w:fldCharType="end"/>
+      </w:r>
       <w:r>
         <w:t>”},</w:t>
       </w:r>
@@ -13002,11 +13514,21 @@
       <w:r>
         <w:t>”Examiner1”: { ”Last name”: ”</w:t>
       </w:r>
-      <w:fldSimple w:instr=" DOCPROPERTY  Examiner1_Last_name  \* MERGEFORMAT ">
-        <w:r>
-          <w:t>Maguire Jr.</w:t>
-        </w:r>
-      </w:fldSimple>
+      <w:r>
+        <w:fldChar w:fldCharType="begin"/>
+      </w:r>
+      <w:r>
+        <w:instrText xml:space="preserve"> DOCPROPERTY  Examiner1_Last_name  \* MERGEFORMAT </w:instrText>
+      </w:r>
+      <w:r>
+        <w:fldChar w:fldCharType="separate"/>
+      </w:r>
+      <w:r>
+        <w:t>Maguire Jr.</w:t>
+      </w:r>
+      <w:r>
+        <w:fldChar w:fldCharType="end"/>
+      </w:r>
       <w:r>
         <w:t>”,</w:t>
       </w:r>
@@ -13016,11 +13538,24 @@
       <w:r>
         <w:t>”First name”: ”</w:t>
       </w:r>
-      <w:fldSimple w:instr=" DOCPROPERTY  Examiner1_First_name  \* MERGEFORMAT ">
-        <w:r>
-          <w:t>Gerald Q.</w:t>
-        </w:r>
-      </w:fldSimple>
+      <w:r>
+        <w:fldChar w:fldCharType="begin"/>
+      </w:r>
+      <w:r>
+        <w:instrText xml:space="preserve"> DO</w:instrText>
+      </w:r>
+      <w:r>
+        <w:instrText xml:space="preserve">CPROPERTY  Examiner1_First_name  \* MERGEFORMAT </w:instrText>
+      </w:r>
+      <w:r>
+        <w:fldChar w:fldCharType="separate"/>
+      </w:r>
+      <w:r>
+        <w:t>Gerald Q.</w:t>
+      </w:r>
+      <w:r>
+        <w:fldChar w:fldCharType="end"/>
+      </w:r>
       <w:r>
         <w:t>”,</w:t>
       </w:r>
@@ -13030,11 +13565,21 @@
       <w:r>
         <w:t>”Local User Id”: ”</w:t>
       </w:r>
-      <w:fldSimple w:instr=" DOCPROPERTY  &quot;Examiner1_Local User Id&quot;  \* MERGEFORMAT ">
-        <w:r>
-          <w:t>u1d13i2c</w:t>
-        </w:r>
-      </w:fldSimple>
+      <w:r>
+        <w:fldChar w:fldCharType="begin"/>
+      </w:r>
+      <w:r>
+        <w:instrText xml:space="preserve"> DOCPROPERTY  "Examiner1_Local User Id"  \* MERGEFORMAT </w:instrText>
+      </w:r>
+      <w:r>
+        <w:fldChar w:fldCharType="separate"/>
+      </w:r>
+      <w:r>
+        <w:t>u1d13i2c</w:t>
+      </w:r>
+      <w:r>
+        <w:fldChar w:fldCharType="end"/>
+      </w:r>
       <w:r>
         <w:t>”,</w:t>
       </w:r>
@@ -13044,11 +13589,21 @@
       <w:r>
         <w:t>”E-mail”: ”</w:t>
       </w:r>
-      <w:fldSimple w:instr=" DOCPROPERTY  Examiner1_E-mail  \* MERGEFORMAT ">
-        <w:r>
-          <w:t>maguire@kth.se</w:t>
-        </w:r>
-      </w:fldSimple>
+      <w:r>
+        <w:fldChar w:fldCharType="begin"/>
+      </w:r>
+      <w:r>
+        <w:instrText xml:space="preserve"> DOCPROPERTY  Examiner1_E-mail  \* MERGEFORMAT </w:instrText>
+      </w:r>
+      <w:r>
+        <w:fldChar w:fldCharType="separate"/>
+      </w:r>
+      <w:r>
+        <w:t>maguire@kth.se</w:t>
+      </w:r>
+      <w:r>
+        <w:fldChar w:fldCharType="end"/>
+      </w:r>
       <w:r>
         <w:t>”,</w:t>
       </w:r>
@@ -13066,11 +13621,24 @@
       <w:r>
         <w:t>”: {”L1”: ”</w:t>
       </w:r>
-      <w:fldSimple w:instr=" DOCPROPERTY  Examiner1_organization_L1  \* MERGEFORMAT ">
-        <w:r>
-          <w:t>School of Electrical Engineering and Computer Science</w:t>
-        </w:r>
-      </w:fldSimple>
+      <w:r>
+        <w:fldChar w:fldCharType="begin"/>
+      </w:r>
+      <w:r>
+        <w:instrText xml:space="preserve"> DO</w:instrText>
+      </w:r>
+      <w:r>
+        <w:instrText xml:space="preserve">CPROPERTY  Examiner1_organization_L1  \* MERGEFORMAT </w:instrText>
+      </w:r>
+      <w:r>
+        <w:fldChar w:fldCharType="separate"/>
+      </w:r>
+      <w:r>
+        <w:t>School of Electrical Engineering and Computer Science</w:t>
+      </w:r>
+      <w:r>
+        <w:fldChar w:fldCharType="end"/>
+      </w:r>
       <w:r>
         <w:t>”,</w:t>
       </w:r>
@@ -13080,11 +13648,21 @@
       <w:r>
         <w:t>”L2”: ”</w:t>
       </w:r>
-      <w:fldSimple w:instr=" DOCPROPERTY  Examiner1_organization_L2  \* MERGEFORMAT ">
-        <w:r>
-          <w:t>Computer Science</w:t>
-        </w:r>
-      </w:fldSimple>
+      <w:r>
+        <w:fldChar w:fldCharType="begin"/>
+      </w:r>
+      <w:r>
+        <w:instrText xml:space="preserve"> DOCPROPERTY  Examiner1_organization_L2  \* MERGEFORMAT </w:instrText>
+      </w:r>
+      <w:r>
+        <w:fldChar w:fldCharType="separate"/>
+      </w:r>
+      <w:r>
+        <w:t>Computer Science</w:t>
+      </w:r>
+      <w:r>
+        <w:fldChar w:fldCharType="end"/>
+      </w:r>
       <w:r>
         <w:t>” }},</w:t>
       </w:r>
@@ -13143,11 +13721,21 @@
       <w:r>
         <w:t>"National Subject Categories": "</w:t>
       </w:r>
-      <w:fldSimple w:instr=" DOCPROPERTY  &quot;National Subject Categories&quot;  \* MERGEFORMAT ">
-        <w:r>
-          <w:t>10201, 10206</w:t>
-        </w:r>
-      </w:fldSimple>
+      <w:r>
+        <w:fldChar w:fldCharType="begin"/>
+      </w:r>
+      <w:r>
+        <w:instrText xml:space="preserve"> DOCPROPERTY  "National Subject Categories"  \* MERGEFORMAT </w:instrText>
+      </w:r>
+      <w:r>
+        <w:fldChar w:fldCharType="separate"/>
+      </w:r>
+      <w:r>
+        <w:t>10201, 10206</w:t>
+      </w:r>
+      <w:r>
+        <w:fldChar w:fldCharType="end"/>
+      </w:r>
       <w:r>
         <w:t>",</w:t>
       </w:r>
@@ -13194,7 +13782,6 @@
       <w:r>
         <w:t>”Number of pages”: ”</w:t>
       </w:r>
-      <w:bookmarkStart w:id="188" w:name="_GoBack"/>
       <w:r>
         <w:fldChar w:fldCharType="begin"/>
       </w:r>
@@ -13240,7 +13827,6 @@
       <w:r>
         <w:fldChar w:fldCharType="end"/>
       </w:r>
-      <w:bookmarkEnd w:id="188"/>
       <w:r>
         <w:t>”},</w:t>
       </w:r>
@@ -13248,6 +13834,9 @@
     <w:p>
       <w:pPr>
         <w:pStyle w:val="ForDIVAItem"/>
+        <w:rPr>
+          <w:rStyle w:val="SubtleEmphasis"/>
+        </w:rPr>
       </w:pPr>
       <w:r>
         <w:t>”Series”: { ”Title of series”</w:t>
@@ -13275,14 +13864,27 @@
       <w:r>
         <w:t>” , ”No. in series”: ”</w:t>
       </w:r>
-      <w:fldSimple w:instr=" DOCPROPERTY  Number_in_series  \* MERGEFORMAT ">
-        <w:r>
-          <w:t>2021:00</w:t>
-        </w:r>
-      </w:fldSimple>
+      <w:r>
+        <w:fldChar w:fldCharType="begin"/>
+      </w:r>
+      <w:r>
+        <w:instrText xml:space="preserve"> DOCPROPERTY  Number_in_series  \* MERGEFORMAT </w:instrText>
+      </w:r>
+      <w:r>
+        <w:fldChar w:fldCharType="separate"/>
+      </w:r>
+      <w:r>
+        <w:t>2021:00</w:t>
+      </w:r>
+      <w:r>
+        <w:fldChar w:fldCharType="end"/>
+      </w:r>
       <w:r>
         <w:t>” }</w:t>
       </w:r>
+      <w:r>
+        <w:t>,</w:t>
+      </w:r>
     </w:p>
     <w:p>
       <w:pPr>
@@ -13341,11 +13943,21 @@
       <w:r>
         <w:t>Date": "</w:t>
       </w:r>
-      <w:fldSimple w:instr=" DOCPROPERTY  Presentation_Date  \* MERGEFORMAT ">
-        <w:r>
-          <w:t>2021-03-15 13:00</w:t>
-        </w:r>
-      </w:fldSimple>
+      <w:r>
+        <w:fldChar w:fldCharType="begin"/>
+      </w:r>
+      <w:r>
+        <w:instrText xml:space="preserve"> DOCPROPERTY  Presentation_Date  \* MERGEFORMAT </w:instrText>
+      </w:r>
+      <w:r>
+        <w:fldChar w:fldCharType="separate"/>
+      </w:r>
+      <w:r>
+        <w:t>2021-03-15 13:00</w:t>
+      </w:r>
+      <w:r>
+        <w:fldChar w:fldCharType="end"/>
+      </w:r>
       <w:r>
         <w:t>",</w:t>
       </w:r>
@@ -13381,11 +13993,21 @@
       <w:r>
         <w:t>"Room": "</w:t>
       </w:r>
-      <w:fldSimple w:instr=" DOCPROPERTY  Presentation_Room  \* MERGEFORMAT ">
-        <w:r>
-          <w:t>via Zoom https://kth-se.zoom.us/j/ddddddddddd</w:t>
-        </w:r>
-      </w:fldSimple>
+      <w:r>
+        <w:fldChar w:fldCharType="begin"/>
+      </w:r>
+      <w:r>
+        <w:instrText xml:space="preserve"> DOCPROPERTY  Presentation_Room  \* MERGEFORMAT </w:instrText>
+      </w:r>
+      <w:r>
+        <w:fldChar w:fldCharType="separate"/>
+      </w:r>
+      <w:r>
+        <w:t>via Zoom https://kth-se.zoom.us/j/ddddddddddd</w:t>
+      </w:r>
+      <w:r>
+        <w:fldChar w:fldCharType="end"/>
+      </w:r>
       <w:r>
         <w:t>",</w:t>
       </w:r>
@@ -13432,11 +14054,24 @@
       <w:r>
         <w:t>"City": "</w:t>
       </w:r>
-      <w:fldSimple w:instr=" DOCPROPERTY  Presentation_City  \* MERGEFORMAT ">
-        <w:r>
-          <w:t>Stockholm</w:t>
-        </w:r>
-      </w:fldSimple>
+      <w:r>
+        <w:fldChar w:fldCharType="begin"/>
+      </w:r>
+      <w:r>
+        <w:instrText xml:space="preserve"> DOCPROPERTY  Presentati</w:instrText>
+      </w:r>
+      <w:r>
+        <w:instrText xml:space="preserve">on_City  \* MERGEFORMAT </w:instrText>
+      </w:r>
+      <w:r>
+        <w:fldChar w:fldCharType="separate"/>
+      </w:r>
+      <w:r>
+        <w:t>Stockholm</w:t>
+      </w:r>
+      <w:r>
+        <w:fldChar w:fldCharType="end"/>
+      </w:r>
       <w:r>
         <w:t>"</w:t>
       </w:r>
@@ -13449,75 +14084,45 @@
     </w:p>
     <w:p>
       <w:pPr>
-        <w:pStyle w:val="Bodytextfirstparagraph"/>
-        <w:rPr>
-          <w:color w:val="FF0000"/>
-        </w:rPr>
-      </w:pPr>
-      <w:r>
-        <w:rPr>
-          <w:color w:val="FF0000"/>
-        </w:rPr>
+        <w:pStyle w:val="ForDIVAItem"/>
+      </w:pPr>
+      <w:r>
         <w:t xml:space="preserve">”Number of </w:t>
       </w:r>
       <w:proofErr w:type="spellStart"/>
       <w:r>
-        <w:rPr>
-          <w:color w:val="FF0000"/>
-        </w:rPr>
         <w:t>lang</w:t>
       </w:r>
       <w:proofErr w:type="spellEnd"/>
       <w:r>
-        <w:rPr>
-          <w:color w:val="FF0000"/>
-        </w:rPr>
         <w:t xml:space="preserve"> instances”: "2",</w:t>
       </w:r>
     </w:p>
     <w:p>
       <w:pPr>
-        <w:pStyle w:val="Bodytextfirstparagraph"/>
-        <w:rPr>
-          <w:color w:val="FF0000"/>
-        </w:rPr>
-      </w:pPr>
-      <w:r>
-        <w:rPr>
-          <w:color w:val="FF0000"/>
-        </w:rPr>
+        <w:pStyle w:val="ForDIVAItem"/>
+      </w:pPr>
+      <w:r>
         <w:lastRenderedPageBreak/>
         <w:t>”</w:t>
       </w:r>
       <w:proofErr w:type="gramStart"/>
       <w:r>
-        <w:rPr>
-          <w:color w:val="FF0000"/>
-        </w:rPr>
         <w:t>Abstract[</w:t>
       </w:r>
       <w:proofErr w:type="spellStart"/>
       <w:proofErr w:type="gramEnd"/>
       <w:r>
-        <w:rPr>
-          <w:color w:val="FF0000"/>
-        </w:rPr>
         <w:t>eng</w:t>
       </w:r>
       <w:proofErr w:type="spellEnd"/>
       <w:r>
-        <w:rPr>
-          <w:color w:val="FF0000"/>
-        </w:rPr>
         <w:t>]”: €€€€</w:t>
       </w:r>
     </w:p>
     <w:p>
       <w:pPr>
-        <w:pStyle w:val="Bodytextfirstparagraph"/>
-        <w:rPr>
-          <w:color w:val="FF0000"/>
-        </w:rPr>
+        <w:pStyle w:val="ForDIVAItem"/>
       </w:pPr>
       <w:r>
         <w:fldChar w:fldCharType="begin"/>
@@ -13526,181 +14131,123 @@
         <w:instrText xml:space="preserve"> REF EnglishAbstract \h </w:instrText>
       </w:r>
       <w:r>
+        <w:instrText xml:space="preserve"> \* MERGEFORMAT </w:instrText>
+      </w:r>
+      <w:r>
         <w:fldChar w:fldCharType="separate"/>
       </w:r>
       <w:r>
-        <w:rPr>
-          <w:color w:val="FF0000"/>
-        </w:rPr>
-        <w:t xml:space="preserve">Write an abstract with the following </w:t>
+        <w:t xml:space="preserve">Write an </w:t>
+      </w:r>
+      <w:commentRangeStart w:id="189"/>
+      <w:r>
+        <w:t>abstract</w:t>
+      </w:r>
+      <w:commentRangeEnd w:id="189"/>
+      <w:r>
+        <w:t xml:space="preserve"> with the following </w:t>
       </w:r>
       <w:r>
         <w:rPr>
           <w:noProof/>
-          <w:color w:val="FF0000"/>
         </w:rPr>
         <w:t>components</w:t>
       </w:r>
       <w:r>
-        <w:rPr>
-          <w:color w:val="FF0000"/>
-        </w:rPr>
         <w:t>:</w:t>
       </w:r>
     </w:p>
     <w:p>
       <w:pPr>
-        <w:pStyle w:val="BodyText"/>
-        <w:numPr>
-          <w:ilvl w:val="0"/>
-          <w:numId w:val="25"/>
-        </w:numPr>
-        <w:rPr>
-          <w:color w:val="FF0000"/>
-        </w:rPr>
-      </w:pPr>
-      <w:r>
-        <w:rPr>
-          <w:color w:val="FF0000"/>
-        </w:rPr>
-        <w:t>What is the topic area? (optional) Introduces the subject area for the project.</w:t>
-      </w:r>
-    </w:p>
-    <w:p>
-      <w:pPr>
-        <w:pStyle w:val="BodyText"/>
-        <w:numPr>
-          <w:ilvl w:val="0"/>
-          <w:numId w:val="25"/>
-        </w:numPr>
-        <w:rPr>
-          <w:color w:val="FF0000"/>
-        </w:rPr>
-      </w:pPr>
-      <w:r>
-        <w:rPr>
-          <w:color w:val="FF0000"/>
-        </w:rPr>
+        <w:pStyle w:val="ForDIVAItem"/>
+      </w:pPr>
+      <w:r>
+        <w:t>What is the topic area? (</w:t>
+      </w:r>
+      <w:proofErr w:type="gramStart"/>
+      <w:r>
+        <w:t>optional</w:t>
+      </w:r>
+      <w:proofErr w:type="gramEnd"/>
+      <w:r>
+        <w:t xml:space="preserve">) </w:t>
+      </w:r>
+      <w:proofErr w:type="gramStart"/>
+      <w:r>
+        <w:t>Introduces the subject area for the project.</w:t>
+      </w:r>
+      <w:proofErr w:type="gramEnd"/>
+    </w:p>
+    <w:p>
+      <w:pPr>
+        <w:pStyle w:val="ForDIVAItem"/>
+      </w:pPr>
+      <w:r>
         <w:t>Short problem statement</w:t>
       </w:r>
     </w:p>
     <w:p>
       <w:pPr>
-        <w:pStyle w:val="BodyText"/>
-        <w:numPr>
-          <w:ilvl w:val="0"/>
-          <w:numId w:val="25"/>
-        </w:numPr>
-        <w:rPr>
-          <w:color w:val="FF0000"/>
-        </w:rPr>
-      </w:pPr>
-      <w:r>
-        <w:rPr>
-          <w:color w:val="FF0000"/>
-        </w:rPr>
+        <w:pStyle w:val="ForDIVAItem"/>
+      </w:pPr>
+      <w:r>
         <w:t xml:space="preserve">Why was this problem worth </w:t>
       </w:r>
       <w:r>
         <w:rPr>
           <w:noProof/>
-          <w:color w:val="FF0000"/>
         </w:rPr>
         <w:t>a Master’s</w:t>
       </w:r>
       <w:r>
-        <w:rPr>
-          <w:color w:val="FF0000"/>
-        </w:rPr>
-        <w:t xml:space="preserve"> thesis project? (i.e., why is the problem both significant and of</w:t>
-      </w:r>
-      <w:r>
-        <w:rPr>
-          <w:color w:val="FF0000"/>
-        </w:rPr>
-        <w:t xml:space="preserve"> a</w:t>
-      </w:r>
-      <w:r>
-        <w:rPr>
-          <w:color w:val="FF0000"/>
-        </w:rPr>
-        <w:t xml:space="preserve"> </w:t>
+        <w:t xml:space="preserve"> thesis project? (i.e., why is the problem both significant and of a </w:t>
       </w:r>
       <w:r>
         <w:rPr>
           <w:noProof/>
-          <w:color w:val="FF0000"/>
         </w:rPr>
         <w:t>suitable</w:t>
       </w:r>
       <w:r>
-        <w:rPr>
-          <w:color w:val="FF0000"/>
-        </w:rPr>
         <w:t xml:space="preserve"> degree of difficulty for a Master’s thesis project? Why has no one else solved it yet?)</w:t>
       </w:r>
     </w:p>
     <w:p>
       <w:pPr>
-        <w:pStyle w:val="BodyText"/>
-        <w:numPr>
-          <w:ilvl w:val="0"/>
-          <w:numId w:val="25"/>
-        </w:numPr>
-        <w:rPr>
-          <w:color w:val="FF0000"/>
-        </w:rPr>
-      </w:pPr>
-      <w:r>
-        <w:rPr>
-          <w:color w:val="FF0000"/>
-        </w:rPr>
+        <w:pStyle w:val="ForDIVAItem"/>
+      </w:pPr>
+      <w:r>
         <w:t>How did you solve the problem? What was your method/insight?</w:t>
       </w:r>
     </w:p>
     <w:p>
       <w:pPr>
-        <w:pStyle w:val="BodyText"/>
-        <w:numPr>
-          <w:ilvl w:val="0"/>
-          <w:numId w:val="25"/>
-        </w:numPr>
-        <w:rPr>
-          <w:color w:val="FF0000"/>
-        </w:rPr>
-      </w:pPr>
+        <w:pStyle w:val="ForDIVAItem"/>
+      </w:pPr>
+      <w:commentRangeStart w:id="190"/>
       <w:r>
         <w:rPr>
           <w:b/>
           <w:bCs/>
-          <w:color w:val="FF0000"/>
         </w:rPr>
         <w:t>Results/Conclusions/Consequences/Impact</w:t>
       </w:r>
-      <w:r>
-        <w:rPr>
-          <w:color w:val="FF0000"/>
-        </w:rPr>
+      <w:commentRangeEnd w:id="190"/>
+      <w:r>
         <w:t xml:space="preserve">: What are your key results/conclusions? What will others do </w:t>
       </w:r>
       <w:proofErr w:type="gramStart"/>
       <w:r>
-        <w:rPr>
-          <w:color w:val="FF0000"/>
-        </w:rPr>
         <w:t>based</w:t>
       </w:r>
       <w:proofErr w:type="gramEnd"/>
       <w:r>
-        <w:rPr>
-          <w:color w:val="FF0000"/>
-        </w:rPr>
         <w:t xml:space="preserve"> upon your results? What can be done now that you have finished - that could not be done before your thesis project was completed?</w:t>
       </w:r>
     </w:p>
     <w:p>
       <w:pPr>
-        <w:pStyle w:val="BodyText"/>
+        <w:pStyle w:val="ForDIVAItem"/>
       </w:pPr>
       <w:r>
         <w:fldChar w:fldCharType="end"/>
@@ -13708,60 +14255,37 @@
     </w:p>
     <w:p>
       <w:pPr>
-        <w:pStyle w:val="Bodytextfirstparagraph"/>
-        <w:rPr>
-          <w:color w:val="FF0000"/>
-        </w:rPr>
-      </w:pPr>
-      <w:r>
-        <w:rPr>
-          <w:color w:val="FF0000"/>
-        </w:rPr>
+        <w:pStyle w:val="ForDIVAItem"/>
+      </w:pPr>
+      <w:r>
         <w:t>€€€€,</w:t>
       </w:r>
     </w:p>
     <w:p>
       <w:pPr>
-        <w:pStyle w:val="Bodytextfirstparagraph"/>
-        <w:rPr>
-          <w:color w:val="FF0000"/>
-        </w:rPr>
-      </w:pPr>
-      <w:r>
-        <w:rPr>
-          <w:color w:val="FF0000"/>
-        </w:rPr>
+        <w:pStyle w:val="ForDIVAItem"/>
+      </w:pPr>
+      <w:r>
         <w:t>”</w:t>
       </w:r>
       <w:proofErr w:type="gramStart"/>
       <w:r>
-        <w:rPr>
-          <w:color w:val="FF0000"/>
-        </w:rPr>
         <w:t>Keywords[</w:t>
       </w:r>
       <w:proofErr w:type="spellStart"/>
       <w:proofErr w:type="gramEnd"/>
       <w:r>
-        <w:rPr>
-          <w:color w:val="FF0000"/>
-        </w:rPr>
         <w:t>eng</w:t>
       </w:r>
       <w:proofErr w:type="spellEnd"/>
       <w:r>
-        <w:rPr>
-          <w:color w:val="FF0000"/>
-        </w:rPr>
         <w:t>]”: €€€€</w:t>
       </w:r>
     </w:p>
-    <w:p>
-      <w:pPr>
-        <w:pStyle w:val="Bodytextfirstparagraph"/>
-        <w:rPr>
-          <w:color w:val="FF0000"/>
-        </w:rPr>
+    <w:bookmarkStart w:id="191" w:name="_GoBack"/>
+    <w:p>
+      <w:pPr>
+        <w:pStyle w:val="ForDIVAItem"/>
       </w:pPr>
       <w:r>
         <w:fldChar w:fldCharType="begin"/>
@@ -13770,229 +14294,140 @@
         <w:instrText xml:space="preserve"> REF EnglishKeywords \h </w:instrText>
       </w:r>
       <w:r>
+        <w:instrText xml:space="preserve"> \* MERGEFORMAT </w:instrText>
+      </w:r>
+      <w:r>
         <w:fldChar w:fldCharType="separate"/>
       </w:r>
       <w:r>
-        <w:rPr>
-          <w:color w:val="FF0000"/>
-        </w:rPr>
         <w:t>5-6 keywords</w:t>
       </w:r>
       <w:r>
         <w:fldChar w:fldCharType="end"/>
       </w:r>
     </w:p>
-    <w:p>
-      <w:pPr>
-        <w:pStyle w:val="Bodytextfirstparagraph"/>
-        <w:rPr>
-          <w:color w:val="FF0000"/>
-        </w:rPr>
-      </w:pPr>
-      <w:r>
-        <w:rPr>
-          <w:color w:val="FF0000"/>
-        </w:rPr>
+    <w:bookmarkEnd w:id="191"/>
+    <w:p>
+      <w:pPr>
+        <w:pStyle w:val="ForDIVAItem"/>
+      </w:pPr>
+      <w:r>
         <w:t>€€€€,</w:t>
       </w:r>
     </w:p>
     <w:p>
       <w:pPr>
-        <w:pStyle w:val="Bodytextfirstparagraph"/>
-        <w:rPr>
-          <w:color w:val="FF0000"/>
-        </w:rPr>
-      </w:pPr>
-      <w:r>
-        <w:rPr>
-          <w:color w:val="FF0000"/>
-        </w:rPr>
+        <w:pStyle w:val="ForDIVAItem"/>
+      </w:pPr>
+      <w:r>
         <w:t>”</w:t>
       </w:r>
       <w:proofErr w:type="gramStart"/>
       <w:r>
-        <w:rPr>
-          <w:color w:val="FF0000"/>
-        </w:rPr>
         <w:t>Abstract[</w:t>
       </w:r>
       <w:proofErr w:type="spellStart"/>
       <w:proofErr w:type="gramEnd"/>
       <w:r>
-        <w:rPr>
-          <w:color w:val="FF0000"/>
-        </w:rPr>
         <w:t>swe</w:t>
       </w:r>
       <w:proofErr w:type="spellEnd"/>
       <w:r>
-        <w:rPr>
-          <w:color w:val="FF0000"/>
-        </w:rPr>
         <w:t>]”: €€€€</w:t>
       </w:r>
     </w:p>
     <w:p>
       <w:pPr>
-        <w:pStyle w:val="Bodytextfirstparagraph"/>
-        <w:rPr>
-          <w:color w:val="FF0000"/>
-        </w:rPr>
-      </w:pPr>
-      <w:r>
-        <w:rPr>
-          <w:color w:val="FF0000"/>
-        </w:rPr>
+        <w:pStyle w:val="ForDIVAItem"/>
+      </w:pPr>
+      <w:r>
         <w:fldChar w:fldCharType="begin"/>
       </w:r>
       <w:r>
-        <w:rPr>
-          <w:color w:val="FF0000"/>
-        </w:rPr>
         <w:instrText xml:space="preserve"> REF SwedishAbstract \h </w:instrText>
       </w:r>
       <w:r>
-        <w:rPr>
-          <w:color w:val="FF0000"/>
-        </w:rPr>
-      </w:r>
-      <w:r>
-        <w:rPr>
-          <w:color w:val="FF0000"/>
-        </w:rPr>
+        <w:instrText xml:space="preserve"> \* MERGEFORMAT </w:instrText>
+      </w:r>
+      <w:r>
         <w:fldChar w:fldCharType="separate"/>
       </w:r>
       <w:r>
         <w:t>(Swedish abstract to be added.)</w:t>
       </w:r>
       <w:r>
-        <w:rPr>
-          <w:color w:val="FF0000"/>
-        </w:rPr>
         <w:fldChar w:fldCharType="end"/>
       </w:r>
     </w:p>
     <w:p>
       <w:pPr>
-        <w:pStyle w:val="Bodytextfirstparagraph"/>
-        <w:rPr>
-          <w:color w:val="FF0000"/>
-        </w:rPr>
-      </w:pPr>
-      <w:r>
-        <w:rPr>
-          <w:color w:val="FF0000"/>
-        </w:rPr>
+        <w:pStyle w:val="ForDIVAItem"/>
+      </w:pPr>
+      <w:r>
         <w:t>€€€€,</w:t>
       </w:r>
     </w:p>
     <w:p>
       <w:pPr>
-        <w:pStyle w:val="Bodytextfirstparagraph"/>
-        <w:rPr>
-          <w:color w:val="FF0000"/>
-        </w:rPr>
-      </w:pPr>
-      <w:r>
-        <w:rPr>
-          <w:color w:val="FF0000"/>
-        </w:rPr>
+        <w:pStyle w:val="ForDIVAItem"/>
+      </w:pPr>
+      <w:r>
         <w:t>”</w:t>
       </w:r>
       <w:proofErr w:type="gramStart"/>
       <w:r>
-        <w:rPr>
-          <w:color w:val="FF0000"/>
-        </w:rPr>
         <w:t>Keywords[</w:t>
       </w:r>
       <w:proofErr w:type="spellStart"/>
       <w:proofErr w:type="gramEnd"/>
       <w:r>
-        <w:rPr>
-          <w:color w:val="FF0000"/>
-        </w:rPr>
         <w:t>swe</w:t>
       </w:r>
       <w:proofErr w:type="spellEnd"/>
       <w:r>
-        <w:rPr>
-          <w:color w:val="FF0000"/>
-        </w:rPr>
         <w:t>]”: €€€€</w:t>
       </w:r>
     </w:p>
     <w:p>
       <w:pPr>
-        <w:pStyle w:val="Bodytextfirstparagraph"/>
-        <w:rPr>
-          <w:color w:val="FF0000"/>
-        </w:rPr>
-      </w:pPr>
-      <w:r>
-        <w:rPr>
-          <w:color w:val="FF0000"/>
-        </w:rPr>
+        <w:pStyle w:val="ForDIVAItem"/>
+      </w:pPr>
+      <w:r>
         <w:fldChar w:fldCharType="begin"/>
       </w:r>
       <w:r>
         <w:instrText xml:space="preserve"> REF SwedishKeywords \h </w:instrText>
       </w:r>
       <w:r>
-        <w:rPr>
-          <w:color w:val="FF0000"/>
-        </w:rPr>
-      </w:r>
-      <w:r>
-        <w:rPr>
-          <w:color w:val="FF0000"/>
-        </w:rPr>
+        <w:instrText xml:space="preserve"> \* MERGEFORMAT </w:instrText>
+      </w:r>
+      <w:r>
         <w:fldChar w:fldCharType="separate"/>
       </w:r>
       <w:r>
-        <w:rPr>
-          <w:color w:val="FF0000"/>
-        </w:rPr>
         <w:t xml:space="preserve">5-6 </w:t>
       </w:r>
       <w:r>
         <w:rPr>
           <w:noProof/>
-          <w:color w:val="FF0000"/>
-        </w:rPr>
-        <w:t>nyckelord</w:t>
-      </w:r>
-      <w:r>
-        <w:rPr>
-          <w:noProof/>
-          <w:color w:val="FF0000"/>
-        </w:rPr>
-        <w:t xml:space="preserve"> </w:t>
-      </w:r>
-      <w:r>
-        <w:rPr>
-          <w:color w:val="FF0000"/>
-        </w:rPr>
+        </w:rPr>
+        <w:t xml:space="preserve">nyckelord </w:t>
+      </w:r>
+      <w:r>
         <w:fldChar w:fldCharType="end"/>
       </w:r>
     </w:p>
     <w:p>
       <w:pPr>
-        <w:pStyle w:val="Bodytextfirstparagraph"/>
-        <w:rPr>
-          <w:color w:val="FF0000"/>
-        </w:rPr>
-      </w:pPr>
-      <w:r>
-        <w:rPr>
-          <w:color w:val="FF0000"/>
-        </w:rPr>
+        <w:pStyle w:val="ForDIVAItem"/>
+      </w:pPr>
+      <w:r>
         <w:t>€€€€,</w:t>
       </w:r>
     </w:p>
     <w:p>
       <w:pPr>
-        <w:pStyle w:val="Bodytextfirstparagraph"/>
+        <w:pStyle w:val="ForDIVAItem"/>
       </w:pPr>
       <w:r>
         <w:t>}</w:t>
@@ -14000,8 +14435,7 @@
     </w:p>
     <w:p>
       <w:pPr>
-        <w:pStyle w:val="BodyText"/>
-        <w:ind w:firstLine="0"/>
+        <w:pStyle w:val="ForDIVAItem"/>
       </w:pPr>
     </w:p>
     <w:sectPr>
@@ -14847,7 +15281,7 @@
       </w:r>
     </w:p>
   </w:comment>
-  <w:comment w:id="51" w:author="maguire" w:date="2019-01-17T11:17:00Z" w:initials="gqmjr">
+  <w:comment w:id="52" w:author="maguire" w:date="2019-01-17T11:17:00Z" w:initials="gqmjr">
     <w:p>
       <w:r>
         <w:rPr>
@@ -14860,7 +15294,7 @@
       </w:r>
     </w:p>
   </w:comment>
-  <w:comment w:id="52" w:author="Gerald Q. Maguire Jr." w:date="2019-01-17T11:17:00Z" w:initials="GQMJr">
+  <w:comment w:id="53" w:author="Gerald Q. Maguire Jr." w:date="2019-01-17T11:17:00Z" w:initials="GQMJr">
     <w:p>
       <w:pPr>
         <w:pStyle w:val="CommentText"/>
@@ -14876,7 +15310,7 @@
       </w:r>
     </w:p>
   </w:comment>
-  <w:comment w:id="58" w:author="Gerald Q. Maguire Jr." w:date="2019-01-17T11:17:00Z" w:initials="GQMJr">
+  <w:comment w:id="59" w:author="Gerald Q. Maguire Jr." w:date="2019-01-17T11:17:00Z" w:initials="GQMJr">
     <w:p>
       <w:pPr>
         <w:pStyle w:val="CommentText"/>
@@ -14892,7 +15326,7 @@
       </w:r>
     </w:p>
   </w:comment>
-  <w:comment w:id="65" w:author="maguire" w:date="2019-01-17T11:17:00Z" w:initials="gqmjr">
+  <w:comment w:id="66" w:author="maguire" w:date="2019-01-17T11:17:00Z" w:initials="gqmjr">
     <w:p>
       <w:pPr>
         <w:pStyle w:val="CommentText"/>
@@ -14927,7 +15361,7 @@
       </w:r>
     </w:p>
   </w:comment>
-  <w:comment w:id="66" w:author="maguire" w:date="2019-01-17T11:17:00Z" w:initials="gqmjr">
+  <w:comment w:id="67" w:author="maguire" w:date="2019-01-17T11:17:00Z" w:initials="gqmjr">
     <w:p>
       <w:r>
         <w:rPr>
@@ -14959,7 +15393,7 @@
       </w:r>
     </w:p>
   </w:comment>
-  <w:comment w:id="71" w:author="maguire" w:date="2019-01-17T11:17:00Z" w:initials="gqmjr">
+  <w:comment w:id="72" w:author="maguire" w:date="2019-01-17T11:17:00Z" w:initials="gqmjr">
     <w:p>
       <w:pPr>
         <w:pStyle w:val="BodyText"/>
@@ -14972,28 +15406,28 @@
       </w:r>
       <w:r>
         <w:t>It is nice to bring this chapter to a close with a summary. For example, you might include a table that summarizes the ideas of others and the advantages and disadvantages of each – so that later you can compare your solution to each of these. This will also help guide you in defining the metrics that you will use for your evaluation.</w:t>
-      </w:r>
-    </w:p>
-  </w:comment>
-  <w:comment w:id="98" w:author="maguire" w:date="2019-01-17T11:17:00Z" w:initials="gqmjr">
-    <w:p>
-      <w:pPr>
-        <w:pStyle w:val="CommentText"/>
-      </w:pPr>
-      <w:r>
-        <w:rPr>
-          <w:rStyle w:val="CommentReference"/>
-        </w:rPr>
-        <w:annotationRef/>
-      </w:r>
-      <w:r>
-        <w:t>The contents and structure of this chapter will change with your choice of methodology and methods.</w:t>
       </w:r>
     </w:p>
   </w:comment>
   <w:comment w:id="99" w:author="maguire" w:date="2019-01-17T11:17:00Z" w:initials="gqmjr">
     <w:p>
       <w:pPr>
+        <w:pStyle w:val="CommentText"/>
+      </w:pPr>
+      <w:r>
+        <w:rPr>
+          <w:rStyle w:val="CommentReference"/>
+        </w:rPr>
+        <w:annotationRef/>
+      </w:r>
+      <w:r>
+        <w:t>The contents and structure of this chapter will change with your choice of methodology and methods.</w:t>
+      </w:r>
+    </w:p>
+  </w:comment>
+  <w:comment w:id="100" w:author="maguire" w:date="2019-01-17T11:17:00Z" w:initials="gqmjr">
+    <w:p>
+      <w:pPr>
         <w:pStyle w:val="BodyText"/>
         <w:rPr>
           <w:szCs w:val="24"/>
@@ -15013,7 +15447,7 @@
       </w:r>
     </w:p>
   </w:comment>
-  <w:comment w:id="103" w:author="maguire" w:date="2019-01-17T11:17:00Z" w:initials="gqmjr">
+  <w:comment w:id="104" w:author="maguire" w:date="2019-01-17T11:17:00Z" w:initials="gqmjr">
     <w:p>
       <w:pPr>
         <w:pStyle w:val="CommentText"/>
@@ -15029,7 +15463,7 @@
       </w:r>
     </w:p>
   </w:comment>
-  <w:comment w:id="154" w:author="maguire" w:date="2019-01-17T11:17:00Z" w:initials="gqmjr">
+  <w:comment w:id="155" w:author="maguire" w:date="2019-01-17T11:17:00Z" w:initials="gqmjr">
     <w:p>
       <w:pPr>
         <w:pStyle w:val="BodyText"/>
@@ -15085,7 +15519,7 @@
       </w:r>
     </w:p>
   </w:comment>
-  <w:comment w:id="182" w:author="maguire" w:date="2019-01-17T11:17:00Z" w:initials="gqmjr">
+  <w:comment w:id="183" w:author="maguire" w:date="2019-01-17T11:17:00Z" w:initials="gqmjr">
     <w:p>
       <w:pPr>
         <w:pStyle w:val="Bibliography"/>
@@ -15128,7 +15562,7 @@
       </w:pPr>
     </w:p>
   </w:comment>
-  <w:comment w:id="187" w:author="maguire" w:date="2021-07-12T15:58:00Z" w:initials="gqmjr">
+  <w:comment w:id="188" w:author="maguire" w:date="2021-07-12T15:58:00Z" w:initials="gqmjr">
     <w:p>
       <w:pPr>
         <w:pStyle w:val="CommentText"/>
@@ -15307,14 +15741,27 @@
         <w:lang w:val="en-US"/>
       </w:rPr>
     </w:pPr>
-    <w:fldSimple w:instr=" STYLEREF  &quot;Heading 1&quot;  \* MERGEFORMAT ">
-      <w:r>
-        <w:rPr>
-          <w:noProof/>
-        </w:rPr>
-        <w:t>Conclusions and Future work</w:t>
-      </w:r>
-    </w:fldSimple>
+    <w:r>
+      <w:fldChar w:fldCharType="begin"/>
+    </w:r>
+    <w:r>
+      <w:instrText xml:space="preserve"> STYLEREF  "Heading 1"  \* MERGEFORMAT </w:instrText>
+    </w:r>
+    <w:r>
+      <w:fldChar w:fldCharType="separate"/>
+    </w:r>
+    <w:r>
+      <w:rPr>
+        <w:noProof/>
+      </w:rPr>
+      <w:t>Background</w:t>
+    </w:r>
+    <w:r>
+      <w:rPr>
+        <w:noProof/>
+      </w:rPr>
+      <w:fldChar w:fldCharType="end"/>
+    </w:r>
     <w:r>
       <w:fldChar w:fldCharType="begin"/>
     </w:r>
@@ -15323,16 +15770,6 @@
         <w:lang w:val="en-US"/>
       </w:rPr>
       <w:instrText xml:space="preserve"> STYLEREF  "Unnumbered heading 1"  \* MERGEFORMAT </w:instrText>
-    </w:r>
-    <w:r>
-      <w:fldChar w:fldCharType="separate"/>
-    </w:r>
-    <w:r>
-      <w:rPr>
-        <w:noProof/>
-        <w:lang w:val="en-US"/>
-      </w:rPr>
-      <w:t>Appendix A: xxx</w:t>
     </w:r>
     <w:r>
       <w:fldChar w:fldCharType="end"/>
@@ -15373,7 +15810,7 @@
         <w:noProof/>
         <w:lang w:val="en-US"/>
       </w:rPr>
-      <w:t>19</w:t>
+      <w:t>5</w:t>
     </w:r>
     <w:r>
       <w:fldChar w:fldCharType="end"/>
@@ -15407,14 +15844,27 @@
     <w:r>
       <w:tab/>
     </w:r>
-    <w:fldSimple w:instr=" STYLEREF  &quot;Unnumbered heading 1&quot;  \* MERGEFORMAT ">
-      <w:r>
-        <w:rPr>
-          <w:noProof/>
-        </w:rPr>
-        <w:t>List of acronyms and abbreviations</w:t>
-      </w:r>
-    </w:fldSimple>
+    <w:r>
+      <w:fldChar w:fldCharType="begin"/>
+    </w:r>
+    <w:r>
+      <w:instrText xml:space="preserve"> STYLEREF  "Unnumbered heading 1"  \* MERGEFORMAT </w:instrText>
+    </w:r>
+    <w:r>
+      <w:fldChar w:fldCharType="separate"/>
+    </w:r>
+    <w:r>
+      <w:rPr>
+        <w:noProof/>
+      </w:rPr>
+      <w:t>Abstract</w:t>
+    </w:r>
+    <w:r>
+      <w:rPr>
+        <w:noProof/>
+      </w:rPr>
+      <w:fldChar w:fldCharType="end"/>
+    </w:r>
     <w:r>
       <w:t xml:space="preserve"> </w:t>
     </w:r>
@@ -15437,7 +15887,7 @@
       <w:rPr>
         <w:noProof/>
       </w:rPr>
-      <w:t>xiii</w:t>
+      <w:t>i</w:t>
     </w:r>
     <w:r>
       <w:fldChar w:fldCharType="end"/>
@@ -15465,7 +15915,7 @@
       <w:rPr>
         <w:noProof/>
       </w:rPr>
-      <w:t>8</w:t>
+      <w:t>2</w:t>
     </w:r>
     <w:r>
       <w:fldChar w:fldCharType="end"/>
@@ -15482,14 +15932,27 @@
     <w:r>
       <w:t xml:space="preserve"> </w:t>
     </w:r>
-    <w:fldSimple w:instr=" STYLEREF  &quot;Heading 1&quot;  \* MERGEFORMAT ">
-      <w:r>
-        <w:rPr>
-          <w:noProof/>
-        </w:rPr>
-        <w:t>&lt;Engineering-related content, Methodologies and Methods&gt; Use a self-explaining title</w:t>
-      </w:r>
-    </w:fldSimple>
+    <w:r>
+      <w:fldChar w:fldCharType="begin"/>
+    </w:r>
+    <w:r>
+      <w:instrText xml:space="preserve"> STYLEREF  "Heading 1"  \* MERGEFORMAT </w:instrText>
+    </w:r>
+    <w:r>
+      <w:fldChar w:fldCharType="separate"/>
+    </w:r>
+    <w:r>
+      <w:rPr>
+        <w:noProof/>
+      </w:rPr>
+      <w:t>Introduction</w:t>
+    </w:r>
+    <w:r>
+      <w:rPr>
+        <w:noProof/>
+      </w:rPr>
+      <w:fldChar w:fldCharType="end"/>
+    </w:r>
   </w:p>
 </w:hdr>
 </file>
@@ -15526,7 +15989,7 @@
         <w:noProof/>
         <w:lang w:val="en-US"/>
       </w:rPr>
-      <w:t>Conclusions and Future work</w:t>
+      <w:t>Introduction</w:t>
     </w:r>
     <w:r>
       <w:rPr>
@@ -15564,7 +16027,7 @@
         <w:noProof/>
         <w:lang w:val="en-US"/>
       </w:rPr>
-      <w:t>15</w:t>
+      <w:t>1</w:t>
     </w:r>
     <w:r>
       <w:fldChar w:fldCharType="end"/>
@@ -15637,14 +16100,27 @@
     <w:r>
       <w:tab/>
     </w:r>
-    <w:fldSimple w:instr=" STYLEREF  &quot;Unnumbered heading 1&quot;  \* MERGEFORMAT ">
-      <w:r>
-        <w:rPr>
-          <w:noProof/>
-        </w:rPr>
-        <w:t>References</w:t>
-      </w:r>
-    </w:fldSimple>
+    <w:r>
+      <w:fldChar w:fldCharType="begin"/>
+    </w:r>
+    <w:r>
+      <w:instrText xml:space="preserve"> STYLEREF  "Unnumbered heading 1"  \* MERGEFORMAT </w:instrText>
+    </w:r>
+    <w:r>
+      <w:fldChar w:fldCharType="separate"/>
+    </w:r>
+    <w:r>
+      <w:rPr>
+        <w:noProof/>
+      </w:rPr>
+      <w:t>References</w:t>
+    </w:r>
+    <w:r>
+      <w:rPr>
+        <w:noProof/>
+      </w:rPr>
+      <w:fldChar w:fldCharType="end"/>
+    </w:r>
     <w:r>
       <w:t xml:space="preserve"> </w:t>
     </w:r>
@@ -18775,15 +19251,13 @@
   </w:style>
   <w:style w:type="paragraph" w:customStyle="1" w:styleId="School">
     <w:name w:val="School"/>
-    <w:basedOn w:val="NoSpacing"/>
-    <w:rsid w:val="00E177E9"/>
+    <w:basedOn w:val="Examiner"/>
+    <w:rsid w:val="00431750"/>
     <w:pPr>
-      <w:spacing w:line="200" w:lineRule="exact"/>
+      <w:ind w:firstLine="567"/>
     </w:pPr>
     <w:rPr>
-      <w:rFonts w:ascii="Arial" w:hAnsi="Arial" w:cs="Times New Roman"/>
-      <w:sz w:val="16"/>
-      <w:szCs w:val="32"/>
+      <w:rFonts w:cs="Arial"/>
     </w:rPr>
   </w:style>
   <w:style w:type="paragraph" w:customStyle="1" w:styleId="Unnumberedheading1">
@@ -21092,6 +21566,18 @@
     </w:pPr>
     <w:rPr>
       <w:rFonts w:ascii="Arial" w:hAnsi="Arial" w:cs="Arial"/>
+    </w:rPr>
+  </w:style>
+  <w:style w:type="character" w:styleId="SubtleEmphasis">
+    <w:name w:val="Subtle Emphasis"/>
+    <w:basedOn w:val="DefaultParagraphFont"/>
+    <w:uiPriority w:val="19"/>
+    <w:qFormat/>
+    <w:rsid w:val="00825242"/>
+    <w:rPr>
+      <w:i/>
+      <w:iCs/>
+      <w:color w:val="808080" w:themeColor="text1" w:themeTint="7F"/>
     </w:rPr>
   </w:style>
 </w:styles>
@@ -22030,15 +22516,13 @@
   </w:style>
   <w:style w:type="paragraph" w:customStyle="1" w:styleId="School">
     <w:name w:val="School"/>
-    <w:basedOn w:val="NoSpacing"/>
-    <w:rsid w:val="00E177E9"/>
+    <w:basedOn w:val="Examiner"/>
+    <w:rsid w:val="00431750"/>
     <w:pPr>
-      <w:spacing w:line="200" w:lineRule="exact"/>
+      <w:ind w:firstLine="567"/>
     </w:pPr>
     <w:rPr>
-      <w:rFonts w:ascii="Arial" w:hAnsi="Arial" w:cs="Times New Roman"/>
-      <w:sz w:val="16"/>
-      <w:szCs w:val="32"/>
+      <w:rFonts w:cs="Arial"/>
     </w:rPr>
   </w:style>
   <w:style w:type="paragraph" w:customStyle="1" w:styleId="Unnumberedheading1">
@@ -24347,6 +24831,18 @@
     </w:pPr>
     <w:rPr>
       <w:rFonts w:ascii="Arial" w:hAnsi="Arial" w:cs="Arial"/>
+    </w:rPr>
+  </w:style>
+  <w:style w:type="character" w:styleId="SubtleEmphasis">
+    <w:name w:val="Subtle Emphasis"/>
+    <w:basedOn w:val="DefaultParagraphFont"/>
+    <w:uiPriority w:val="19"/>
+    <w:qFormat/>
+    <w:rsid w:val="00825242"/>
+    <w:rPr>
+      <w:i/>
+      <w:iCs/>
+      <w:color w:val="808080" w:themeColor="text1" w:themeTint="7F"/>
     </w:rPr>
   </w:style>
 </w:styles>
@@ -24642,7 +25138,7 @@
 </file>
 
 <file path=customXml/itemProps1.xml><?xml version="1.0" encoding="utf-8"?>
-<ds:datastoreItem xmlns:ds="http://schemas.openxmlformats.org/officeDocument/2006/customXml" ds:itemID="{5E712CB2-4C32-42A6-9C73-0BB714BD6680}">
+<ds:datastoreItem xmlns:ds="http://schemas.openxmlformats.org/officeDocument/2006/customXml" ds:itemID="{426BB02C-B923-42A9-8DED-97FBB9E350BA}">
   <ds:schemaRefs>
     <ds:schemaRef ds:uri="http://schemas.openxmlformats.org/officeDocument/2006/bibliography"/>
   </ds:schemaRefs>

</xml_diff>